<commit_message>
added legend for ecdf
</commit_message>
<xml_diff>
--- a/Projekt_statystyka.docx
+++ b/Projekt_statystyka.docx
@@ -430,18 +430,8 @@
           <w:sz w:val="36"/>
           <w:szCs w:val="36"/>
         </w:rPr>
-        <w:t xml:space="preserve">Mariusz </w:t>
-      </w:r>
-      <w:proofErr w:type="spellStart"/>
-      <w:r>
-        <w:rPr>
-          <w:rFonts w:ascii="Times New Roman" w:hAnsi="Times New Roman" w:cs="Times New Roman"/>
-          <w:sz w:val="36"/>
-          <w:szCs w:val="36"/>
-        </w:rPr>
-        <w:t>Startek</w:t>
-      </w:r>
-      <w:proofErr w:type="spellEnd"/>
+        <w:t>Mariusz Startek</w:t>
+      </w:r>
     </w:p>
     <w:p>
       <w:pPr>
@@ -573,7 +563,7 @@
           <w:r>
             <w:fldChar w:fldCharType="separate"/>
           </w:r>
-          <w:hyperlink w:anchor="_Toc167123975" w:history="1">
+          <w:hyperlink w:anchor="_Toc167659371" w:history="1">
             <w:r>
               <w:rPr>
                 <w:rStyle w:val="Hipercze"/>
@@ -614,7 +604,7 @@
               <w:rPr>
                 <w:webHidden/>
               </w:rPr>
-              <w:instrText xml:space="preserve"> PAGEREF _Toc167123975 \h </w:instrText>
+              <w:instrText xml:space="preserve"> PAGEREF _Toc167659371 \h </w:instrText>
             </w:r>
             <w:r>
               <w:rPr>
@@ -654,7 +644,7 @@
               <w14:ligatures w14:val="standardContextual"/>
             </w:rPr>
           </w:pPr>
-          <w:hyperlink w:anchor="_Toc167123976" w:history="1">
+          <w:hyperlink w:anchor="_Toc167659372" w:history="1">
             <w:r>
               <w:rPr>
                 <w:rStyle w:val="Hipercze"/>
@@ -677,7 +667,7 @@
               <w:rPr>
                 <w:rStyle w:val="Hipercze"/>
               </w:rPr>
-              <w:t>Importowanie danych</w:t>
+              <w:t>Wczytanie danych</w:t>
             </w:r>
             <w:r>
               <w:rPr>
@@ -695,7 +685,7 @@
               <w:rPr>
                 <w:webHidden/>
               </w:rPr>
-              <w:instrText xml:space="preserve"> PAGEREF _Toc167123976 \h </w:instrText>
+              <w:instrText xml:space="preserve"> PAGEREF _Toc167659372 \h </w:instrText>
             </w:r>
             <w:r>
               <w:rPr>
@@ -735,7 +725,7 @@
               <w14:ligatures w14:val="standardContextual"/>
             </w:rPr>
           </w:pPr>
-          <w:hyperlink w:anchor="_Toc167123977" w:history="1">
+          <w:hyperlink w:anchor="_Toc167659373" w:history="1">
             <w:r>
               <w:rPr>
                 <w:rStyle w:val="Hipercze"/>
@@ -758,7 +748,7 @@
               <w:rPr>
                 <w:rStyle w:val="Hipercze"/>
               </w:rPr>
-              <w:t>Wyznaczenie parametrów opisowych</w:t>
+              <w:t>Wyznaczenie parametrów</w:t>
             </w:r>
             <w:r>
               <w:rPr>
@@ -776,7 +766,7 @@
               <w:rPr>
                 <w:webHidden/>
               </w:rPr>
-              <w:instrText xml:space="preserve"> PAGEREF _Toc167123977 \h </w:instrText>
+              <w:instrText xml:space="preserve"> PAGEREF _Toc167659373 \h </w:instrText>
             </w:r>
             <w:r>
               <w:rPr>
@@ -793,7 +783,7 @@
               <w:rPr>
                 <w:webHidden/>
               </w:rPr>
-              <w:t>5</w:t>
+              <w:t>6</w:t>
             </w:r>
             <w:r>
               <w:rPr>
@@ -818,7 +808,7 @@
               <w14:ligatures w14:val="standardContextual"/>
             </w:rPr>
           </w:pPr>
-          <w:hyperlink w:anchor="_Toc167123978" w:history="1">
+          <w:hyperlink w:anchor="_Toc167659374" w:history="1">
             <w:r>
               <w:rPr>
                 <w:rStyle w:val="Hipercze"/>
@@ -840,7 +830,7 @@
               <w:rPr>
                 <w:rStyle w:val="Hipercze"/>
               </w:rPr>
-              <w:t>Obliczanie parametrów</w:t>
+              <w:t>Średnia</w:t>
             </w:r>
             <w:r>
               <w:rPr>
@@ -858,7 +848,7 @@
               <w:rPr>
                 <w:webHidden/>
               </w:rPr>
-              <w:instrText xml:space="preserve"> PAGEREF _Toc167123978 \h </w:instrText>
+              <w:instrText xml:space="preserve"> PAGEREF _Toc167659374 \h </w:instrText>
             </w:r>
             <w:r>
               <w:rPr>
@@ -875,811 +865,10 @@
               <w:rPr>
                 <w:webHidden/>
               </w:rPr>
-              <w:t>5</w:t>
-            </w:r>
-            <w:r>
-              <w:rPr>
-                <w:webHidden/>
-              </w:rPr>
-              <w:fldChar w:fldCharType="end"/>
-            </w:r>
-          </w:hyperlink>
-        </w:p>
-        <w:p>
-          <w:pPr>
-            <w:pStyle w:val="Spistreci3"/>
-            <w:tabs>
-              <w:tab w:val="left" w:pos="1815"/>
-            </w:tabs>
-            <w:rPr>
-              <w:noProof/>
-              <w:kern w:val="2"/>
-              <w:sz w:val="22"/>
-              <w:lang w:eastAsia="pl-PL"/>
-              <w14:ligatures w14:val="standardContextual"/>
-            </w:rPr>
-          </w:pPr>
-          <w:hyperlink w:anchor="_Toc167123979" w:history="1">
-            <w:r>
-              <w:rPr>
-                <w:rStyle w:val="Hipercze"/>
-                <w:noProof/>
-              </w:rPr>
-              <w:t>3.1.1.</w:t>
-            </w:r>
-            <w:r>
-              <w:rPr>
-                <w:noProof/>
-                <w:kern w:val="2"/>
-                <w:sz w:val="22"/>
-                <w:lang w:eastAsia="pl-PL"/>
-                <w14:ligatures w14:val="standardContextual"/>
-              </w:rPr>
-              <w:tab/>
-            </w:r>
-            <w:r>
-              <w:rPr>
-                <w:rStyle w:val="Hipercze"/>
-                <w:noProof/>
-              </w:rPr>
-              <w:t>Średnia</w:t>
-            </w:r>
-            <w:r>
-              <w:rPr>
-                <w:noProof/>
-                <w:webHidden/>
-              </w:rPr>
-              <w:tab/>
-            </w:r>
-            <w:r>
-              <w:rPr>
-                <w:noProof/>
-                <w:webHidden/>
-              </w:rPr>
-              <w:fldChar w:fldCharType="begin"/>
-            </w:r>
-            <w:r>
-              <w:rPr>
-                <w:noProof/>
-                <w:webHidden/>
-              </w:rPr>
-              <w:instrText xml:space="preserve"> PAGEREF _Toc167123979 \h </w:instrText>
-            </w:r>
-            <w:r>
-              <w:rPr>
-                <w:noProof/>
-                <w:webHidden/>
-              </w:rPr>
-            </w:r>
-            <w:r>
-              <w:rPr>
-                <w:noProof/>
-                <w:webHidden/>
-              </w:rPr>
-              <w:fldChar w:fldCharType="separate"/>
-            </w:r>
-            <w:r>
-              <w:rPr>
-                <w:noProof/>
-                <w:webHidden/>
-              </w:rPr>
-              <w:t>5</w:t>
-            </w:r>
-            <w:r>
-              <w:rPr>
-                <w:noProof/>
-                <w:webHidden/>
-              </w:rPr>
-              <w:fldChar w:fldCharType="end"/>
-            </w:r>
-          </w:hyperlink>
-        </w:p>
-        <w:p>
-          <w:pPr>
-            <w:pStyle w:val="Spistreci3"/>
-            <w:tabs>
-              <w:tab w:val="left" w:pos="1815"/>
-            </w:tabs>
-            <w:rPr>
-              <w:noProof/>
-              <w:kern w:val="2"/>
-              <w:sz w:val="22"/>
-              <w:lang w:eastAsia="pl-PL"/>
-              <w14:ligatures w14:val="standardContextual"/>
-            </w:rPr>
-          </w:pPr>
-          <w:hyperlink w:anchor="_Toc167123980" w:history="1">
-            <w:r>
-              <w:rPr>
-                <w:rStyle w:val="Hipercze"/>
-                <w:noProof/>
-              </w:rPr>
-              <w:t>3.1.2.</w:t>
-            </w:r>
-            <w:r>
-              <w:rPr>
-                <w:noProof/>
-                <w:kern w:val="2"/>
-                <w:sz w:val="22"/>
-                <w:lang w:eastAsia="pl-PL"/>
-                <w14:ligatures w14:val="standardContextual"/>
-              </w:rPr>
-              <w:tab/>
-            </w:r>
-            <w:r>
-              <w:rPr>
-                <w:rStyle w:val="Hipercze"/>
-                <w:noProof/>
-              </w:rPr>
-              <w:t>Wariancja</w:t>
-            </w:r>
-            <w:r>
-              <w:rPr>
-                <w:noProof/>
-                <w:webHidden/>
-              </w:rPr>
-              <w:tab/>
-            </w:r>
-            <w:r>
-              <w:rPr>
-                <w:noProof/>
-                <w:webHidden/>
-              </w:rPr>
-              <w:fldChar w:fldCharType="begin"/>
-            </w:r>
-            <w:r>
-              <w:rPr>
-                <w:noProof/>
-                <w:webHidden/>
-              </w:rPr>
-              <w:instrText xml:space="preserve"> PAGEREF _Toc167123980 \h </w:instrText>
-            </w:r>
-            <w:r>
-              <w:rPr>
-                <w:noProof/>
-                <w:webHidden/>
-              </w:rPr>
-            </w:r>
-            <w:r>
-              <w:rPr>
-                <w:noProof/>
-                <w:webHidden/>
-              </w:rPr>
-              <w:fldChar w:fldCharType="separate"/>
-            </w:r>
-            <w:r>
-              <w:rPr>
-                <w:noProof/>
-                <w:webHidden/>
-              </w:rPr>
-              <w:t>5</w:t>
-            </w:r>
-            <w:r>
-              <w:rPr>
-                <w:noProof/>
-                <w:webHidden/>
-              </w:rPr>
-              <w:fldChar w:fldCharType="end"/>
-            </w:r>
-          </w:hyperlink>
-        </w:p>
-        <w:p>
-          <w:pPr>
-            <w:pStyle w:val="Spistreci3"/>
-            <w:tabs>
-              <w:tab w:val="left" w:pos="1815"/>
-            </w:tabs>
-            <w:rPr>
-              <w:noProof/>
-              <w:kern w:val="2"/>
-              <w:sz w:val="22"/>
-              <w:lang w:eastAsia="pl-PL"/>
-              <w14:ligatures w14:val="standardContextual"/>
-            </w:rPr>
-          </w:pPr>
-          <w:hyperlink w:anchor="_Toc167123981" w:history="1">
-            <w:r>
-              <w:rPr>
-                <w:rStyle w:val="Hipercze"/>
-                <w:noProof/>
-              </w:rPr>
-              <w:t>3.1.3.</w:t>
-            </w:r>
-            <w:r>
-              <w:rPr>
-                <w:noProof/>
-                <w:kern w:val="2"/>
-                <w:sz w:val="22"/>
-                <w:lang w:eastAsia="pl-PL"/>
-                <w14:ligatures w14:val="standardContextual"/>
-              </w:rPr>
-              <w:tab/>
-            </w:r>
-            <w:r>
-              <w:rPr>
-                <w:rStyle w:val="Hipercze"/>
-                <w:noProof/>
-              </w:rPr>
-              <w:t>Odchylenie standardowe</w:t>
-            </w:r>
-            <w:r>
-              <w:rPr>
-                <w:noProof/>
-                <w:webHidden/>
-              </w:rPr>
-              <w:tab/>
-            </w:r>
-            <w:r>
-              <w:rPr>
-                <w:noProof/>
-                <w:webHidden/>
-              </w:rPr>
-              <w:fldChar w:fldCharType="begin"/>
-            </w:r>
-            <w:r>
-              <w:rPr>
-                <w:noProof/>
-                <w:webHidden/>
-              </w:rPr>
-              <w:instrText xml:space="preserve"> PAGEREF _Toc167123981 \h </w:instrText>
-            </w:r>
-            <w:r>
-              <w:rPr>
-                <w:noProof/>
-                <w:webHidden/>
-              </w:rPr>
-            </w:r>
-            <w:r>
-              <w:rPr>
-                <w:noProof/>
-                <w:webHidden/>
-              </w:rPr>
-              <w:fldChar w:fldCharType="separate"/>
-            </w:r>
-            <w:r>
-              <w:rPr>
-                <w:noProof/>
-                <w:webHidden/>
-              </w:rPr>
-              <w:t>5</w:t>
-            </w:r>
-            <w:r>
-              <w:rPr>
-                <w:noProof/>
-                <w:webHidden/>
-              </w:rPr>
-              <w:fldChar w:fldCharType="end"/>
-            </w:r>
-          </w:hyperlink>
-        </w:p>
-        <w:p>
-          <w:pPr>
-            <w:pStyle w:val="Spistreci3"/>
-            <w:tabs>
-              <w:tab w:val="left" w:pos="1815"/>
-            </w:tabs>
-            <w:rPr>
-              <w:noProof/>
-              <w:kern w:val="2"/>
-              <w:sz w:val="22"/>
-              <w:lang w:eastAsia="pl-PL"/>
-              <w14:ligatures w14:val="standardContextual"/>
-            </w:rPr>
-          </w:pPr>
-          <w:hyperlink w:anchor="_Toc167123982" w:history="1">
-            <w:r>
-              <w:rPr>
-                <w:rStyle w:val="Hipercze"/>
-                <w:noProof/>
-              </w:rPr>
-              <w:t>3.1.4.</w:t>
-            </w:r>
-            <w:r>
-              <w:rPr>
-                <w:noProof/>
-                <w:kern w:val="2"/>
-                <w:sz w:val="22"/>
-                <w:lang w:eastAsia="pl-PL"/>
-                <w14:ligatures w14:val="standardContextual"/>
-              </w:rPr>
-              <w:tab/>
-            </w:r>
-            <w:r>
-              <w:rPr>
-                <w:rStyle w:val="Hipercze"/>
-                <w:noProof/>
-              </w:rPr>
-              <w:t>Współczynnik zmienności</w:t>
-            </w:r>
-            <w:r>
-              <w:rPr>
-                <w:noProof/>
-                <w:webHidden/>
-              </w:rPr>
-              <w:tab/>
-            </w:r>
-            <w:r>
-              <w:rPr>
-                <w:noProof/>
-                <w:webHidden/>
-              </w:rPr>
-              <w:fldChar w:fldCharType="begin"/>
-            </w:r>
-            <w:r>
-              <w:rPr>
-                <w:noProof/>
-                <w:webHidden/>
-              </w:rPr>
-              <w:instrText xml:space="preserve"> PAGEREF _Toc167123982 \h </w:instrText>
-            </w:r>
-            <w:r>
-              <w:rPr>
-                <w:noProof/>
-                <w:webHidden/>
-              </w:rPr>
-            </w:r>
-            <w:r>
-              <w:rPr>
-                <w:noProof/>
-                <w:webHidden/>
-              </w:rPr>
-              <w:fldChar w:fldCharType="separate"/>
-            </w:r>
-            <w:r>
-              <w:rPr>
-                <w:noProof/>
-                <w:webHidden/>
-              </w:rPr>
-              <w:t>5</w:t>
-            </w:r>
-            <w:r>
-              <w:rPr>
-                <w:noProof/>
-                <w:webHidden/>
-              </w:rPr>
-              <w:fldChar w:fldCharType="end"/>
-            </w:r>
-          </w:hyperlink>
-        </w:p>
-        <w:p>
-          <w:pPr>
-            <w:pStyle w:val="Spistreci3"/>
-            <w:tabs>
-              <w:tab w:val="left" w:pos="1815"/>
-            </w:tabs>
-            <w:rPr>
-              <w:noProof/>
-              <w:kern w:val="2"/>
-              <w:sz w:val="22"/>
-              <w:lang w:eastAsia="pl-PL"/>
-              <w14:ligatures w14:val="standardContextual"/>
-            </w:rPr>
-          </w:pPr>
-          <w:hyperlink w:anchor="_Toc167123983" w:history="1">
-            <w:r>
-              <w:rPr>
-                <w:rStyle w:val="Hipercze"/>
-                <w:noProof/>
-              </w:rPr>
-              <w:t>3.1.5.</w:t>
-            </w:r>
-            <w:r>
-              <w:rPr>
-                <w:noProof/>
-                <w:kern w:val="2"/>
-                <w:sz w:val="22"/>
-                <w:lang w:eastAsia="pl-PL"/>
-                <w14:ligatures w14:val="standardContextual"/>
-              </w:rPr>
-              <w:tab/>
-            </w:r>
-            <w:r>
-              <w:rPr>
-                <w:rStyle w:val="Hipercze"/>
-                <w:noProof/>
-              </w:rPr>
-              <w:t>Kwantyle, mediana, minimum, maksimum</w:t>
-            </w:r>
-            <w:r>
-              <w:rPr>
-                <w:noProof/>
-                <w:webHidden/>
-              </w:rPr>
-              <w:tab/>
-            </w:r>
-            <w:r>
-              <w:rPr>
-                <w:noProof/>
-                <w:webHidden/>
-              </w:rPr>
-              <w:fldChar w:fldCharType="begin"/>
-            </w:r>
-            <w:r>
-              <w:rPr>
-                <w:noProof/>
-                <w:webHidden/>
-              </w:rPr>
-              <w:instrText xml:space="preserve"> PAGEREF _Toc167123983 \h </w:instrText>
-            </w:r>
-            <w:r>
-              <w:rPr>
-                <w:noProof/>
-                <w:webHidden/>
-              </w:rPr>
-            </w:r>
-            <w:r>
-              <w:rPr>
-                <w:noProof/>
-                <w:webHidden/>
-              </w:rPr>
-              <w:fldChar w:fldCharType="separate"/>
-            </w:r>
-            <w:r>
-              <w:rPr>
-                <w:noProof/>
-                <w:webHidden/>
-              </w:rPr>
               <w:t>6</w:t>
             </w:r>
             <w:r>
               <w:rPr>
-                <w:noProof/>
-                <w:webHidden/>
-              </w:rPr>
-              <w:fldChar w:fldCharType="end"/>
-            </w:r>
-          </w:hyperlink>
-        </w:p>
-        <w:p>
-          <w:pPr>
-            <w:pStyle w:val="Spistreci3"/>
-            <w:tabs>
-              <w:tab w:val="left" w:pos="1815"/>
-            </w:tabs>
-            <w:rPr>
-              <w:noProof/>
-              <w:kern w:val="2"/>
-              <w:sz w:val="22"/>
-              <w:lang w:eastAsia="pl-PL"/>
-              <w14:ligatures w14:val="standardContextual"/>
-            </w:rPr>
-          </w:pPr>
-          <w:hyperlink w:anchor="_Toc167123984" w:history="1">
-            <w:r>
-              <w:rPr>
-                <w:rStyle w:val="Hipercze"/>
-                <w:noProof/>
-              </w:rPr>
-              <w:t>3.1.6.</w:t>
-            </w:r>
-            <w:r>
-              <w:rPr>
-                <w:noProof/>
-                <w:kern w:val="2"/>
-                <w:sz w:val="22"/>
-                <w:lang w:eastAsia="pl-PL"/>
-                <w14:ligatures w14:val="standardContextual"/>
-              </w:rPr>
-              <w:tab/>
-            </w:r>
-            <w:r>
-              <w:rPr>
-                <w:rStyle w:val="Hipercze"/>
-                <w:noProof/>
-              </w:rPr>
-              <w:t>Rozstęp</w:t>
-            </w:r>
-            <w:r>
-              <w:rPr>
-                <w:noProof/>
-                <w:webHidden/>
-              </w:rPr>
-              <w:tab/>
-            </w:r>
-            <w:r>
-              <w:rPr>
-                <w:noProof/>
-                <w:webHidden/>
-              </w:rPr>
-              <w:fldChar w:fldCharType="begin"/>
-            </w:r>
-            <w:r>
-              <w:rPr>
-                <w:noProof/>
-                <w:webHidden/>
-              </w:rPr>
-              <w:instrText xml:space="preserve"> PAGEREF _Toc167123984 \h </w:instrText>
-            </w:r>
-            <w:r>
-              <w:rPr>
-                <w:noProof/>
-                <w:webHidden/>
-              </w:rPr>
-            </w:r>
-            <w:r>
-              <w:rPr>
-                <w:noProof/>
-                <w:webHidden/>
-              </w:rPr>
-              <w:fldChar w:fldCharType="separate"/>
-            </w:r>
-            <w:r>
-              <w:rPr>
-                <w:noProof/>
-                <w:webHidden/>
-              </w:rPr>
-              <w:t>6</w:t>
-            </w:r>
-            <w:r>
-              <w:rPr>
-                <w:noProof/>
-                <w:webHidden/>
-              </w:rPr>
-              <w:fldChar w:fldCharType="end"/>
-            </w:r>
-          </w:hyperlink>
-        </w:p>
-        <w:p>
-          <w:pPr>
-            <w:pStyle w:val="Spistreci3"/>
-            <w:tabs>
-              <w:tab w:val="left" w:pos="1815"/>
-            </w:tabs>
-            <w:rPr>
-              <w:noProof/>
-              <w:kern w:val="2"/>
-              <w:sz w:val="22"/>
-              <w:lang w:eastAsia="pl-PL"/>
-              <w14:ligatures w14:val="standardContextual"/>
-            </w:rPr>
-          </w:pPr>
-          <w:hyperlink w:anchor="_Toc167123985" w:history="1">
-            <w:r>
-              <w:rPr>
-                <w:rStyle w:val="Hipercze"/>
-                <w:noProof/>
-              </w:rPr>
-              <w:t>3.1.7.</w:t>
-            </w:r>
-            <w:r>
-              <w:rPr>
-                <w:noProof/>
-                <w:kern w:val="2"/>
-                <w:sz w:val="22"/>
-                <w:lang w:eastAsia="pl-PL"/>
-                <w14:ligatures w14:val="standardContextual"/>
-              </w:rPr>
-              <w:tab/>
-            </w:r>
-            <w:r>
-              <w:rPr>
-                <w:rStyle w:val="Hipercze"/>
-                <w:noProof/>
-              </w:rPr>
-              <w:t>Skośność</w:t>
-            </w:r>
-            <w:r>
-              <w:rPr>
-                <w:noProof/>
-                <w:webHidden/>
-              </w:rPr>
-              <w:tab/>
-            </w:r>
-            <w:r>
-              <w:rPr>
-                <w:noProof/>
-                <w:webHidden/>
-              </w:rPr>
-              <w:fldChar w:fldCharType="begin"/>
-            </w:r>
-            <w:r>
-              <w:rPr>
-                <w:noProof/>
-                <w:webHidden/>
-              </w:rPr>
-              <w:instrText xml:space="preserve"> PAGEREF _Toc167123985 \h </w:instrText>
-            </w:r>
-            <w:r>
-              <w:rPr>
-                <w:noProof/>
-                <w:webHidden/>
-              </w:rPr>
-            </w:r>
-            <w:r>
-              <w:rPr>
-                <w:noProof/>
-                <w:webHidden/>
-              </w:rPr>
-              <w:fldChar w:fldCharType="separate"/>
-            </w:r>
-            <w:r>
-              <w:rPr>
-                <w:noProof/>
-                <w:webHidden/>
-              </w:rPr>
-              <w:t>6</w:t>
-            </w:r>
-            <w:r>
-              <w:rPr>
-                <w:noProof/>
-                <w:webHidden/>
-              </w:rPr>
-              <w:fldChar w:fldCharType="end"/>
-            </w:r>
-          </w:hyperlink>
-        </w:p>
-        <w:p>
-          <w:pPr>
-            <w:pStyle w:val="Spistreci3"/>
-            <w:tabs>
-              <w:tab w:val="left" w:pos="1815"/>
-            </w:tabs>
-            <w:rPr>
-              <w:noProof/>
-              <w:kern w:val="2"/>
-              <w:sz w:val="22"/>
-              <w:lang w:eastAsia="pl-PL"/>
-              <w14:ligatures w14:val="standardContextual"/>
-            </w:rPr>
-          </w:pPr>
-          <w:hyperlink w:anchor="_Toc167123986" w:history="1">
-            <w:r>
-              <w:rPr>
-                <w:rStyle w:val="Hipercze"/>
-                <w:noProof/>
-              </w:rPr>
-              <w:t>3.1.8.</w:t>
-            </w:r>
-            <w:r>
-              <w:rPr>
-                <w:noProof/>
-                <w:kern w:val="2"/>
-                <w:sz w:val="22"/>
-                <w:lang w:eastAsia="pl-PL"/>
-                <w14:ligatures w14:val="standardContextual"/>
-              </w:rPr>
-              <w:tab/>
-            </w:r>
-            <w:r>
-              <w:rPr>
-                <w:rStyle w:val="Hipercze"/>
-                <w:noProof/>
-              </w:rPr>
-              <w:t>Dominanta</w:t>
-            </w:r>
-            <w:r>
-              <w:rPr>
-                <w:noProof/>
-                <w:webHidden/>
-              </w:rPr>
-              <w:tab/>
-            </w:r>
-            <w:r>
-              <w:rPr>
-                <w:noProof/>
-                <w:webHidden/>
-              </w:rPr>
-              <w:fldChar w:fldCharType="begin"/>
-            </w:r>
-            <w:r>
-              <w:rPr>
-                <w:noProof/>
-                <w:webHidden/>
-              </w:rPr>
-              <w:instrText xml:space="preserve"> PAGEREF _Toc167123986 \h </w:instrText>
-            </w:r>
-            <w:r>
-              <w:rPr>
-                <w:noProof/>
-                <w:webHidden/>
-              </w:rPr>
-            </w:r>
-            <w:r>
-              <w:rPr>
-                <w:noProof/>
-                <w:webHidden/>
-              </w:rPr>
-              <w:fldChar w:fldCharType="separate"/>
-            </w:r>
-            <w:r>
-              <w:rPr>
-                <w:noProof/>
-                <w:webHidden/>
-              </w:rPr>
-              <w:t>6</w:t>
-            </w:r>
-            <w:r>
-              <w:rPr>
-                <w:noProof/>
-                <w:webHidden/>
-              </w:rPr>
-              <w:fldChar w:fldCharType="end"/>
-            </w:r>
-          </w:hyperlink>
-        </w:p>
-        <w:p>
-          <w:pPr>
-            <w:pStyle w:val="Spistreci3"/>
-            <w:tabs>
-              <w:tab w:val="left" w:pos="1815"/>
-            </w:tabs>
-            <w:rPr>
-              <w:noProof/>
-              <w:kern w:val="2"/>
-              <w:sz w:val="22"/>
-              <w:lang w:eastAsia="pl-PL"/>
-              <w14:ligatures w14:val="standardContextual"/>
-            </w:rPr>
-          </w:pPr>
-          <w:hyperlink w:anchor="_Toc167123987" w:history="1">
-            <w:r>
-              <w:rPr>
-                <w:rStyle w:val="Hipercze"/>
-                <w:noProof/>
-              </w:rPr>
-              <w:t>3.1.9.</w:t>
-            </w:r>
-            <w:r>
-              <w:rPr>
-                <w:noProof/>
-                <w:kern w:val="2"/>
-                <w:sz w:val="22"/>
-                <w:lang w:eastAsia="pl-PL"/>
-                <w14:ligatures w14:val="standardContextual"/>
-              </w:rPr>
-              <w:tab/>
-            </w:r>
-            <w:r>
-              <w:rPr>
-                <w:rStyle w:val="Hipercze"/>
-                <w:noProof/>
-              </w:rPr>
-              <w:t>Kurtoza</w:t>
-            </w:r>
-            <w:r>
-              <w:rPr>
-                <w:noProof/>
-                <w:webHidden/>
-              </w:rPr>
-              <w:tab/>
-            </w:r>
-            <w:r>
-              <w:rPr>
-                <w:noProof/>
-                <w:webHidden/>
-              </w:rPr>
-              <w:fldChar w:fldCharType="begin"/>
-            </w:r>
-            <w:r>
-              <w:rPr>
-                <w:noProof/>
-                <w:webHidden/>
-              </w:rPr>
-              <w:instrText xml:space="preserve"> PAGEREF _Toc167123987 \h </w:instrText>
-            </w:r>
-            <w:r>
-              <w:rPr>
-                <w:noProof/>
-                <w:webHidden/>
-              </w:rPr>
-            </w:r>
-            <w:r>
-              <w:rPr>
-                <w:noProof/>
-                <w:webHidden/>
-              </w:rPr>
-              <w:fldChar w:fldCharType="separate"/>
-            </w:r>
-            <w:r>
-              <w:rPr>
-                <w:noProof/>
-                <w:webHidden/>
-              </w:rPr>
-              <w:t>6</w:t>
-            </w:r>
-            <w:r>
-              <w:rPr>
-                <w:noProof/>
                 <w:webHidden/>
               </w:rPr>
               <w:fldChar w:fldCharType="end"/>
@@ -1701,7 +890,7 @@
               <w14:ligatures w14:val="standardContextual"/>
             </w:rPr>
           </w:pPr>
-          <w:hyperlink w:anchor="_Toc167123988" w:history="1">
+          <w:hyperlink w:anchor="_Toc167659375" w:history="1">
             <w:r>
               <w:rPr>
                 <w:rStyle w:val="Hipercze"/>
@@ -1723,7 +912,7 @@
               <w:rPr>
                 <w:rStyle w:val="Hipercze"/>
               </w:rPr>
-              <w:t>Użyte funkcje i biblioteki</w:t>
+              <w:t>Wariancja</w:t>
             </w:r>
             <w:r>
               <w:rPr>
@@ -1741,7 +930,7 @@
               <w:rPr>
                 <w:webHidden/>
               </w:rPr>
-              <w:instrText xml:space="preserve"> PAGEREF _Toc167123988 \h </w:instrText>
+              <w:instrText xml:space="preserve"> PAGEREF _Toc167659375 \h </w:instrText>
             </w:r>
             <w:r>
               <w:rPr>
@@ -1759,149 +948,6 @@
                 <w:webHidden/>
               </w:rPr>
               <w:t>6</w:t>
-            </w:r>
-            <w:r>
-              <w:rPr>
-                <w:webHidden/>
-              </w:rPr>
-              <w:fldChar w:fldCharType="end"/>
-            </w:r>
-          </w:hyperlink>
-        </w:p>
-        <w:p>
-          <w:pPr>
-            <w:pStyle w:val="Spistreci2"/>
-            <w:rPr>
-              <w:rFonts w:asciiTheme="minorHAnsi" w:hAnsiTheme="minorHAnsi" w:cstheme="minorBidi"/>
-              <w:kern w:val="2"/>
-              <w:sz w:val="22"/>
-              <w:szCs w:val="22"/>
-              <w:lang w:eastAsia="pl-PL"/>
-              <w14:ligatures w14:val="standardContextual"/>
-            </w:rPr>
-          </w:pPr>
-          <w:hyperlink w:anchor="_Toc167123989" w:history="1">
-            <w:r>
-              <w:rPr>
-                <w:rStyle w:val="Hipercze"/>
-              </w:rPr>
-              <w:t>3.3.</w:t>
-            </w:r>
-            <w:r>
-              <w:rPr>
-                <w:webHidden/>
-              </w:rPr>
-              <w:tab/>
-            </w:r>
-            <w:r>
-              <w:rPr>
-                <w:webHidden/>
-              </w:rPr>
-              <w:fldChar w:fldCharType="begin"/>
-            </w:r>
-            <w:r>
-              <w:rPr>
-                <w:webHidden/>
-              </w:rPr>
-              <w:instrText xml:space="preserve"> PAGEREF _Toc167123989 \h </w:instrText>
-            </w:r>
-            <w:r>
-              <w:rPr>
-                <w:webHidden/>
-              </w:rPr>
-            </w:r>
-            <w:r>
-              <w:rPr>
-                <w:webHidden/>
-              </w:rPr>
-              <w:fldChar w:fldCharType="separate"/>
-            </w:r>
-            <w:r>
-              <w:rPr>
-                <w:webHidden/>
-              </w:rPr>
-              <w:t>6</w:t>
-            </w:r>
-            <w:r>
-              <w:rPr>
-                <w:webHidden/>
-              </w:rPr>
-              <w:fldChar w:fldCharType="end"/>
-            </w:r>
-          </w:hyperlink>
-        </w:p>
-        <w:p>
-          <w:pPr>
-            <w:pStyle w:val="Spistreci1"/>
-            <w:rPr>
-              <w:rFonts w:asciiTheme="minorHAnsi" w:hAnsiTheme="minorHAnsi" w:cstheme="minorBidi"/>
-              <w:b w:val="0"/>
-              <w:kern w:val="2"/>
-              <w:sz w:val="22"/>
-              <w:szCs w:val="22"/>
-              <w:lang w:eastAsia="pl-PL"/>
-              <w14:ligatures w14:val="standardContextual"/>
-            </w:rPr>
-          </w:pPr>
-          <w:hyperlink w:anchor="_Toc167123990" w:history="1">
-            <w:r>
-              <w:rPr>
-                <w:rStyle w:val="Hipercze"/>
-              </w:rPr>
-              <w:t>4.</w:t>
-            </w:r>
-            <w:r>
-              <w:rPr>
-                <w:rFonts w:asciiTheme="minorHAnsi" w:hAnsiTheme="minorHAnsi" w:cstheme="minorBidi"/>
-                <w:b w:val="0"/>
-                <w:kern w:val="2"/>
-                <w:sz w:val="22"/>
-                <w:szCs w:val="22"/>
-                <w:lang w:eastAsia="pl-PL"/>
-                <w14:ligatures w14:val="standardContextual"/>
-              </w:rPr>
-              <w:tab/>
-            </w:r>
-            <w:r>
-              <w:rPr>
-                <w:rStyle w:val="Hipercze"/>
-              </w:rPr>
-              <w:t>Graficzna prezentacja danych</w:t>
-            </w:r>
-            <w:r>
-              <w:rPr>
-                <w:webHidden/>
-              </w:rPr>
-              <w:tab/>
-            </w:r>
-            <w:r>
-              <w:rPr>
-                <w:webHidden/>
-              </w:rPr>
-              <w:fldChar w:fldCharType="begin"/>
-            </w:r>
-            <w:r>
-              <w:rPr>
-                <w:webHidden/>
-              </w:rPr>
-              <w:instrText xml:space="preserve"> PAGEREF _Toc167123990 \h </w:instrText>
-            </w:r>
-            <w:r>
-              <w:rPr>
-                <w:webHidden/>
-              </w:rPr>
-            </w:r>
-            <w:r>
-              <w:rPr>
-                <w:webHidden/>
-              </w:rPr>
-              <w:fldChar w:fldCharType="separate"/>
-            </w:r>
-            <w:r>
-              <w:rPr>
-                <w:webHidden/>
-              </w:rPr>
-              <w:t>7</w:t>
             </w:r>
             <w:r>
               <w:rPr>
@@ -1926,12 +972,12 @@
               <w14:ligatures w14:val="standardContextual"/>
             </w:rPr>
           </w:pPr>
-          <w:hyperlink w:anchor="_Toc167123991" w:history="1">
+          <w:hyperlink w:anchor="_Toc167659376" w:history="1">
             <w:r>
               <w:rPr>
                 <w:rStyle w:val="Hipercze"/>
               </w:rPr>
-              <w:t>4.1.</w:t>
+              <w:t>3.3.</w:t>
             </w:r>
             <w:r>
               <w:rPr>
@@ -1948,7 +994,7 @@
               <w:rPr>
                 <w:rStyle w:val="Hipercze"/>
               </w:rPr>
-              <w:t>Wykres pudełkowy</w:t>
+              <w:t>Odchylenie standardowe</w:t>
             </w:r>
             <w:r>
               <w:rPr>
@@ -1966,7 +1012,7 @@
               <w:rPr>
                 <w:webHidden/>
               </w:rPr>
-              <w:instrText xml:space="preserve"> PAGEREF _Toc167123991 \h </w:instrText>
+              <w:instrText xml:space="preserve"> PAGEREF _Toc167659376 \h </w:instrText>
             </w:r>
             <w:r>
               <w:rPr>
@@ -1983,7 +1029,7 @@
               <w:rPr>
                 <w:webHidden/>
               </w:rPr>
-              <w:t>7</w:t>
+              <w:t>6</w:t>
             </w:r>
             <w:r>
               <w:rPr>
@@ -2008,12 +1054,12 @@
               <w14:ligatures w14:val="standardContextual"/>
             </w:rPr>
           </w:pPr>
-          <w:hyperlink w:anchor="_Toc167123992" w:history="1">
+          <w:hyperlink w:anchor="_Toc167659377" w:history="1">
             <w:r>
               <w:rPr>
                 <w:rStyle w:val="Hipercze"/>
               </w:rPr>
-              <w:t>4.2.</w:t>
+              <w:t>3.4.</w:t>
             </w:r>
             <w:r>
               <w:rPr>
@@ -2030,7 +1076,7 @@
               <w:rPr>
                 <w:rStyle w:val="Hipercze"/>
               </w:rPr>
-              <w:t>Histogram</w:t>
+              <w:t>Współczynnik zmienności</w:t>
             </w:r>
             <w:r>
               <w:rPr>
@@ -2048,7 +1094,7 @@
               <w:rPr>
                 <w:webHidden/>
               </w:rPr>
-              <w:instrText xml:space="preserve"> PAGEREF _Toc167123992 \h </w:instrText>
+              <w:instrText xml:space="preserve"> PAGEREF _Toc167659377 \h </w:instrText>
             </w:r>
             <w:r>
               <w:rPr>
@@ -2090,12 +1136,12 @@
               <w14:ligatures w14:val="standardContextual"/>
             </w:rPr>
           </w:pPr>
-          <w:hyperlink w:anchor="_Toc167123993" w:history="1">
+          <w:hyperlink w:anchor="_Toc167659378" w:history="1">
             <w:r>
               <w:rPr>
                 <w:rStyle w:val="Hipercze"/>
               </w:rPr>
-              <w:t>4.3.</w:t>
+              <w:t>3.5.</w:t>
             </w:r>
             <w:r>
               <w:rPr>
@@ -2112,7 +1158,7 @@
               <w:rPr>
                 <w:rStyle w:val="Hipercze"/>
               </w:rPr>
-              <w:t>Wykres dystrybuanty</w:t>
+              <w:t>Kwartyle, mediana, minimum, maksimum</w:t>
             </w:r>
             <w:r>
               <w:rPr>
@@ -2130,7 +1176,7 @@
               <w:rPr>
                 <w:webHidden/>
               </w:rPr>
-              <w:instrText xml:space="preserve"> PAGEREF _Toc167123993 \h </w:instrText>
+              <w:instrText xml:space="preserve"> PAGEREF _Toc167659378 \h </w:instrText>
             </w:r>
             <w:r>
               <w:rPr>
@@ -2147,7 +1193,7 @@
               <w:rPr>
                 <w:webHidden/>
               </w:rPr>
-              <w:t>8</w:t>
+              <w:t>7</w:t>
             </w:r>
             <w:r>
               <w:rPr>
@@ -2172,12 +1218,12 @@
               <w14:ligatures w14:val="standardContextual"/>
             </w:rPr>
           </w:pPr>
-          <w:hyperlink w:anchor="_Toc167123994" w:history="1">
+          <w:hyperlink w:anchor="_Toc167659379" w:history="1">
             <w:r>
               <w:rPr>
                 <w:rStyle w:val="Hipercze"/>
               </w:rPr>
-              <w:t>4.4.</w:t>
+              <w:t>3.6.</w:t>
             </w:r>
             <w:r>
               <w:rPr>
@@ -2194,7 +1240,7 @@
               <w:rPr>
                 <w:rStyle w:val="Hipercze"/>
               </w:rPr>
-              <w:t>Użyte funkcje i biblioteki</w:t>
+              <w:t>Dominanta</w:t>
             </w:r>
             <w:r>
               <w:rPr>
@@ -2212,7 +1258,253 @@
               <w:rPr>
                 <w:webHidden/>
               </w:rPr>
-              <w:instrText xml:space="preserve"> PAGEREF _Toc167123994 \h </w:instrText>
+              <w:instrText xml:space="preserve"> PAGEREF _Toc167659379 \h </w:instrText>
+            </w:r>
+            <w:r>
+              <w:rPr>
+                <w:webHidden/>
+              </w:rPr>
+            </w:r>
+            <w:r>
+              <w:rPr>
+                <w:webHidden/>
+              </w:rPr>
+              <w:fldChar w:fldCharType="separate"/>
+            </w:r>
+            <w:r>
+              <w:rPr>
+                <w:webHidden/>
+              </w:rPr>
+              <w:t>8</w:t>
+            </w:r>
+            <w:r>
+              <w:rPr>
+                <w:webHidden/>
+              </w:rPr>
+              <w:fldChar w:fldCharType="end"/>
+            </w:r>
+          </w:hyperlink>
+        </w:p>
+        <w:p>
+          <w:pPr>
+            <w:pStyle w:val="Spistreci2"/>
+            <w:tabs>
+              <w:tab w:val="left" w:pos="1020"/>
+            </w:tabs>
+            <w:rPr>
+              <w:rFonts w:asciiTheme="minorHAnsi" w:hAnsiTheme="minorHAnsi" w:cstheme="minorBidi"/>
+              <w:kern w:val="2"/>
+              <w:sz w:val="22"/>
+              <w:szCs w:val="22"/>
+              <w:lang w:eastAsia="pl-PL"/>
+              <w14:ligatures w14:val="standardContextual"/>
+            </w:rPr>
+          </w:pPr>
+          <w:hyperlink w:anchor="_Toc167659380" w:history="1">
+            <w:r>
+              <w:rPr>
+                <w:rStyle w:val="Hipercze"/>
+              </w:rPr>
+              <w:t>3.7.</w:t>
+            </w:r>
+            <w:r>
+              <w:rPr>
+                <w:rFonts w:asciiTheme="minorHAnsi" w:hAnsiTheme="minorHAnsi" w:cstheme="minorBidi"/>
+                <w:kern w:val="2"/>
+                <w:sz w:val="22"/>
+                <w:szCs w:val="22"/>
+                <w:lang w:eastAsia="pl-PL"/>
+                <w14:ligatures w14:val="standardContextual"/>
+              </w:rPr>
+              <w:tab/>
+            </w:r>
+            <w:r>
+              <w:rPr>
+                <w:rStyle w:val="Hipercze"/>
+              </w:rPr>
+              <w:t>Rozstęp</w:t>
+            </w:r>
+            <w:r>
+              <w:rPr>
+                <w:webHidden/>
+              </w:rPr>
+              <w:tab/>
+            </w:r>
+            <w:r>
+              <w:rPr>
+                <w:webHidden/>
+              </w:rPr>
+              <w:fldChar w:fldCharType="begin"/>
+            </w:r>
+            <w:r>
+              <w:rPr>
+                <w:webHidden/>
+              </w:rPr>
+              <w:instrText xml:space="preserve"> PAGEREF _Toc167659380 \h </w:instrText>
+            </w:r>
+            <w:r>
+              <w:rPr>
+                <w:webHidden/>
+              </w:rPr>
+            </w:r>
+            <w:r>
+              <w:rPr>
+                <w:webHidden/>
+              </w:rPr>
+              <w:fldChar w:fldCharType="separate"/>
+            </w:r>
+            <w:r>
+              <w:rPr>
+                <w:webHidden/>
+              </w:rPr>
+              <w:t>8</w:t>
+            </w:r>
+            <w:r>
+              <w:rPr>
+                <w:webHidden/>
+              </w:rPr>
+              <w:fldChar w:fldCharType="end"/>
+            </w:r>
+          </w:hyperlink>
+        </w:p>
+        <w:p>
+          <w:pPr>
+            <w:pStyle w:val="Spistreci2"/>
+            <w:tabs>
+              <w:tab w:val="left" w:pos="1020"/>
+            </w:tabs>
+            <w:rPr>
+              <w:rFonts w:asciiTheme="minorHAnsi" w:hAnsiTheme="minorHAnsi" w:cstheme="minorBidi"/>
+              <w:kern w:val="2"/>
+              <w:sz w:val="22"/>
+              <w:szCs w:val="22"/>
+              <w:lang w:eastAsia="pl-PL"/>
+              <w14:ligatures w14:val="standardContextual"/>
+            </w:rPr>
+          </w:pPr>
+          <w:hyperlink w:anchor="_Toc167659381" w:history="1">
+            <w:r>
+              <w:rPr>
+                <w:rStyle w:val="Hipercze"/>
+              </w:rPr>
+              <w:t>3.8.</w:t>
+            </w:r>
+            <w:r>
+              <w:rPr>
+                <w:rFonts w:asciiTheme="minorHAnsi" w:hAnsiTheme="minorHAnsi" w:cstheme="minorBidi"/>
+                <w:kern w:val="2"/>
+                <w:sz w:val="22"/>
+                <w:szCs w:val="22"/>
+                <w:lang w:eastAsia="pl-PL"/>
+                <w14:ligatures w14:val="standardContextual"/>
+              </w:rPr>
+              <w:tab/>
+            </w:r>
+            <w:r>
+              <w:rPr>
+                <w:rStyle w:val="Hipercze"/>
+              </w:rPr>
+              <w:t>Skośność</w:t>
+            </w:r>
+            <w:r>
+              <w:rPr>
+                <w:webHidden/>
+              </w:rPr>
+              <w:tab/>
+            </w:r>
+            <w:r>
+              <w:rPr>
+                <w:webHidden/>
+              </w:rPr>
+              <w:fldChar w:fldCharType="begin"/>
+            </w:r>
+            <w:r>
+              <w:rPr>
+                <w:webHidden/>
+              </w:rPr>
+              <w:instrText xml:space="preserve"> PAGEREF _Toc167659381 \h </w:instrText>
+            </w:r>
+            <w:r>
+              <w:rPr>
+                <w:webHidden/>
+              </w:rPr>
+            </w:r>
+            <w:r>
+              <w:rPr>
+                <w:webHidden/>
+              </w:rPr>
+              <w:fldChar w:fldCharType="separate"/>
+            </w:r>
+            <w:r>
+              <w:rPr>
+                <w:webHidden/>
+              </w:rPr>
+              <w:t>9</w:t>
+            </w:r>
+            <w:r>
+              <w:rPr>
+                <w:webHidden/>
+              </w:rPr>
+              <w:fldChar w:fldCharType="end"/>
+            </w:r>
+          </w:hyperlink>
+        </w:p>
+        <w:p>
+          <w:pPr>
+            <w:pStyle w:val="Spistreci2"/>
+            <w:tabs>
+              <w:tab w:val="left" w:pos="1020"/>
+            </w:tabs>
+            <w:rPr>
+              <w:rFonts w:asciiTheme="minorHAnsi" w:hAnsiTheme="minorHAnsi" w:cstheme="minorBidi"/>
+              <w:kern w:val="2"/>
+              <w:sz w:val="22"/>
+              <w:szCs w:val="22"/>
+              <w:lang w:eastAsia="pl-PL"/>
+              <w14:ligatures w14:val="standardContextual"/>
+            </w:rPr>
+          </w:pPr>
+          <w:hyperlink w:anchor="_Toc167659382" w:history="1">
+            <w:r>
+              <w:rPr>
+                <w:rStyle w:val="Hipercze"/>
+              </w:rPr>
+              <w:t>3.9.</w:t>
+            </w:r>
+            <w:r>
+              <w:rPr>
+                <w:rFonts w:asciiTheme="minorHAnsi" w:hAnsiTheme="minorHAnsi" w:cstheme="minorBidi"/>
+                <w:kern w:val="2"/>
+                <w:sz w:val="22"/>
+                <w:szCs w:val="22"/>
+                <w:lang w:eastAsia="pl-PL"/>
+                <w14:ligatures w14:val="standardContextual"/>
+              </w:rPr>
+              <w:tab/>
+            </w:r>
+            <w:r>
+              <w:rPr>
+                <w:rStyle w:val="Hipercze"/>
+              </w:rPr>
+              <w:t>Kurtoza</w:t>
+            </w:r>
+            <w:r>
+              <w:rPr>
+                <w:webHidden/>
+              </w:rPr>
+              <w:tab/>
+            </w:r>
+            <w:r>
+              <w:rPr>
+                <w:webHidden/>
+              </w:rPr>
+              <w:fldChar w:fldCharType="begin"/>
+            </w:r>
+            <w:r>
+              <w:rPr>
+                <w:webHidden/>
+              </w:rPr>
+              <w:instrText xml:space="preserve"> PAGEREF _Toc167659382 \h </w:instrText>
             </w:r>
             <w:r>
               <w:rPr>
@@ -2252,12 +1544,12 @@
               <w14:ligatures w14:val="standardContextual"/>
             </w:rPr>
           </w:pPr>
-          <w:hyperlink w:anchor="_Toc167123995" w:history="1">
+          <w:hyperlink w:anchor="_Toc167659383" w:history="1">
             <w:r>
               <w:rPr>
                 <w:rStyle w:val="Hipercze"/>
               </w:rPr>
-              <w:t>5.</w:t>
+              <w:t>4.</w:t>
             </w:r>
             <w:r>
               <w:rPr>
@@ -2275,7 +1567,7 @@
               <w:rPr>
                 <w:rStyle w:val="Hipercze"/>
               </w:rPr>
-              <w:t>Hipotezy statystyczne</w:t>
+              <w:t>Graficzna prezentacja danych</w:t>
             </w:r>
             <w:r>
               <w:rPr>
@@ -2293,7 +1585,7 @@
               <w:rPr>
                 <w:webHidden/>
               </w:rPr>
-              <w:instrText xml:space="preserve"> PAGEREF _Toc167123995 \h </w:instrText>
+              <w:instrText xml:space="preserve"> PAGEREF _Toc167659383 \h </w:instrText>
             </w:r>
             <w:r>
               <w:rPr>
@@ -2310,7 +1602,7 @@
               <w:rPr>
                 <w:webHidden/>
               </w:rPr>
-              <w:t>9</w:t>
+              <w:t>10</w:t>
             </w:r>
             <w:r>
               <w:rPr>
@@ -2323,6 +1615,9 @@
         <w:p>
           <w:pPr>
             <w:pStyle w:val="Spistreci2"/>
+            <w:tabs>
+              <w:tab w:val="left" w:pos="1020"/>
+            </w:tabs>
             <w:rPr>
               <w:rFonts w:asciiTheme="minorHAnsi" w:hAnsiTheme="minorHAnsi" w:cstheme="minorBidi"/>
               <w:kern w:val="2"/>
@@ -2332,21 +1627,38 @@
               <w14:ligatures w14:val="standardContextual"/>
             </w:rPr>
           </w:pPr>
-          <w:hyperlink w:anchor="_Toc167123996" w:history="1">
+          <w:hyperlink w:anchor="_Toc167659384" w:history="1">
             <w:r>
               <w:rPr>
                 <w:rStyle w:val="Hipercze"/>
               </w:rPr>
-              <w:t>5.1.</w:t>
-            </w:r>
-            <w:r>
-              <w:rPr>
-                <w:webHidden/>
+              <w:t>4.1.</w:t>
+            </w:r>
+            <w:r>
+              <w:rPr>
+                <w:rFonts w:asciiTheme="minorHAnsi" w:hAnsiTheme="minorHAnsi" w:cstheme="minorBidi"/>
+                <w:kern w:val="2"/>
+                <w:sz w:val="22"/>
+                <w:szCs w:val="22"/>
+                <w:lang w:eastAsia="pl-PL"/>
+                <w14:ligatures w14:val="standardContextual"/>
               </w:rPr>
               <w:tab/>
             </w:r>
             <w:r>
               <w:rPr>
+                <w:rStyle w:val="Hipercze"/>
+              </w:rPr>
+              <w:t>Wykres pudełkowy</w:t>
+            </w:r>
+            <w:r>
+              <w:rPr>
+                <w:webHidden/>
+              </w:rPr>
+              <w:tab/>
+            </w:r>
+            <w:r>
+              <w:rPr>
                 <w:webHidden/>
               </w:rPr>
               <w:fldChar w:fldCharType="begin"/>
@@ -2355,7 +1667,7 @@
               <w:rPr>
                 <w:webHidden/>
               </w:rPr>
-              <w:instrText xml:space="preserve"> PAGEREF _Toc167123996 \h </w:instrText>
+              <w:instrText xml:space="preserve"> PAGEREF _Toc167659384 \h </w:instrText>
             </w:r>
             <w:r>
               <w:rPr>
@@ -2372,7 +1684,7 @@
               <w:rPr>
                 <w:webHidden/>
               </w:rPr>
-              <w:t>9</w:t>
+              <w:t>10</w:t>
             </w:r>
             <w:r>
               <w:rPr>
@@ -2385,6 +1697,9 @@
         <w:p>
           <w:pPr>
             <w:pStyle w:val="Spistreci2"/>
+            <w:tabs>
+              <w:tab w:val="left" w:pos="1020"/>
+            </w:tabs>
             <w:rPr>
               <w:rFonts w:asciiTheme="minorHAnsi" w:hAnsiTheme="minorHAnsi" w:cstheme="minorBidi"/>
               <w:kern w:val="2"/>
@@ -2394,21 +1709,38 @@
               <w14:ligatures w14:val="standardContextual"/>
             </w:rPr>
           </w:pPr>
-          <w:hyperlink w:anchor="_Toc167123997" w:history="1">
+          <w:hyperlink w:anchor="_Toc167659385" w:history="1">
             <w:r>
               <w:rPr>
                 <w:rStyle w:val="Hipercze"/>
               </w:rPr>
-              <w:t>5.2.</w:t>
-            </w:r>
-            <w:r>
-              <w:rPr>
-                <w:webHidden/>
+              <w:t>4.2.</w:t>
+            </w:r>
+            <w:r>
+              <w:rPr>
+                <w:rFonts w:asciiTheme="minorHAnsi" w:hAnsiTheme="minorHAnsi" w:cstheme="minorBidi"/>
+                <w:kern w:val="2"/>
+                <w:sz w:val="22"/>
+                <w:szCs w:val="22"/>
+                <w:lang w:eastAsia="pl-PL"/>
+                <w14:ligatures w14:val="standardContextual"/>
               </w:rPr>
               <w:tab/>
             </w:r>
             <w:r>
               <w:rPr>
+                <w:rStyle w:val="Hipercze"/>
+              </w:rPr>
+              <w:t>Histogram</w:t>
+            </w:r>
+            <w:r>
+              <w:rPr>
+                <w:webHidden/>
+              </w:rPr>
+              <w:tab/>
+            </w:r>
+            <w:r>
+              <w:rPr>
                 <w:webHidden/>
               </w:rPr>
               <w:fldChar w:fldCharType="begin"/>
@@ -2417,7 +1749,7 @@
               <w:rPr>
                 <w:webHidden/>
               </w:rPr>
-              <w:instrText xml:space="preserve"> PAGEREF _Toc167123997 \h </w:instrText>
+              <w:instrText xml:space="preserve"> PAGEREF _Toc167659385 \h </w:instrText>
             </w:r>
             <w:r>
               <w:rPr>
@@ -2434,7 +1766,89 @@
               <w:rPr>
                 <w:webHidden/>
               </w:rPr>
-              <w:t>9</w:t>
+              <w:t>11</w:t>
+            </w:r>
+            <w:r>
+              <w:rPr>
+                <w:webHidden/>
+              </w:rPr>
+              <w:fldChar w:fldCharType="end"/>
+            </w:r>
+          </w:hyperlink>
+        </w:p>
+        <w:p>
+          <w:pPr>
+            <w:pStyle w:val="Spistreci2"/>
+            <w:tabs>
+              <w:tab w:val="left" w:pos="1020"/>
+            </w:tabs>
+            <w:rPr>
+              <w:rFonts w:asciiTheme="minorHAnsi" w:hAnsiTheme="minorHAnsi" w:cstheme="minorBidi"/>
+              <w:kern w:val="2"/>
+              <w:sz w:val="22"/>
+              <w:szCs w:val="22"/>
+              <w:lang w:eastAsia="pl-PL"/>
+              <w14:ligatures w14:val="standardContextual"/>
+            </w:rPr>
+          </w:pPr>
+          <w:hyperlink w:anchor="_Toc167659386" w:history="1">
+            <w:r>
+              <w:rPr>
+                <w:rStyle w:val="Hipercze"/>
+              </w:rPr>
+              <w:t>4.3.</w:t>
+            </w:r>
+            <w:r>
+              <w:rPr>
+                <w:rFonts w:asciiTheme="minorHAnsi" w:hAnsiTheme="minorHAnsi" w:cstheme="minorBidi"/>
+                <w:kern w:val="2"/>
+                <w:sz w:val="22"/>
+                <w:szCs w:val="22"/>
+                <w:lang w:eastAsia="pl-PL"/>
+                <w14:ligatures w14:val="standardContextual"/>
+              </w:rPr>
+              <w:tab/>
+            </w:r>
+            <w:r>
+              <w:rPr>
+                <w:rStyle w:val="Hipercze"/>
+              </w:rPr>
+              <w:t>Wykres dystrybuanty</w:t>
+            </w:r>
+            <w:r>
+              <w:rPr>
+                <w:webHidden/>
+              </w:rPr>
+              <w:tab/>
+            </w:r>
+            <w:r>
+              <w:rPr>
+                <w:webHidden/>
+              </w:rPr>
+              <w:fldChar w:fldCharType="begin"/>
+            </w:r>
+            <w:r>
+              <w:rPr>
+                <w:webHidden/>
+              </w:rPr>
+              <w:instrText xml:space="preserve"> PAGEREF _Toc167659386 \h </w:instrText>
+            </w:r>
+            <w:r>
+              <w:rPr>
+                <w:webHidden/>
+              </w:rPr>
+            </w:r>
+            <w:r>
+              <w:rPr>
+                <w:webHidden/>
+              </w:rPr>
+              <w:fldChar w:fldCharType="separate"/>
+            </w:r>
+            <w:r>
+              <w:rPr>
+                <w:webHidden/>
+              </w:rPr>
+              <w:t>12</w:t>
             </w:r>
             <w:r>
               <w:rPr>
@@ -2457,12 +1871,12 @@
               <w14:ligatures w14:val="standardContextual"/>
             </w:rPr>
           </w:pPr>
-          <w:hyperlink w:anchor="_Toc167123998" w:history="1">
+          <w:hyperlink w:anchor="_Toc167659387" w:history="1">
             <w:r>
               <w:rPr>
                 <w:rStyle w:val="Hipercze"/>
               </w:rPr>
-              <w:t>6.</w:t>
+              <w:t>5.</w:t>
             </w:r>
             <w:r>
               <w:rPr>
@@ -2480,6 +1894,332 @@
               <w:rPr>
                 <w:rStyle w:val="Hipercze"/>
               </w:rPr>
+              <w:t>Hipotezy statystyczne</w:t>
+            </w:r>
+            <w:r>
+              <w:rPr>
+                <w:webHidden/>
+              </w:rPr>
+              <w:tab/>
+            </w:r>
+            <w:r>
+              <w:rPr>
+                <w:webHidden/>
+              </w:rPr>
+              <w:fldChar w:fldCharType="begin"/>
+            </w:r>
+            <w:r>
+              <w:rPr>
+                <w:webHidden/>
+              </w:rPr>
+              <w:instrText xml:space="preserve"> PAGEREF _Toc167659387 \h </w:instrText>
+            </w:r>
+            <w:r>
+              <w:rPr>
+                <w:webHidden/>
+              </w:rPr>
+            </w:r>
+            <w:r>
+              <w:rPr>
+                <w:webHidden/>
+              </w:rPr>
+              <w:fldChar w:fldCharType="separate"/>
+            </w:r>
+            <w:r>
+              <w:rPr>
+                <w:webHidden/>
+              </w:rPr>
+              <w:t>13</w:t>
+            </w:r>
+            <w:r>
+              <w:rPr>
+                <w:webHidden/>
+              </w:rPr>
+              <w:fldChar w:fldCharType="end"/>
+            </w:r>
+          </w:hyperlink>
+        </w:p>
+        <w:p>
+          <w:pPr>
+            <w:pStyle w:val="Spistreci2"/>
+            <w:tabs>
+              <w:tab w:val="left" w:pos="1020"/>
+            </w:tabs>
+            <w:rPr>
+              <w:rFonts w:asciiTheme="minorHAnsi" w:hAnsiTheme="minorHAnsi" w:cstheme="minorBidi"/>
+              <w:kern w:val="2"/>
+              <w:sz w:val="22"/>
+              <w:szCs w:val="22"/>
+              <w:lang w:eastAsia="pl-PL"/>
+              <w14:ligatures w14:val="standardContextual"/>
+            </w:rPr>
+          </w:pPr>
+          <w:hyperlink w:anchor="_Toc167659388" w:history="1">
+            <w:r>
+              <w:rPr>
+                <w:rStyle w:val="Hipercze"/>
+              </w:rPr>
+              <w:t>5.1.</w:t>
+            </w:r>
+            <w:r>
+              <w:rPr>
+                <w:rFonts w:asciiTheme="minorHAnsi" w:hAnsiTheme="minorHAnsi" w:cstheme="minorBidi"/>
+                <w:kern w:val="2"/>
+                <w:sz w:val="22"/>
+                <w:szCs w:val="22"/>
+                <w:lang w:eastAsia="pl-PL"/>
+                <w14:ligatures w14:val="standardContextual"/>
+              </w:rPr>
+              <w:tab/>
+            </w:r>
+            <w:r>
+              <w:rPr>
+                <w:rStyle w:val="Hipercze"/>
+              </w:rPr>
+              <w:t>Hipoteza dotycząca mediany liczby bezrobotnych</w:t>
+            </w:r>
+            <w:r>
+              <w:rPr>
+                <w:webHidden/>
+              </w:rPr>
+              <w:tab/>
+            </w:r>
+            <w:r>
+              <w:rPr>
+                <w:webHidden/>
+              </w:rPr>
+              <w:fldChar w:fldCharType="begin"/>
+            </w:r>
+            <w:r>
+              <w:rPr>
+                <w:webHidden/>
+              </w:rPr>
+              <w:instrText xml:space="preserve"> PAGEREF _Toc167659388 \h </w:instrText>
+            </w:r>
+            <w:r>
+              <w:rPr>
+                <w:webHidden/>
+              </w:rPr>
+            </w:r>
+            <w:r>
+              <w:rPr>
+                <w:webHidden/>
+              </w:rPr>
+              <w:fldChar w:fldCharType="separate"/>
+            </w:r>
+            <w:r>
+              <w:rPr>
+                <w:webHidden/>
+              </w:rPr>
+              <w:t>13</w:t>
+            </w:r>
+            <w:r>
+              <w:rPr>
+                <w:webHidden/>
+              </w:rPr>
+              <w:fldChar w:fldCharType="end"/>
+            </w:r>
+          </w:hyperlink>
+        </w:p>
+        <w:p>
+          <w:pPr>
+            <w:pStyle w:val="Spistreci2"/>
+            <w:tabs>
+              <w:tab w:val="left" w:pos="1020"/>
+            </w:tabs>
+            <w:rPr>
+              <w:rFonts w:asciiTheme="minorHAnsi" w:hAnsiTheme="minorHAnsi" w:cstheme="minorBidi"/>
+              <w:kern w:val="2"/>
+              <w:sz w:val="22"/>
+              <w:szCs w:val="22"/>
+              <w:lang w:eastAsia="pl-PL"/>
+              <w14:ligatures w14:val="standardContextual"/>
+            </w:rPr>
+          </w:pPr>
+          <w:hyperlink w:anchor="_Toc167659389" w:history="1">
+            <w:r>
+              <w:rPr>
+                <w:rStyle w:val="Hipercze"/>
+              </w:rPr>
+              <w:t>5.2.</w:t>
+            </w:r>
+            <w:r>
+              <w:rPr>
+                <w:rFonts w:asciiTheme="minorHAnsi" w:hAnsiTheme="minorHAnsi" w:cstheme="minorBidi"/>
+                <w:kern w:val="2"/>
+                <w:sz w:val="22"/>
+                <w:szCs w:val="22"/>
+                <w:lang w:eastAsia="pl-PL"/>
+                <w14:ligatures w14:val="standardContextual"/>
+              </w:rPr>
+              <w:tab/>
+            </w:r>
+            <w:r>
+              <w:rPr>
+                <w:rStyle w:val="Hipercze"/>
+              </w:rPr>
+              <w:t>Hipoteza dotycząca wariancji liczby bezrobotnych</w:t>
+            </w:r>
+            <w:r>
+              <w:rPr>
+                <w:webHidden/>
+              </w:rPr>
+              <w:tab/>
+            </w:r>
+            <w:r>
+              <w:rPr>
+                <w:webHidden/>
+              </w:rPr>
+              <w:fldChar w:fldCharType="begin"/>
+            </w:r>
+            <w:r>
+              <w:rPr>
+                <w:webHidden/>
+              </w:rPr>
+              <w:instrText xml:space="preserve"> PAGEREF _Toc167659389 \h </w:instrText>
+            </w:r>
+            <w:r>
+              <w:rPr>
+                <w:webHidden/>
+              </w:rPr>
+            </w:r>
+            <w:r>
+              <w:rPr>
+                <w:webHidden/>
+              </w:rPr>
+              <w:fldChar w:fldCharType="separate"/>
+            </w:r>
+            <w:r>
+              <w:rPr>
+                <w:webHidden/>
+              </w:rPr>
+              <w:t>13</w:t>
+            </w:r>
+            <w:r>
+              <w:rPr>
+                <w:webHidden/>
+              </w:rPr>
+              <w:fldChar w:fldCharType="end"/>
+            </w:r>
+          </w:hyperlink>
+        </w:p>
+        <w:p>
+          <w:pPr>
+            <w:pStyle w:val="Spistreci1"/>
+            <w:rPr>
+              <w:rFonts w:asciiTheme="minorHAnsi" w:hAnsiTheme="minorHAnsi" w:cstheme="minorBidi"/>
+              <w:b w:val="0"/>
+              <w:kern w:val="2"/>
+              <w:sz w:val="22"/>
+              <w:szCs w:val="22"/>
+              <w:lang w:eastAsia="pl-PL"/>
+              <w14:ligatures w14:val="standardContextual"/>
+            </w:rPr>
+          </w:pPr>
+          <w:hyperlink w:anchor="_Toc167659390" w:history="1">
+            <w:r>
+              <w:rPr>
+                <w:rStyle w:val="Hipercze"/>
+              </w:rPr>
+              <w:t>6.</w:t>
+            </w:r>
+            <w:r>
+              <w:rPr>
+                <w:rFonts w:asciiTheme="minorHAnsi" w:hAnsiTheme="minorHAnsi" w:cstheme="minorBidi"/>
+                <w:b w:val="0"/>
+                <w:kern w:val="2"/>
+                <w:sz w:val="22"/>
+                <w:szCs w:val="22"/>
+                <w:lang w:eastAsia="pl-PL"/>
+                <w14:ligatures w14:val="standardContextual"/>
+              </w:rPr>
+              <w:tab/>
+            </w:r>
+            <w:r>
+              <w:rPr>
+                <w:rStyle w:val="Hipercze"/>
+              </w:rPr>
+              <w:t>Użyte biblioteki i polecenia</w:t>
+            </w:r>
+            <w:r>
+              <w:rPr>
+                <w:webHidden/>
+              </w:rPr>
+              <w:tab/>
+            </w:r>
+            <w:r>
+              <w:rPr>
+                <w:webHidden/>
+              </w:rPr>
+              <w:fldChar w:fldCharType="begin"/>
+            </w:r>
+            <w:r>
+              <w:rPr>
+                <w:webHidden/>
+              </w:rPr>
+              <w:instrText xml:space="preserve"> PAGEREF _Toc167659390 \h </w:instrText>
+            </w:r>
+            <w:r>
+              <w:rPr>
+                <w:webHidden/>
+              </w:rPr>
+            </w:r>
+            <w:r>
+              <w:rPr>
+                <w:webHidden/>
+              </w:rPr>
+              <w:fldChar w:fldCharType="separate"/>
+            </w:r>
+            <w:r>
+              <w:rPr>
+                <w:webHidden/>
+              </w:rPr>
+              <w:t>14</w:t>
+            </w:r>
+            <w:r>
+              <w:rPr>
+                <w:webHidden/>
+              </w:rPr>
+              <w:fldChar w:fldCharType="end"/>
+            </w:r>
+          </w:hyperlink>
+        </w:p>
+        <w:p>
+          <w:pPr>
+            <w:pStyle w:val="Spistreci1"/>
+            <w:rPr>
+              <w:rFonts w:asciiTheme="minorHAnsi" w:hAnsiTheme="minorHAnsi" w:cstheme="minorBidi"/>
+              <w:b w:val="0"/>
+              <w:kern w:val="2"/>
+              <w:sz w:val="22"/>
+              <w:szCs w:val="22"/>
+              <w:lang w:eastAsia="pl-PL"/>
+              <w14:ligatures w14:val="standardContextual"/>
+            </w:rPr>
+          </w:pPr>
+          <w:hyperlink w:anchor="_Toc167659391" w:history="1">
+            <w:r>
+              <w:rPr>
+                <w:rStyle w:val="Hipercze"/>
+              </w:rPr>
+              <w:t>7.</w:t>
+            </w:r>
+            <w:r>
+              <w:rPr>
+                <w:rFonts w:asciiTheme="minorHAnsi" w:hAnsiTheme="minorHAnsi" w:cstheme="minorBidi"/>
+                <w:b w:val="0"/>
+                <w:kern w:val="2"/>
+                <w:sz w:val="22"/>
+                <w:szCs w:val="22"/>
+                <w:lang w:eastAsia="pl-PL"/>
+                <w14:ligatures w14:val="standardContextual"/>
+              </w:rPr>
+              <w:tab/>
+            </w:r>
+            <w:r>
+              <w:rPr>
+                <w:rStyle w:val="Hipercze"/>
+              </w:rPr>
               <w:t>Wnioski</w:t>
             </w:r>
             <w:r>
@@ -2498,7 +2238,7 @@
               <w:rPr>
                 <w:webHidden/>
               </w:rPr>
-              <w:instrText xml:space="preserve"> PAGEREF _Toc167123998 \h </w:instrText>
+              <w:instrText xml:space="preserve"> PAGEREF _Toc167659391 \h </w:instrText>
             </w:r>
             <w:r>
               <w:rPr>
@@ -2515,7 +2255,7 @@
               <w:rPr>
                 <w:webHidden/>
               </w:rPr>
-              <w:t>10</w:t>
+              <w:t>15</w:t>
             </w:r>
             <w:r>
               <w:rPr>
@@ -2564,7 +2304,7 @@
           <w:rFonts w:cs="Times New Roman"/>
         </w:rPr>
       </w:pPr>
-      <w:bookmarkStart w:id="0" w:name="_Toc167123975"/>
+      <w:bookmarkStart w:id="0" w:name="_Toc167659371"/>
       <w:r>
         <w:rPr>
           <w:rFonts w:cs="Times New Roman"/>
@@ -2647,7 +2387,7 @@
       <w:pPr>
         <w:pStyle w:val="Nagwek1"/>
       </w:pPr>
-      <w:bookmarkStart w:id="1" w:name="_Toc167123976"/>
+      <w:bookmarkStart w:id="1" w:name="_Toc167659372"/>
       <w:r>
         <w:lastRenderedPageBreak/>
         <w:t>Wczytanie</w:t>
@@ -2666,13 +2406,13 @@
           <w:noProof/>
         </w:rPr>
         <w:drawing>
-          <wp:anchor distT="0" distB="0" distL="114300" distR="114300" simplePos="0" relativeHeight="251644928" behindDoc="0" locked="0" layoutInCell="1" allowOverlap="1" wp14:anchorId="7AB0BDEB" wp14:editId="19C08FAD">
+          <wp:anchor distT="0" distB="0" distL="114300" distR="114300" simplePos="0" relativeHeight="251653120" behindDoc="0" locked="0" layoutInCell="1" allowOverlap="1" wp14:anchorId="7AB0BDEB" wp14:editId="1AD983DF">
             <wp:simplePos x="0" y="0"/>
             <wp:positionH relativeFrom="column">
               <wp:posOffset>3810</wp:posOffset>
             </wp:positionH>
             <wp:positionV relativeFrom="paragraph">
-              <wp:posOffset>400685</wp:posOffset>
+              <wp:posOffset>578105</wp:posOffset>
             </wp:positionV>
             <wp:extent cx="5760720" cy="603885"/>
             <wp:effectExtent l="0" t="0" r="0" b="0"/>
@@ -2722,23 +2462,22 @@
         </w:drawing>
       </w:r>
       <w:r>
-        <w:t xml:space="preserve">Wczytywany plik jest w formacie </w:t>
-      </w:r>
-      <w:proofErr w:type="spellStart"/>
-      <w:r>
-        <w:t>xlsx</w:t>
-      </w:r>
-      <w:proofErr w:type="spellEnd"/>
-      <w:r>
-        <w:t xml:space="preserve">, więc trzeba użyć biblioteki </w:t>
-      </w:r>
-      <w:proofErr w:type="spellStart"/>
-      <w:r>
-        <w:t>readxl</w:t>
-      </w:r>
-      <w:proofErr w:type="spellEnd"/>
-      <w:r>
-        <w:t>.</w:t>
+        <w:t xml:space="preserve">Wczytywany plik jest w formacie xlsx, więc </w:t>
+      </w:r>
+      <w:r>
+        <w:t xml:space="preserve">do zaimportowania </w:t>
+      </w:r>
+      <w:r>
+        <w:t>uży</w:t>
+      </w:r>
+      <w:r>
+        <w:t>to</w:t>
+      </w:r>
+      <w:r>
+        <w:t xml:space="preserve"> biblioteki readxl</w:t>
+      </w:r>
+      <w:r>
+        <w:t xml:space="preserve"> i skorzystano z funkcji read_excel.</w:t>
       </w:r>
     </w:p>
     <w:p>
@@ -2797,8 +2536,11 @@
         <w:keepNext/>
       </w:pPr>
       <w:r>
+        <w:rPr>
+          <w:noProof/>
+        </w:rPr>
         <w:drawing>
-          <wp:anchor distT="0" distB="0" distL="114300" distR="114300" simplePos="0" relativeHeight="251646976" behindDoc="0" locked="0" layoutInCell="1" allowOverlap="1" wp14:anchorId="444B4FC0" wp14:editId="0B54AB4E">
+          <wp:anchor distT="0" distB="0" distL="114300" distR="114300" simplePos="0" relativeHeight="251654144" behindDoc="0" locked="0" layoutInCell="1" allowOverlap="1" wp14:anchorId="444B4FC0" wp14:editId="0B54AB4E">
             <wp:simplePos x="0" y="0"/>
             <wp:positionH relativeFrom="column">
               <wp:posOffset>-6350</wp:posOffset>
@@ -2913,8 +2655,11 @@
     </w:p>
     <w:p>
       <w:r>
+        <w:rPr>
+          <w:noProof/>
+        </w:rPr>
         <w:drawing>
-          <wp:anchor distT="0" distB="0" distL="114300" distR="114300" simplePos="0" relativeHeight="251668480" behindDoc="0" locked="0" layoutInCell="1" allowOverlap="1" wp14:anchorId="51A7F1C8" wp14:editId="0DF1DD0F">
+          <wp:anchor distT="0" distB="0" distL="114300" distR="114300" simplePos="0" relativeHeight="251658240" behindDoc="0" locked="0" layoutInCell="1" allowOverlap="1" wp14:anchorId="51A7F1C8" wp14:editId="0DF1DD0F">
             <wp:simplePos x="0" y="0"/>
             <wp:positionH relativeFrom="column">
               <wp:posOffset>3810</wp:posOffset>
@@ -3046,6 +2791,9 @@
         <w:keepNext/>
       </w:pPr>
       <w:r>
+        <w:rPr>
+          <w:noProof/>
+        </w:rPr>
         <w:lastRenderedPageBreak/>
         <w:drawing>
           <wp:anchor distT="0" distB="0" distL="114300" distR="114300" simplePos="0" relativeHeight="251656192" behindDoc="0" locked="0" layoutInCell="1" allowOverlap="1" wp14:anchorId="0E1347BA" wp14:editId="7E503CC2">
@@ -3153,10 +2901,12 @@
       </w:r>
     </w:p>
     <w:p>
-      <w:bookmarkStart w:id="2" w:name="_Toc167123977"/>
-      <w:r>
+      <w:r>
+        <w:rPr>
+          <w:noProof/>
+        </w:rPr>
         <w:drawing>
-          <wp:anchor distT="0" distB="0" distL="114300" distR="114300" simplePos="0" relativeHeight="251670528" behindDoc="0" locked="0" layoutInCell="1" allowOverlap="1" wp14:anchorId="402CDEC3" wp14:editId="12BA351C">
+          <wp:anchor distT="0" distB="0" distL="114300" distR="114300" simplePos="0" relativeHeight="251659264" behindDoc="0" locked="0" layoutInCell="1" allowOverlap="1" wp14:anchorId="402CDEC3" wp14:editId="12BA351C">
             <wp:simplePos x="0" y="0"/>
             <wp:positionH relativeFrom="column">
               <wp:posOffset>1162685</wp:posOffset>
@@ -3275,6 +3025,7 @@
       <w:pPr>
         <w:pStyle w:val="Nagwek1"/>
       </w:pPr>
+      <w:bookmarkStart w:id="2" w:name="_Toc167659373"/>
       <w:r>
         <w:lastRenderedPageBreak/>
         <w:t>Wyznaczenie parametrów</w:t>
@@ -3285,7 +3036,7 @@
       <w:pPr>
         <w:pStyle w:val="Nagwek2"/>
       </w:pPr>
-      <w:bookmarkStart w:id="3" w:name="_Toc167123979"/>
+      <w:bookmarkStart w:id="3" w:name="_Toc167659374"/>
       <w:r>
         <w:t>Średnia</w:t>
       </w:r>
@@ -3296,15 +3047,19 @@
         <w:ind w:firstLine="360"/>
       </w:pPr>
       <w:r>
-        <w:t xml:space="preserve">Obliczono średnią z obu lat. Użyto do tego funkcji </w:t>
-      </w:r>
-      <w:proofErr w:type="spellStart"/>
-      <w:r>
-        <w:t>mean</w:t>
-      </w:r>
-      <w:proofErr w:type="spellEnd"/>
-      <w:r>
-        <w:t>, która oblicza średnią arytmetyczną.  Średnia na przestrzeni lat zmieniła się ponad dwukrotnie, co oznacza, że o wiele mniej ludzi traci swoją pracę lub rzadziej zmieniają.</w:t>
+        <w:t>Obliczono średnią</w:t>
+      </w:r>
+      <w:r>
+        <w:t xml:space="preserve"> arytmetyczną</w:t>
+      </w:r>
+      <w:r>
+        <w:t xml:space="preserve"> z obu lat.</w:t>
+      </w:r>
+      <w:r>
+        <w:t xml:space="preserve"> Służy ona do określania wartości centralnej zbioru danych.</w:t>
+      </w:r>
+      <w:r>
+        <w:t xml:space="preserve"> </w:t>
       </w:r>
     </w:p>
     <w:p>
@@ -3406,9 +3161,17 @@
     </w:p>
     <w:p>
       <w:pPr>
+        <w:ind w:firstLine="360"/>
+      </w:pPr>
+      <w:r>
+        <w:t>Średnia na przestrzeni lat zmieniła się ponad dwukrotnie, co oznacza, że o wiele mniej ludzi traci swoją pracę lub rzadziej zmieniają.</w:t>
+      </w:r>
+    </w:p>
+    <w:p>
+      <w:pPr>
         <w:pStyle w:val="Nagwek2"/>
       </w:pPr>
-      <w:bookmarkStart w:id="4" w:name="_Toc167123980"/>
+      <w:bookmarkStart w:id="4" w:name="_Toc167659375"/>
       <w:r>
         <w:t>Wariancja</w:t>
       </w:r>
@@ -3421,8 +3184,10 @@
       <w:r>
         <w:t>Następnie obliczono wariancję, która jest miarą rozproszenia danych wokół średniej wartości, dla obu kolumn.</w:t>
       </w:r>
-    </w:p>
-    <w:p/>
+      <w:r>
+        <w:t xml:space="preserve"> Wyniki mogą  wysokie z powodu dużego rozrzutu wartości w danych.</w:t>
+      </w:r>
+    </w:p>
     <w:p>
       <w:pPr>
         <w:keepNext/>
@@ -3520,12 +3285,11 @@
         <w:t xml:space="preserve"> Obliczenie wariancji</w:t>
       </w:r>
     </w:p>
-    <w:p/>
     <w:p>
       <w:pPr>
         <w:pStyle w:val="Nagwek2"/>
       </w:pPr>
-      <w:bookmarkStart w:id="5" w:name="_Toc167123981"/>
+      <w:bookmarkStart w:id="5" w:name="_Toc167659376"/>
       <w:r>
         <w:t>Odchylenie standardowe</w:t>
       </w:r>
@@ -3537,6 +3301,18 @@
       </w:pPr>
       <w:r>
         <w:t>Odchylenie standardowe</w:t>
+      </w:r>
+      <w:r>
+        <w:t xml:space="preserve"> określa, ile wartość danej cechy odchyla się od obliczonej średniej arytmetycznej. W tym przypadku </w:t>
+      </w:r>
+      <w:r>
+        <w:t xml:space="preserve">jej wartość </w:t>
+      </w:r>
+      <w:r>
+        <w:t>jest bardzo zbliżone do samej średniej.</w:t>
+      </w:r>
+      <w:r>
+        <w:t xml:space="preserve"> Może to oznaczać, że wartości mogą wahać się nawet 2-krotnie od średniej. </w:t>
       </w:r>
     </w:p>
     <w:p>
@@ -3641,13 +3417,21 @@
       <w:pPr>
         <w:pStyle w:val="Nagwek2"/>
       </w:pPr>
-      <w:bookmarkStart w:id="6" w:name="_Toc167123982"/>
-      <w:r>
+      <w:bookmarkStart w:id="6" w:name="_Toc167659377"/>
+      <w:r>
+        <w:lastRenderedPageBreak/>
         <w:t>Współczynnik zmienności</w:t>
       </w:r>
       <w:bookmarkEnd w:id="6"/>
     </w:p>
-    <w:p/>
+    <w:p>
+      <w:pPr>
+        <w:ind w:firstLine="360"/>
+      </w:pPr>
+      <w:r>
+        <w:t xml:space="preserve">Poniżej są wyniki dla współczynnika zmienności, czyli dyspersji, dla obu lat.  Dla 2014 wynosi blisko 82% a dla 2024 - 77,75%, co można zinterpretować jako znaczną dyspersję. </w:t>
+      </w:r>
+    </w:p>
     <w:p>
       <w:pPr>
         <w:keepNext/>
@@ -3657,7 +3441,6 @@
         <w:rPr>
           <w:noProof/>
         </w:rPr>
-        <w:lastRenderedPageBreak/>
         <w:drawing>
           <wp:inline distT="0" distB="0" distL="0" distR="0" wp14:anchorId="4F28C70C" wp14:editId="6A68F0E5">
             <wp:extent cx="5430008" cy="714475"/>
@@ -3751,24 +3534,44 @@
       <w:pPr>
         <w:pStyle w:val="Nagwek2"/>
       </w:pPr>
-      <w:bookmarkStart w:id="7" w:name="_Toc167123983"/>
-      <w:proofErr w:type="spellStart"/>
-      <w:r>
-        <w:t>Kwantyle</w:t>
-      </w:r>
-      <w:proofErr w:type="spellEnd"/>
+      <w:bookmarkStart w:id="7" w:name="_Toc167659378"/>
+      <w:r>
+        <w:t>Kwa</w:t>
+      </w:r>
+      <w:r>
+        <w:t>rtyle</w:t>
+      </w:r>
       <w:r>
         <w:t>, mediana, minimum, maksimum</w:t>
       </w:r>
       <w:bookmarkEnd w:id="7"/>
     </w:p>
-    <w:p/>
+    <w:p>
+      <w:pPr>
+        <w:ind w:firstLine="360"/>
+      </w:pPr>
+      <w:r>
+        <w:t>Kwartyle dzielą zbiory na ćwiartki. Przykładowo pierwszy kwartyl oznacza, że 25% danych jest mniejszych niż Q1</w:t>
+      </w:r>
+      <w:r>
+        <w:t>,</w:t>
+      </w:r>
+      <w:r>
+        <w:t xml:space="preserve"> a pozostałych 75% jest większych niż Q1.</w:t>
+      </w:r>
+      <w:r>
+        <w:t xml:space="preserve"> Mediana jest drugim kwartylem i dzieli badany zbiór na połowy.</w:t>
+      </w:r>
+    </w:p>
     <w:p>
       <w:pPr>
         <w:keepNext/>
         <w:jc w:val="center"/>
       </w:pPr>
       <w:r>
+        <w:rPr>
+          <w:noProof/>
+        </w:rPr>
         <w:drawing>
           <wp:inline distT="0" distB="0" distL="0" distR="0" wp14:anchorId="5C62713F" wp14:editId="479F72C6">
             <wp:extent cx="5506218" cy="2934109"/>
@@ -3854,21 +3657,32 @@
         <w:fldChar w:fldCharType="end"/>
       </w:r>
       <w:r>
-        <w:t xml:space="preserve"> Obliczenie </w:t>
-      </w:r>
-      <w:proofErr w:type="spellStart"/>
-      <w:r>
-        <w:t>kwantyli</w:t>
-      </w:r>
-      <w:proofErr w:type="spellEnd"/>
-    </w:p>
-    <w:p/>
+        <w:t xml:space="preserve"> Obliczenie kwantyli</w:t>
+      </w:r>
+    </w:p>
+    <w:p>
+      <w:pPr>
+        <w:jc w:val="left"/>
+      </w:pPr>
+      <w:r>
+        <w:br w:type="page"/>
+      </w:r>
+    </w:p>
+    <w:p>
+      <w:r>
+        <w:lastRenderedPageBreak/>
+        <w:t>Poniżej znaleziono również wartości maksymalne jak i minimalne:</w:t>
+      </w:r>
+    </w:p>
     <w:p>
       <w:pPr>
         <w:keepNext/>
         <w:jc w:val="center"/>
       </w:pPr>
       <w:r>
+        <w:rPr>
+          <w:noProof/>
+        </w:rPr>
         <w:drawing>
           <wp:inline distT="0" distB="0" distL="0" distR="0" wp14:anchorId="31059BF6" wp14:editId="3F3CF0A1">
             <wp:extent cx="5477639" cy="1419423"/>
@@ -3957,26 +3771,156 @@
         <w:t xml:space="preserve"> Znalezienie wartości maksymalnej i minimalnej</w:t>
       </w:r>
     </w:p>
-    <w:p/>
-    <w:p/>
     <w:p>
       <w:pPr>
         <w:pStyle w:val="Nagwek2"/>
       </w:pPr>
-      <w:bookmarkStart w:id="8" w:name="_Toc167123984"/>
-      <w:r>
-        <w:lastRenderedPageBreak/>
-        <w:t>Rozstęp</w:t>
+      <w:bookmarkStart w:id="8" w:name="_Toc167659379"/>
+      <w:r>
+        <w:t>Dominanta</w:t>
       </w:r>
       <w:bookmarkEnd w:id="8"/>
     </w:p>
-    <w:p/>
+    <w:p>
+      <w:pPr>
+        <w:ind w:firstLine="360"/>
+      </w:pPr>
+      <w:r>
+        <w:t xml:space="preserve">Dominanta to wartość, którą wyznacza się poprzez znalezienie najczęściej występującej liczby w zbiorze danych. </w:t>
+      </w:r>
+    </w:p>
     <w:p>
       <w:pPr>
         <w:keepNext/>
         <w:jc w:val="center"/>
       </w:pPr>
       <w:r>
+        <w:rPr>
+          <w:noProof/>
+        </w:rPr>
+        <w:drawing>
+          <wp:inline distT="0" distB="0" distL="0" distR="0" wp14:anchorId="2AFA4BBE" wp14:editId="5F387517">
+            <wp:extent cx="5760720" cy="681355"/>
+            <wp:effectExtent l="0" t="0" r="0" b="0"/>
+            <wp:docPr id="1053712663" name="Obraz 1"/>
+            <wp:cNvGraphicFramePr>
+              <a:graphicFrameLocks xmlns:a="http://schemas.openxmlformats.org/drawingml/2006/main" noChangeAspect="1"/>
+            </wp:cNvGraphicFramePr>
+            <a:graphic xmlns:a="http://schemas.openxmlformats.org/drawingml/2006/main">
+              <a:graphicData uri="http://schemas.openxmlformats.org/drawingml/2006/picture">
+                <pic:pic xmlns:pic="http://schemas.openxmlformats.org/drawingml/2006/picture">
+                  <pic:nvPicPr>
+                    <pic:cNvPr id="1053712663" name=""/>
+                    <pic:cNvPicPr/>
+                  </pic:nvPicPr>
+                  <pic:blipFill>
+                    <a:blip r:embed="rId23"/>
+                    <a:stretch>
+                      <a:fillRect/>
+                    </a:stretch>
+                  </pic:blipFill>
+                  <pic:spPr>
+                    <a:xfrm>
+                      <a:off x="0" y="0"/>
+                      <a:ext cx="5760720" cy="681355"/>
+                    </a:xfrm>
+                    <a:prstGeom prst="rect">
+                      <a:avLst/>
+                    </a:prstGeom>
+                  </pic:spPr>
+                </pic:pic>
+              </a:graphicData>
+            </a:graphic>
+          </wp:inline>
+        </w:drawing>
+      </w:r>
+    </w:p>
+    <w:p>
+      <w:pPr>
+        <w:pStyle w:val="Legenda"/>
+        <w:jc w:val="center"/>
+      </w:pPr>
+      <w:r>
+        <w:t xml:space="preserve">Zrzut ekranu </w:t>
+      </w:r>
+      <w:r>
+        <w:fldChar w:fldCharType="begin"/>
+      </w:r>
+      <w:r>
+        <w:instrText xml:space="preserve"> STYLEREF 1 \s </w:instrText>
+      </w:r>
+      <w:r>
+        <w:fldChar w:fldCharType="separate"/>
+      </w:r>
+      <w:r>
+        <w:rPr>
+          <w:noProof/>
+        </w:rPr>
+        <w:t>3</w:t>
+      </w:r>
+      <w:r>
+        <w:fldChar w:fldCharType="end"/>
+      </w:r>
+      <w:r>
+        <w:t>.</w:t>
+      </w:r>
+      <w:r>
+        <w:fldChar w:fldCharType="begin"/>
+      </w:r>
+      <w:r>
+        <w:instrText xml:space="preserve"> SEQ Zrzut_ekranu \* ARABIC \s 1 </w:instrText>
+      </w:r>
+      <w:r>
+        <w:fldChar w:fldCharType="separate"/>
+      </w:r>
+      <w:r>
+        <w:rPr>
+          <w:noProof/>
+        </w:rPr>
+        <w:t>9</w:t>
+      </w:r>
+      <w:r>
+        <w:fldChar w:fldCharType="end"/>
+      </w:r>
+      <w:r>
+        <w:t xml:space="preserve"> Obliczenie dominanty</w:t>
+      </w:r>
+    </w:p>
+    <w:p>
+      <w:pPr>
+        <w:ind w:firstLine="360"/>
+      </w:pPr>
+      <w:r>
+        <w:t>Przedstawione wartości są całkiem niskie, więc może to oznaczać, że w wielu powiatach mało ludzi traci pracę, a na przestrzeni ostatnich 10 lat zmieniło się to niemal 4 krotnie.</w:t>
+      </w:r>
+    </w:p>
+    <w:p>
+      <w:pPr>
+        <w:pStyle w:val="Nagwek2"/>
+      </w:pPr>
+      <w:bookmarkStart w:id="9" w:name="_Toc167659380"/>
+      <w:r>
+        <w:t>Rozstęp</w:t>
+      </w:r>
+      <w:bookmarkEnd w:id="9"/>
+    </w:p>
+    <w:p>
+      <w:pPr>
+        <w:ind w:firstLine="360"/>
+      </w:pPr>
+      <w:r>
+        <w:t>Rozstęp to miara odległości jaką dzieli pomiędzy wartością maksymalną a minimalną obranej cechy statystycznej.</w:t>
+      </w:r>
+    </w:p>
+    <w:p>
+      <w:pPr>
+        <w:keepNext/>
+        <w:jc w:val="center"/>
+      </w:pPr>
+      <w:r>
+        <w:rPr>
+          <w:noProof/>
+        </w:rPr>
         <w:drawing>
           <wp:inline distT="0" distB="0" distL="0" distR="0" wp14:anchorId="0B4E6E5E" wp14:editId="5AECC5D8">
             <wp:extent cx="4429743" cy="1086002"/>
@@ -3993,7 +3937,7 @@
                     <pic:cNvPicPr/>
                   </pic:nvPicPr>
                   <pic:blipFill>
-                    <a:blip r:embed="rId23"/>
+                    <a:blip r:embed="rId24"/>
                     <a:stretch>
                       <a:fillRect/>
                     </a:stretch>
@@ -4064,30 +4008,64 @@
       <w:r>
         <w:t xml:space="preserve"> Obliczenie </w:t>
       </w:r>
-      <w:proofErr w:type="spellStart"/>
-      <w:r>
-        <w:t>roztępu</w:t>
-      </w:r>
-      <w:proofErr w:type="spellEnd"/>
-    </w:p>
-    <w:p/>
+      <w:r>
+        <w:t>rozstępu</w:t>
+      </w:r>
+    </w:p>
+    <w:p>
+      <w:pPr>
+        <w:ind w:firstLine="360"/>
+      </w:pPr>
+      <w:r>
+        <w:t>W roku 2014 jest znacząco wyższy niż w 2024, co może oznaczać, że w o wielu mniej miejscach ludzie są bezrobotni i jest ich mniej.</w:t>
+      </w:r>
+    </w:p>
+    <w:p>
+      <w:pPr>
+        <w:jc w:val="left"/>
+        <w:rPr>
+          <w:rFonts w:ascii="Times New Roman" w:eastAsiaTheme="majorEastAsia" w:hAnsi="Times New Roman" w:cstheme="majorBidi"/>
+          <w:b/>
+          <w:bCs/>
+          <w:sz w:val="28"/>
+          <w:szCs w:val="28"/>
+        </w:rPr>
+      </w:pPr>
+      <w:r>
+        <w:br w:type="page"/>
+      </w:r>
+    </w:p>
     <w:p>
       <w:pPr>
         <w:pStyle w:val="Nagwek2"/>
       </w:pPr>
-      <w:bookmarkStart w:id="9" w:name="_Toc167123985"/>
-      <w:r>
+      <w:bookmarkStart w:id="10" w:name="_Toc167659381"/>
+      <w:r>
+        <w:lastRenderedPageBreak/>
         <w:t>Skośność</w:t>
       </w:r>
-      <w:bookmarkEnd w:id="9"/>
-    </w:p>
-    <w:p/>
+      <w:bookmarkEnd w:id="10"/>
+    </w:p>
+    <w:p>
+      <w:pPr>
+        <w:ind w:firstLine="360"/>
+      </w:pPr>
+      <w:r>
+        <w:t>Skośność to miara asymetrii rozkładu zmiennej. Bada jak rozkład jest zbliżony do rozkładu normalnego</w:t>
+      </w:r>
+      <w:r>
+        <w:t>.</w:t>
+      </w:r>
+    </w:p>
     <w:p>
       <w:pPr>
         <w:keepNext/>
         <w:jc w:val="center"/>
       </w:pPr>
       <w:r>
+        <w:rPr>
+          <w:noProof/>
+        </w:rPr>
         <w:drawing>
           <wp:inline distT="0" distB="0" distL="0" distR="0" wp14:anchorId="59A23142" wp14:editId="3E489EF9">
             <wp:extent cx="5077534" cy="733527"/>
@@ -4104,7 +4082,7 @@
                     <pic:cNvPicPr/>
                   </pic:nvPicPr>
                   <pic:blipFill>
-                    <a:blip r:embed="rId24"/>
+                    <a:blip r:embed="rId25"/>
                     <a:stretch>
                       <a:fillRect/>
                     </a:stretch>
@@ -4176,20 +4154,45 @@
         <w:t xml:space="preserve"> Obliczenie skośności</w:t>
       </w:r>
     </w:p>
-    <w:p/>
+    <w:p>
+      <w:pPr>
+        <w:ind w:firstLine="360"/>
+      </w:pPr>
+      <w:r>
+        <w:t xml:space="preserve">Dodatnie wyniki informują, że prawie ramię rozkładu jest wydłużone i wyniki poniżej średniej są przeważające w badanej próbce. </w:t>
+      </w:r>
+      <w:r>
+        <w:t>Większa wartość w 2014 mówi o tym, że ramię jest bardziej wysunięte, niż 10 lat później.</w:t>
+      </w:r>
+    </w:p>
     <w:p>
       <w:pPr>
         <w:pStyle w:val="Nagwek2"/>
       </w:pPr>
-      <w:bookmarkStart w:id="10" w:name="_Toc167123986"/>
-      <w:r>
-        <w:t>Dominanta</w:t>
-      </w:r>
-      <w:bookmarkEnd w:id="10"/>
-    </w:p>
-    <w:p>
-      <w:r>
-        <w:t>Dominanta to wartość, którą wyznacza się poprzez znalezienie najczęściej występującej liczby w zbiorze danych.</w:t>
+      <w:bookmarkStart w:id="11" w:name="_Toc167659382"/>
+      <w:r>
+        <w:t>Kurtoza</w:t>
+      </w:r>
+      <w:bookmarkEnd w:id="11"/>
+    </w:p>
+    <w:p>
+      <w:pPr>
+        <w:ind w:firstLine="360"/>
+      </w:pPr>
+      <w:r>
+        <w:t xml:space="preserve">Kurtoza </w:t>
+      </w:r>
+      <w:r>
+        <w:t xml:space="preserve">jest </w:t>
+      </w:r>
+      <w:r>
+        <w:t xml:space="preserve">miarą występowania wartości odstających. </w:t>
+      </w:r>
+      <w:r>
+        <w:t>Podobnie jak skośność w</w:t>
+      </w:r>
+      <w:r>
+        <w:t>skazuje jak bardzo rozkład jest zbliżony do rozkładu normalnego. Im bliżej wartości 0, tym bardziej analizowany rozkład jest zbliżony do normalnego.</w:t>
       </w:r>
     </w:p>
     <w:p>
@@ -4197,118 +4200,10 @@
         <w:keepNext/>
         <w:jc w:val="center"/>
       </w:pPr>
-      <w:r>
-        <w:drawing>
-          <wp:inline distT="0" distB="0" distL="0" distR="0" wp14:anchorId="4BE61626" wp14:editId="4EC8C064">
-            <wp:extent cx="5760720" cy="681355"/>
-            <wp:effectExtent l="0" t="0" r="0" b="0"/>
-            <wp:docPr id="1053712663" name="Obraz 1"/>
-            <wp:cNvGraphicFramePr>
-              <a:graphicFrameLocks xmlns:a="http://schemas.openxmlformats.org/drawingml/2006/main" noChangeAspect="1"/>
-            </wp:cNvGraphicFramePr>
-            <a:graphic xmlns:a="http://schemas.openxmlformats.org/drawingml/2006/main">
-              <a:graphicData uri="http://schemas.openxmlformats.org/drawingml/2006/picture">
-                <pic:pic xmlns:pic="http://schemas.openxmlformats.org/drawingml/2006/picture">
-                  <pic:nvPicPr>
-                    <pic:cNvPr id="1053712663" name=""/>
-                    <pic:cNvPicPr/>
-                  </pic:nvPicPr>
-                  <pic:blipFill>
-                    <a:blip r:embed="rId25"/>
-                    <a:stretch>
-                      <a:fillRect/>
-                    </a:stretch>
-                  </pic:blipFill>
-                  <pic:spPr>
-                    <a:xfrm>
-                      <a:off x="0" y="0"/>
-                      <a:ext cx="5760720" cy="681355"/>
-                    </a:xfrm>
-                    <a:prstGeom prst="rect">
-                      <a:avLst/>
-                    </a:prstGeom>
-                  </pic:spPr>
-                </pic:pic>
-              </a:graphicData>
-            </a:graphic>
-          </wp:inline>
-        </w:drawing>
-      </w:r>
-    </w:p>
-    <w:p>
-      <w:pPr>
-        <w:pStyle w:val="Legenda"/>
-        <w:jc w:val="center"/>
-      </w:pPr>
-      <w:r>
-        <w:t xml:space="preserve">Zrzut ekranu </w:t>
-      </w:r>
-      <w:r>
-        <w:fldChar w:fldCharType="begin"/>
-      </w:r>
-      <w:r>
-        <w:instrText xml:space="preserve"> STYLEREF 1 \s </w:instrText>
-      </w:r>
-      <w:r>
-        <w:fldChar w:fldCharType="separate"/>
-      </w:r>
       <w:r>
         <w:rPr>
           <w:noProof/>
         </w:rPr>
-        <w:t>3</w:t>
-      </w:r>
-      <w:r>
-        <w:fldChar w:fldCharType="end"/>
-      </w:r>
-      <w:r>
-        <w:t>.</w:t>
-      </w:r>
-      <w:r>
-        <w:fldChar w:fldCharType="begin"/>
-      </w:r>
-      <w:r>
-        <w:instrText xml:space="preserve"> SEQ Zrzut_ekranu \* ARABIC \s 1 </w:instrText>
-      </w:r>
-      <w:r>
-        <w:fldChar w:fldCharType="separate"/>
-      </w:r>
-      <w:r>
-        <w:rPr>
-          <w:noProof/>
-        </w:rPr>
-        <w:t>9</w:t>
-      </w:r>
-      <w:r>
-        <w:fldChar w:fldCharType="end"/>
-      </w:r>
-      <w:r>
-        <w:t xml:space="preserve"> Obliczenie dominanty</w:t>
-      </w:r>
-    </w:p>
-    <w:p/>
-    <w:p>
-      <w:pPr>
-        <w:pStyle w:val="Nagwek2"/>
-      </w:pPr>
-      <w:bookmarkStart w:id="11" w:name="_Toc167123987"/>
-      <w:proofErr w:type="spellStart"/>
-      <w:r>
-        <w:t>Kurtoza</w:t>
-      </w:r>
-      <w:bookmarkStart w:id="12" w:name="_Toc167123989"/>
-      <w:bookmarkEnd w:id="11"/>
-      <w:bookmarkEnd w:id="12"/>
-      <w:proofErr w:type="spellEnd"/>
-    </w:p>
-    <w:p/>
-    <w:p>
-      <w:pPr>
-        <w:keepNext/>
-        <w:jc w:val="center"/>
-      </w:pPr>
-      <w:r>
-        <w:lastRenderedPageBreak/>
         <w:drawing>
           <wp:inline distT="0" distB="0" distL="0" distR="0" wp14:anchorId="3BB821F9" wp14:editId="21FC347C">
             <wp:extent cx="4201111" cy="724001"/>
@@ -4394,15 +4289,38 @@
         <w:fldChar w:fldCharType="end"/>
       </w:r>
       <w:r>
-        <w:t xml:space="preserve"> Wyniki dla </w:t>
-      </w:r>
-      <w:proofErr w:type="spellStart"/>
-      <w:r>
-        <w:t>kurtozy</w:t>
-      </w:r>
-      <w:proofErr w:type="spellEnd"/>
-    </w:p>
-    <w:p/>
+        <w:t xml:space="preserve"> Wyniki dla kurtozy</w:t>
+      </w:r>
+    </w:p>
+    <w:p>
+      <w:pPr>
+        <w:ind w:firstLine="360"/>
+      </w:pPr>
+      <w:r>
+        <w:t xml:space="preserve">Obliczona kurtoza </w:t>
+      </w:r>
+      <w:r>
+        <w:t xml:space="preserve">jest większa </w:t>
+      </w:r>
+      <w:r>
+        <w:t>od zera co wskazuje na letokurtyczność oraz</w:t>
+      </w:r>
+      <w:r>
+        <w:t xml:space="preserve"> </w:t>
+      </w:r>
+      <w:r>
+        <w:t xml:space="preserve">znacząco odbiega co sugeruje, że dane zasadniczo różnią się od rozkładu normalnego. Tak wysokie wyniki wskazują na bardzo spiczasty szczyt </w:t>
+      </w:r>
+      <w:r>
+        <w:t xml:space="preserve">oraz dłuższe i cieńsze </w:t>
+      </w:r>
+      <w:r>
+        <w:t>ogony w porównaniu do rozkładu normalnego.</w:t>
+      </w:r>
+      <w:r>
+        <w:t xml:space="preserve"> Oznacza to, że jest większe prawdopodobieństwo wystąpienia wartości odstających.</w:t>
+      </w:r>
+    </w:p>
     <w:p>
       <w:pPr>
         <w:jc w:val="left"/>
@@ -4414,7 +4332,6 @@
           <w:szCs w:val="28"/>
         </w:rPr>
       </w:pPr>
-      <w:bookmarkStart w:id="13" w:name="_Toc167123990"/>
       <w:r>
         <w:br w:type="page"/>
       </w:r>
@@ -4423,27 +4340,34 @@
       <w:pPr>
         <w:pStyle w:val="Nagwek1"/>
       </w:pPr>
+      <w:bookmarkStart w:id="12" w:name="_Toc167659383"/>
       <w:r>
         <w:lastRenderedPageBreak/>
         <w:t>Graficzna prezentacja danych</w:t>
       </w:r>
+      <w:bookmarkEnd w:id="12"/>
+    </w:p>
+    <w:p>
+      <w:pPr>
+        <w:pStyle w:val="Nagwek2"/>
+      </w:pPr>
+      <w:bookmarkStart w:id="13" w:name="_Toc167659384"/>
+      <w:r>
+        <w:t>Wykres pudełkowy</w:t>
+      </w:r>
       <w:bookmarkEnd w:id="13"/>
     </w:p>
     <w:p>
       <w:pPr>
-        <w:pStyle w:val="Nagwek2"/>
-      </w:pPr>
-      <w:bookmarkStart w:id="14" w:name="_Toc167123991"/>
-      <w:r>
-        <w:t>Wykres pudełkowy</w:t>
-      </w:r>
-      <w:bookmarkEnd w:id="14"/>
-    </w:p>
-    <w:p/>
+        <w:ind w:firstLine="360"/>
+      </w:pPr>
+      <w:r>
+        <w:t>Na wykresie pudełkowy można przedstawić wiele informacji takie jak mediana, kwartyle, wartość minimum i maximum , przez co jest często używany.</w:t>
+      </w:r>
+    </w:p>
     <w:p>
       <w:pPr>
         <w:keepNext/>
-        <w:jc w:val="center"/>
       </w:pPr>
       <w:r>
         <w:rPr>
@@ -4492,21 +4416,64 @@
         <w:jc w:val="center"/>
       </w:pPr>
       <w:r>
+        <w:t xml:space="preserve">Zrzut ekranu </w:t>
+      </w:r>
+      <w:r>
+        <w:fldChar w:fldCharType="begin"/>
+      </w:r>
+      <w:r>
+        <w:instrText xml:space="preserve"> STYLEREF 1 \s </w:instrText>
+      </w:r>
+      <w:r>
+        <w:fldChar w:fldCharType="separate"/>
+      </w:r>
+      <w:r>
+        <w:rPr>
+          <w:noProof/>
+        </w:rPr>
+        <w:t>4</w:t>
+      </w:r>
+      <w:r>
+        <w:fldChar w:fldCharType="end"/>
+      </w:r>
+      <w:r>
+        <w:t>.</w:t>
+      </w:r>
+      <w:r>
+        <w:fldChar w:fldCharType="begin"/>
+      </w:r>
+      <w:r>
+        <w:instrText xml:space="preserve"> SEQ Zrzut_ekranu \* ARABIC \s 1 </w:instrText>
+      </w:r>
+      <w:r>
+        <w:fldChar w:fldCharType="separate"/>
+      </w:r>
+      <w:r>
+        <w:rPr>
+          <w:noProof/>
+        </w:rPr>
+        <w:t>1</w:t>
+      </w:r>
+      <w:r>
+        <w:fldChar w:fldCharType="end"/>
+      </w:r>
+      <w:r>
+        <w:t xml:space="preserve"> Kod tworzenia wykresu pudełkowego</w:t>
+      </w:r>
+    </w:p>
+    <w:p/>
+    <w:p>
+      <w:pPr>
+        <w:jc w:val="center"/>
+      </w:pPr>
+      <w:r>
         <w:rPr>
           <w:noProof/>
         </w:rPr>
         <w:drawing>
-          <wp:anchor distT="0" distB="0" distL="114300" distR="114300" simplePos="0" relativeHeight="251662336" behindDoc="0" locked="0" layoutInCell="1" allowOverlap="1" wp14:anchorId="39B4E1EF" wp14:editId="4A3C7F71">
-            <wp:simplePos x="0" y="0"/>
-            <wp:positionH relativeFrom="column">
-              <wp:posOffset>992165</wp:posOffset>
-            </wp:positionH>
-            <wp:positionV relativeFrom="paragraph">
-              <wp:posOffset>449255</wp:posOffset>
-            </wp:positionV>
+          <wp:inline distT="0" distB="0" distL="0" distR="0" wp14:anchorId="60138E19" wp14:editId="693F42A0">
             <wp:extent cx="3909060" cy="3902075"/>
             <wp:effectExtent l="0" t="0" r="0" b="0"/>
-            <wp:wrapTopAndBottom/>
             <wp:docPr id="1647409981" name="Obraz 1"/>
             <wp:cNvGraphicFramePr>
               <a:graphicFrameLocks xmlns:a="http://schemas.openxmlformats.org/drawingml/2006/main" noChangeAspect="1"/>
@@ -4549,21 +4516,20 @@
                 </pic:pic>
               </a:graphicData>
             </a:graphic>
-            <wp14:sizeRelH relativeFrom="margin">
-              <wp14:pctWidth>0</wp14:pctWidth>
-            </wp14:sizeRelH>
-            <wp14:sizeRelV relativeFrom="margin">
-              <wp14:pctHeight>0</wp14:pctHeight>
-            </wp14:sizeRelV>
-          </wp:anchor>
+          </wp:inline>
         </w:drawing>
       </w:r>
+    </w:p>
+    <w:p>
+      <w:pPr>
+        <w:jc w:val="left"/>
+      </w:pPr>
       <w:r>
         <w:rPr>
           <w:noProof/>
         </w:rPr>
         <w:pict w14:anchorId="3816BB37">
-          <v:shape id="_x0000_s2054" type="#_x0000_t202" style="position:absolute;left:0;text-align:left;margin-left:63.15pt;margin-top:343.1pt;width:327.95pt;height:21pt;z-index:251662336;mso-position-horizontal-relative:text;mso-position-vertical-relative:text" stroked="f">
+          <v:shape id="_x0000_s2054" type="#_x0000_t202" style="position:absolute;margin-left:62.4pt;margin-top:7pt;width:327.95pt;height:21pt;z-index:251662336;mso-position-horizontal-relative:text;mso-position-vertical-relative:text" stroked="f">
             <v:textbox style="mso-next-textbox:#_x0000_s2054;mso-fit-shape-to-text:t" inset="0,0,0,0">
               <w:txbxContent>
                 <w:p>
@@ -4628,56 +4594,6 @@
         </w:pict>
       </w:r>
       <w:r>
-        <w:t xml:space="preserve">Zrzut ekranu </w:t>
-      </w:r>
-      <w:r>
-        <w:fldChar w:fldCharType="begin"/>
-      </w:r>
-      <w:r>
-        <w:instrText xml:space="preserve"> STYLEREF 1 \s </w:instrText>
-      </w:r>
-      <w:r>
-        <w:fldChar w:fldCharType="separate"/>
-      </w:r>
-      <w:r>
-        <w:rPr>
-          <w:noProof/>
-        </w:rPr>
-        <w:t>4</w:t>
-      </w:r>
-      <w:r>
-        <w:fldChar w:fldCharType="end"/>
-      </w:r>
-      <w:r>
-        <w:t>.</w:t>
-      </w:r>
-      <w:r>
-        <w:fldChar w:fldCharType="begin"/>
-      </w:r>
-      <w:r>
-        <w:instrText xml:space="preserve"> SEQ Zrzut_ekranu \* ARABIC \s 1 </w:instrText>
-      </w:r>
-      <w:r>
-        <w:fldChar w:fldCharType="separate"/>
-      </w:r>
-      <w:r>
-        <w:rPr>
-          <w:noProof/>
-        </w:rPr>
-        <w:t>1</w:t>
-      </w:r>
-      <w:r>
-        <w:fldChar w:fldCharType="end"/>
-      </w:r>
-      <w:r>
-        <w:t xml:space="preserve"> Kod tworzenia wykresu pudełkowego</w:t>
-      </w:r>
-    </w:p>
-    <w:p>
-      <w:pPr>
-        <w:jc w:val="left"/>
-      </w:pPr>
-      <w:r>
         <w:br w:type="page"/>
       </w:r>
     </w:p>
@@ -4685,14 +4601,27 @@
       <w:pPr>
         <w:pStyle w:val="Nagwek2"/>
       </w:pPr>
-      <w:bookmarkStart w:id="15" w:name="_Toc167123992"/>
+      <w:bookmarkStart w:id="14" w:name="_Toc167659385"/>
       <w:r>
         <w:lastRenderedPageBreak/>
         <w:t>Histogram</w:t>
       </w:r>
-      <w:bookmarkEnd w:id="15"/>
-    </w:p>
-    <w:p/>
+      <w:bookmarkEnd w:id="14"/>
+    </w:p>
+    <w:p>
+      <w:r>
+        <w:t>Histogram to wykres przedstawiający rozkładu empirycznego cechy</w:t>
+      </w:r>
+      <w:r>
+        <w:t>. Jest podobny</w:t>
+      </w:r>
+      <w:r>
+        <w:t xml:space="preserve"> do</w:t>
+      </w:r>
+      <w:r>
+        <w:t xml:space="preserve"> wykresu słupkowego.</w:t>
+      </w:r>
+    </w:p>
     <w:p>
       <w:pPr>
         <w:keepNext/>
@@ -4790,7 +4719,26 @@
         <w:t xml:space="preserve"> Kod tworzenia histogramu</w:t>
       </w:r>
     </w:p>
-    <w:p/>
+    <w:p>
+      <w:r>
+        <w:t xml:space="preserve">W kodzie ustawiono </w:t>
+      </w:r>
+      <w:r>
+        <w:t xml:space="preserve">przedział, czyli szerokość słupka, </w:t>
+      </w:r>
+      <w:r>
+        <w:t>na 1000</w:t>
+      </w:r>
+      <w:r>
+        <w:t>.</w:t>
+      </w:r>
+      <w:r>
+        <w:t xml:space="preserve"> Poniżej znajduje się histogram</w:t>
+      </w:r>
+      <w:r>
+        <w:t>.</w:t>
+      </w:r>
+    </w:p>
     <w:p>
       <w:pPr>
         <w:keepNext/>
@@ -4901,8 +4849,6 @@
         <w:t xml:space="preserve"> Histogram</w:t>
       </w:r>
     </w:p>
-    <w:p/>
-    <w:p/>
     <w:p>
       <w:pPr>
         <w:jc w:val="left"/>
@@ -4914,22 +4860,29 @@
           <w:szCs w:val="28"/>
         </w:rPr>
       </w:pPr>
-      <w:bookmarkStart w:id="16" w:name="_Toc167123993"/>
-      <w:r>
-        <w:br w:type="page"/>
-      </w:r>
     </w:p>
     <w:p>
       <w:pPr>
         <w:pStyle w:val="Nagwek2"/>
       </w:pPr>
+      <w:bookmarkStart w:id="15" w:name="_Toc167659386"/>
       <w:r>
         <w:lastRenderedPageBreak/>
         <w:t>Wykres dystrybuanty</w:t>
       </w:r>
-      <w:bookmarkEnd w:id="16"/>
-    </w:p>
-    <w:p/>
+      <w:bookmarkEnd w:id="15"/>
+    </w:p>
+    <w:p>
+      <w:pPr>
+        <w:ind w:firstLine="360"/>
+      </w:pPr>
+      <w:r>
+        <w:t>Wykres dystrybuanty przedstawia rozkład prawdopodobieństwa występowania określonej wartości</w:t>
+      </w:r>
+      <w:r>
+        <w:t>.</w:t>
+      </w:r>
+    </w:p>
     <w:p>
       <w:pPr>
         <w:keepNext/>
@@ -5038,10 +4991,10 @@
           <w:noProof/>
         </w:rPr>
         <w:drawing>
-          <wp:inline distT="0" distB="0" distL="0" distR="0" wp14:anchorId="1A0992DE" wp14:editId="28865E86">
-            <wp:extent cx="5391785" cy="4598035"/>
+          <wp:inline distT="0" distB="0" distL="0" distR="0" wp14:anchorId="0E5FDB7B" wp14:editId="199B068A">
+            <wp:extent cx="4833950" cy="4094329"/>
             <wp:effectExtent l="0" t="0" r="0" b="0"/>
-            <wp:docPr id="814952662" name="Obraz 3"/>
+            <wp:docPr id="847067142" name="Obraz 1"/>
             <wp:cNvGraphicFramePr>
               <a:graphicFrameLocks xmlns:a="http://schemas.openxmlformats.org/drawingml/2006/main" noChangeAspect="1"/>
             </wp:cNvGraphicFramePr>
@@ -5049,7 +5002,7 @@
               <a:graphicData uri="http://schemas.openxmlformats.org/drawingml/2006/picture">
                 <pic:pic xmlns:pic="http://schemas.openxmlformats.org/drawingml/2006/picture">
                   <pic:nvPicPr>
-                    <pic:cNvPr id="0" name="Picture 3"/>
+                    <pic:cNvPr id="0" name="Picture 1"/>
                     <pic:cNvPicPr>
                       <a:picLocks noChangeAspect="1" noChangeArrowheads="1"/>
                     </pic:cNvPicPr>
@@ -5070,7 +5023,7 @@
                   <pic:spPr bwMode="auto">
                     <a:xfrm>
                       <a:off x="0" y="0"/>
-                      <a:ext cx="5391785" cy="4598035"/>
+                      <a:ext cx="4844755" cy="4103481"/>
                     </a:xfrm>
                     <a:prstGeom prst="rect">
                       <a:avLst/>
@@ -5150,7 +5103,6 @@
           <w:szCs w:val="28"/>
         </w:rPr>
       </w:pPr>
-      <w:bookmarkStart w:id="17" w:name="_Toc167123995"/>
       <w:r>
         <w:br w:type="page"/>
       </w:r>
@@ -5159,27 +5111,28 @@
       <w:pPr>
         <w:pStyle w:val="Nagwek1"/>
       </w:pPr>
+      <w:bookmarkStart w:id="16" w:name="_Toc167659387"/>
       <w:r>
         <w:lastRenderedPageBreak/>
         <w:t>Hipotezy statystyczne</w:t>
       </w:r>
+      <w:bookmarkEnd w:id="16"/>
+    </w:p>
+    <w:p>
+      <w:pPr>
+        <w:pStyle w:val="Nagwek2"/>
+      </w:pPr>
+      <w:bookmarkStart w:id="17" w:name="_Toc167659388"/>
+      <w:r>
+        <w:t xml:space="preserve">Hipoteza dotycząca </w:t>
+      </w:r>
+      <w:r>
+        <w:t>mediany</w:t>
+      </w:r>
+      <w:r>
+        <w:t xml:space="preserve"> liczby bezrobotnych</w:t>
+      </w:r>
       <w:bookmarkEnd w:id="17"/>
-    </w:p>
-    <w:p>
-      <w:pPr>
-        <w:pStyle w:val="Nagwek2"/>
-      </w:pPr>
-      <w:bookmarkStart w:id="18" w:name="_Toc167123996"/>
-      <w:bookmarkEnd w:id="18"/>
-      <w:r>
-        <w:t xml:space="preserve">Hipoteza dotycząca </w:t>
-      </w:r>
-      <w:r>
-        <w:t>mediany</w:t>
-      </w:r>
-      <w:r>
-        <w:t xml:space="preserve"> liczby bezrobotnych</w:t>
-      </w:r>
     </w:p>
     <w:p>
       <w:r>
@@ -5215,11 +5168,11 @@
       <w:pPr>
         <w:pStyle w:val="Nagwek2"/>
       </w:pPr>
-      <w:bookmarkStart w:id="19" w:name="_Toc167123997"/>
-      <w:bookmarkEnd w:id="19"/>
+      <w:bookmarkStart w:id="18" w:name="_Toc167659389"/>
       <w:r>
         <w:t>Hipoteza dotycząca wariancji liczby bezrobotnych</w:t>
       </w:r>
+      <w:bookmarkEnd w:id="18"/>
     </w:p>
     <w:p/>
     <w:p>
@@ -5241,10 +5194,12 @@
       <w:pPr>
         <w:pStyle w:val="Nagwek1"/>
       </w:pPr>
+      <w:bookmarkStart w:id="19" w:name="_Toc167659390"/>
       <w:r>
         <w:lastRenderedPageBreak/>
         <w:t>Użyte biblioteki i polecenia</w:t>
       </w:r>
+      <w:bookmarkEnd w:id="19"/>
     </w:p>
     <w:p/>
     <w:p/>
@@ -5259,7 +5214,6 @@
           <w:szCs w:val="28"/>
         </w:rPr>
       </w:pPr>
-      <w:bookmarkStart w:id="20" w:name="_Toc167123998"/>
       <w:r>
         <w:br w:type="page"/>
       </w:r>
@@ -5268,6 +5222,7 @@
       <w:pPr>
         <w:pStyle w:val="Nagwek1"/>
       </w:pPr>
+      <w:bookmarkStart w:id="20" w:name="_Toc167659391"/>
       <w:r>
         <w:lastRenderedPageBreak/>
         <w:t>Wnioski</w:t>
@@ -9484,6 +9439,7 @@
   <w:style w:type="character" w:default="1" w:styleId="Domylnaczcionkaakapitu">
     <w:name w:val="Default Paragraph Font"/>
     <w:uiPriority w:val="1"/>
+    <w:semiHidden/>
     <w:unhideWhenUsed/>
   </w:style>
   <w:style w:type="table" w:default="1" w:styleId="Standardowy">
@@ -10244,6 +10200,7 @@
   <w:rsids>
     <w:rsidRoot w:val="00345591"/>
     <w:rsid w:val="00075F35"/>
+    <w:rsid w:val="000770AD"/>
     <w:rsid w:val="00086FC8"/>
     <w:rsid w:val="000A09B1"/>
     <w:rsid w:val="000F022D"/>
@@ -10269,12 +10226,14 @@
     <w:rsid w:val="005B497F"/>
     <w:rsid w:val="005C144E"/>
     <w:rsid w:val="00682B33"/>
+    <w:rsid w:val="006C2567"/>
     <w:rsid w:val="006C5071"/>
     <w:rsid w:val="00765D76"/>
     <w:rsid w:val="007B519B"/>
     <w:rsid w:val="007F06CB"/>
     <w:rsid w:val="008948D0"/>
     <w:rsid w:val="008B4935"/>
+    <w:rsid w:val="008C667A"/>
     <w:rsid w:val="008D3110"/>
     <w:rsid w:val="008E4FBD"/>
     <w:rsid w:val="009B4870"/>
@@ -10284,6 +10243,7 @@
     <w:rsid w:val="00A0086D"/>
     <w:rsid w:val="00AE7A2F"/>
     <w:rsid w:val="00B60134"/>
+    <w:rsid w:val="00C01CB6"/>
     <w:rsid w:val="00C4183F"/>
     <w:rsid w:val="00C877AE"/>
     <w:rsid w:val="00CA4ED7"/>

</xml_diff>

<commit_message>
finishing project with report
added qqplot, summary and changed hypothesis
</commit_message>
<xml_diff>
--- a/Projekt_statystyka.docx
+++ b/Projekt_statystyka.docx
@@ -19,82 +19,6 @@
     </w:p>
     <w:p>
       <w:pPr>
-        <w:jc w:val="center"/>
-        <w:rPr>
-          <w:rStyle w:val="Jednostkaorganizacyjna"/>
-          <w:rFonts w:cs="Times New Roman"/>
-        </w:rPr>
-      </w:pPr>
-      <w:sdt>
-        <w:sdtPr>
-          <w:rPr>
-            <w:rStyle w:val="Jednostkaorganizacyjna"/>
-            <w:rFonts w:cs="Times New Roman"/>
-          </w:rPr>
-          <w:id w:val="516500310"/>
-          <w:placeholder>
-            <w:docPart w:val="58AB7531497A4A6784F679D1A8639264"/>
-          </w:placeholder>
-          <w:dropDownList>
-            <w:listItem w:displayText="(wybierz rodzaj jednostki)" w:value="(wybierz rodzaj jednostki)"/>
-            <w:listItem w:displayText="Katedra" w:value="Katedra"/>
-            <w:listItem w:displayText="Zakład" w:value="Zakład"/>
-            <w:listItem w:displayText="Pracownia" w:value="Pracownia"/>
-          </w:dropDownList>
-        </w:sdtPr>
-        <w:sdtContent>
-          <w:r>
-            <w:rPr>
-              <w:rStyle w:val="Jednostkaorganizacyjna"/>
-              <w:rFonts w:cs="Times New Roman"/>
-            </w:rPr>
-            <w:t>Katedra</w:t>
-          </w:r>
-        </w:sdtContent>
-      </w:sdt>
-      <w:r>
-        <w:rPr>
-          <w:rStyle w:val="Jednostkaorganizacyjna"/>
-          <w:rFonts w:cs="Times New Roman"/>
-        </w:rPr>
-        <w:t xml:space="preserve"> </w:t>
-      </w:r>
-      <w:sdt>
-        <w:sdtPr>
-          <w:rPr>
-            <w:rStyle w:val="Jednostkaorganizacyjna"/>
-            <w:rFonts w:cs="Times New Roman"/>
-          </w:rPr>
-          <w:id w:val="516500314"/>
-          <w:placeholder>
-            <w:docPart w:val="58AB7531497A4A6784F679D1A8639264"/>
-          </w:placeholder>
-          <w:dropDownList>
-            <w:listItem w:displayText="(wybierz nazwę jednostki)" w:value="(wybierz nazwę jednostki)"/>
-            <w:listItem w:displayText="Elektrotechniki i Podstaw Informatyki" w:value="Elektrotechniki i Podstaw Informatyki"/>
-            <w:listItem w:displayText="Energoelektroniki, Elektroenergetyki i Systemów Złożonych" w:value="Energoelektroniki, Elektroenergetyki i Systemów Złożonych"/>
-            <w:listItem w:displayText="Informatyki i Automatyki" w:value="Informatyki i Automatyki"/>
-            <w:listItem w:displayText="Podstaw Elektroniki" w:value="Podstaw Elektroniki"/>
-            <w:listItem w:displayText="Elektrodynamiki i Systemów Elektromaszynowych" w:value="Elektrodynamiki i Systemów Elektromaszynowych"/>
-            <w:listItem w:displayText="Metrologii i Systemów Diagnostycznych" w:value="Metrologii i Systemów Diagnostycznych"/>
-            <w:listItem w:displayText="Systemów Elektronicznych i Telekomunikacyjnych" w:value="Systemów Elektronicznych i Telekomunikacyjnych"/>
-            <w:listItem w:displayText="Akustyki" w:value="Akustyki"/>
-            <w:listItem w:displayText="Informatyki Chemicznej" w:value="Informatyki Chemicznej"/>
-          </w:dropDownList>
-        </w:sdtPr>
-        <w:sdtContent>
-          <w:r>
-            <w:rPr>
-              <w:rStyle w:val="Jednostkaorganizacyjna"/>
-              <w:rFonts w:cs="Times New Roman"/>
-            </w:rPr>
-            <w:t>Elektrotechniki i Podstaw Informatyki</w:t>
-          </w:r>
-        </w:sdtContent>
-      </w:sdt>
-    </w:p>
-    <w:p>
-      <w:pPr>
         <w:rPr>
           <w:rFonts w:ascii="Times New Roman" w:hAnsi="Times New Roman" w:cs="Times New Roman"/>
           <w:b/>
@@ -102,73 +26,6 @@
           <w:szCs w:val="36"/>
         </w:rPr>
       </w:pPr>
-      <w:r>
-        <w:rPr>
-          <w:rFonts w:ascii="Times New Roman" w:hAnsi="Times New Roman" w:cs="Times New Roman"/>
-          <w:b/>
-          <w:noProof/>
-          <w:sz w:val="36"/>
-          <w:szCs w:val="36"/>
-        </w:rPr>
-        <w:drawing>
-          <wp:anchor distT="0" distB="0" distL="114300" distR="114300" simplePos="0" relativeHeight="251655168" behindDoc="1" locked="0" layoutInCell="0" allowOverlap="1" wp14:anchorId="73A68939" wp14:editId="74626882">
-            <wp:simplePos x="0" y="0"/>
-            <wp:positionH relativeFrom="page">
-              <wp:align>center</wp:align>
-            </wp:positionH>
-            <wp:positionV relativeFrom="page">
-              <wp:posOffset>890270</wp:posOffset>
-            </wp:positionV>
-            <wp:extent cx="4671695" cy="1377315"/>
-            <wp:effectExtent l="19050" t="0" r="0" b="0"/>
-            <wp:wrapTopAndBottom/>
-            <wp:docPr id="1" name="Obraz 2"/>
-            <wp:cNvGraphicFramePr>
-              <a:graphicFrameLocks xmlns:a="http://schemas.openxmlformats.org/drawingml/2006/main" noChangeAspect="1"/>
-            </wp:cNvGraphicFramePr>
-            <a:graphic xmlns:a="http://schemas.openxmlformats.org/drawingml/2006/main">
-              <a:graphicData uri="http://schemas.openxmlformats.org/drawingml/2006/picture">
-                <pic:pic xmlns:pic="http://schemas.openxmlformats.org/drawingml/2006/picture">
-                  <pic:nvPicPr>
-                    <pic:cNvPr id="0" name="Picture 2"/>
-                    <pic:cNvPicPr>
-                      <a:picLocks noChangeAspect="1" noChangeArrowheads="1"/>
-                    </pic:cNvPicPr>
-                  </pic:nvPicPr>
-                  <pic:blipFill>
-                    <a:blip r:embed="rId8">
-                      <a:clrChange>
-                        <a:clrFrom>
-                          <a:srgbClr val="FFFFFF"/>
-                        </a:clrFrom>
-                        <a:clrTo>
-                          <a:srgbClr val="FFFFFF">
-                            <a:alpha val="0"/>
-                          </a:srgbClr>
-                        </a:clrTo>
-                      </a:clrChange>
-                    </a:blip>
-                    <a:srcRect/>
-                    <a:stretch>
-                      <a:fillRect/>
-                    </a:stretch>
-                  </pic:blipFill>
-                  <pic:spPr bwMode="auto">
-                    <a:xfrm>
-                      <a:off x="0" y="0"/>
-                      <a:ext cx="4671695" cy="1377315"/>
-                    </a:xfrm>
-                    <a:prstGeom prst="rect">
-                      <a:avLst/>
-                    </a:prstGeom>
-                    <a:noFill/>
-                  </pic:spPr>
-                </pic:pic>
-              </a:graphicData>
-            </a:graphic>
-          </wp:anchor>
-        </w:drawing>
-      </w:r>
     </w:p>
     <w:p>
       <w:pPr>
@@ -487,8 +344,8 @@
           <w:szCs w:val="36"/>
         </w:rPr>
         <w:sectPr>
-          <w:footerReference w:type="default" r:id="rId9"/>
-          <w:footerReference w:type="first" r:id="rId10"/>
+          <w:footerReference w:type="default" r:id="rId8"/>
+          <w:footerReference w:type="first" r:id="rId9"/>
           <w:pgSz w:w="11906" w:h="16838" w:code="9"/>
           <w:pgMar w:top="1417" w:right="1417" w:bottom="1417" w:left="1417" w:header="709" w:footer="709" w:gutter="851"/>
           <w:cols w:space="708"/>
@@ -2327,7 +2184,7 @@
       <w:r>
         <w:t xml:space="preserve">Projekt dotyczy statystycznej analizy danych ludzi bezrobotnych, którzy uprzednio pracowali. Dane zostały pobrane ze strony </w:t>
       </w:r>
-      <w:hyperlink r:id="rId11" w:history="1">
+      <w:hyperlink r:id="rId10" w:history="1">
         <w:r>
           <w:rPr>
             <w:rStyle w:val="Hipercze"/>
@@ -2400,6 +2257,7 @@
     <w:p>
       <w:pPr>
         <w:keepNext/>
+        <w:ind w:firstLine="360"/>
       </w:pPr>
       <w:r>
         <w:rPr>
@@ -2429,7 +2287,7 @@
                     <pic:cNvPicPr/>
                   </pic:nvPicPr>
                   <pic:blipFill>
-                    <a:blip r:embed="rId12">
+                    <a:blip r:embed="rId11">
                       <a:extLst>
                         <a:ext uri="{28A0092B-C50C-407E-A947-70E740481C1C}">
                           <a14:useLocalDpi xmlns:a14="http://schemas.microsoft.com/office/drawing/2010/main" val="0"/>
@@ -2534,6 +2392,7 @@
     <w:p>
       <w:pPr>
         <w:keepNext/>
+        <w:ind w:firstLine="708"/>
       </w:pPr>
       <w:r>
         <w:rPr>
@@ -2563,7 +2422,7 @@
                     <pic:cNvPicPr/>
                   </pic:nvPicPr>
                   <pic:blipFill>
-                    <a:blip r:embed="rId13">
+                    <a:blip r:embed="rId12">
                       <a:extLst>
                         <a:ext uri="{28A0092B-C50C-407E-A947-70E740481C1C}">
                           <a14:useLocalDpi xmlns:a14="http://schemas.microsoft.com/office/drawing/2010/main" val="0"/>
@@ -2654,6 +2513,9 @@
       </w:r>
     </w:p>
     <w:p>
+      <w:pPr>
+        <w:ind w:firstLine="708"/>
+      </w:pPr>
       <w:r>
         <w:rPr>
           <w:noProof/>
@@ -2682,7 +2544,7 @@
                     <pic:cNvPicPr/>
                   </pic:nvPicPr>
                   <pic:blipFill>
-                    <a:blip r:embed="rId14">
+                    <a:blip r:embed="rId13">
                       <a:extLst>
                         <a:ext uri="{28A0092B-C50C-407E-A947-70E740481C1C}">
                           <a14:useLocalDpi xmlns:a14="http://schemas.microsoft.com/office/drawing/2010/main" val="0"/>
@@ -2789,6 +2651,7 @@
     <w:p>
       <w:pPr>
         <w:keepNext/>
+        <w:ind w:firstLine="708"/>
       </w:pPr>
       <w:r>
         <w:rPr>
@@ -2819,7 +2682,7 @@
                     <pic:cNvPicPr/>
                   </pic:nvPicPr>
                   <pic:blipFill>
-                    <a:blip r:embed="rId15">
+                    <a:blip r:embed="rId14">
                       <a:extLst>
                         <a:ext uri="{28A0092B-C50C-407E-A947-70E740481C1C}">
                           <a14:useLocalDpi xmlns:a14="http://schemas.microsoft.com/office/drawing/2010/main" val="0"/>
@@ -2929,7 +2792,7 @@
                     <pic:cNvPicPr/>
                   </pic:nvPicPr>
                   <pic:blipFill>
-                    <a:blip r:embed="rId16">
+                    <a:blip r:embed="rId15">
                       <a:extLst>
                         <a:ext uri="{28A0092B-C50C-407E-A947-70E740481C1C}">
                           <a14:useLocalDpi xmlns:a14="http://schemas.microsoft.com/office/drawing/2010/main" val="0"/>
@@ -3087,7 +2950,7 @@
                     <pic:cNvPicPr/>
                   </pic:nvPicPr>
                   <pic:blipFill>
-                    <a:blip r:embed="rId17"/>
+                    <a:blip r:embed="rId16"/>
                     <a:stretch>
                       <a:fillRect/>
                     </a:stretch>
@@ -3213,7 +3076,7 @@
                     <pic:cNvPicPr/>
                   </pic:nvPicPr>
                   <pic:blipFill>
-                    <a:blip r:embed="rId18"/>
+                    <a:blip r:embed="rId17"/>
                     <a:stretch>
                       <a:fillRect/>
                     </a:stretch>
@@ -3340,7 +3203,7 @@
                     <pic:cNvPicPr/>
                   </pic:nvPicPr>
                   <pic:blipFill>
-                    <a:blip r:embed="rId19"/>
+                    <a:blip r:embed="rId18"/>
                     <a:stretch>
                       <a:fillRect/>
                     </a:stretch>
@@ -3457,7 +3320,7 @@
                     <pic:cNvPicPr/>
                   </pic:nvPicPr>
                   <pic:blipFill>
-                    <a:blip r:embed="rId20"/>
+                    <a:blip r:embed="rId19"/>
                     <a:stretch>
                       <a:fillRect/>
                     </a:stretch>
@@ -3588,7 +3451,7 @@
                     <pic:cNvPicPr/>
                   </pic:nvPicPr>
                   <pic:blipFill>
-                    <a:blip r:embed="rId21"/>
+                    <a:blip r:embed="rId20"/>
                     <a:stretch>
                       <a:fillRect/>
                     </a:stretch>
@@ -3699,7 +3562,7 @@
                     <pic:cNvPicPr/>
                   </pic:nvPicPr>
                   <pic:blipFill>
-                    <a:blip r:embed="rId22"/>
+                    <a:blip r:embed="rId21"/>
                     <a:stretch>
                       <a:fillRect/>
                     </a:stretch>
@@ -3814,7 +3677,7 @@
                     <pic:cNvPicPr/>
                   </pic:nvPicPr>
                   <pic:blipFill>
-                    <a:blip r:embed="rId23"/>
+                    <a:blip r:embed="rId22"/>
                     <a:stretch>
                       <a:fillRect/>
                     </a:stretch>
@@ -3877,7 +3740,7 @@
         <w:rPr>
           <w:noProof/>
         </w:rPr>
-        <w:t>9</w:t>
+        <w:t>7</w:t>
       </w:r>
       <w:r>
         <w:fldChar w:fldCharType="end"/>
@@ -3937,7 +3800,7 @@
                     <pic:cNvPicPr/>
                   </pic:nvPicPr>
                   <pic:blipFill>
-                    <a:blip r:embed="rId24"/>
+                    <a:blip r:embed="rId23"/>
                     <a:stretch>
                       <a:fillRect/>
                     </a:stretch>
@@ -4000,7 +3863,7 @@
         <w:rPr>
           <w:noProof/>
         </w:rPr>
-        <w:t>7</w:t>
+        <w:t>8</w:t>
       </w:r>
       <w:r>
         <w:fldChar w:fldCharType="end"/>
@@ -4055,6 +3918,19 @@
       </w:r>
       <w:r>
         <w:t>.</w:t>
+      </w:r>
+      <w:r>
+        <w:t xml:space="preserve"> By móc użyć polecenia </w:t>
+      </w:r>
+      <w:r>
+        <w:rPr>
+          <w:b/>
+          <w:bCs/>
+        </w:rPr>
+        <w:t>skewness</w:t>
+      </w:r>
+      <w:r>
+        <w:t xml:space="preserve"> użyto biblioteki „e1071”.</w:t>
       </w:r>
     </w:p>
     <w:p>
@@ -4082,7 +3958,7 @@
                     <pic:cNvPicPr/>
                   </pic:nvPicPr>
                   <pic:blipFill>
-                    <a:blip r:embed="rId25"/>
+                    <a:blip r:embed="rId24"/>
                     <a:stretch>
                       <a:fillRect/>
                     </a:stretch>
@@ -4145,7 +4021,7 @@
         <w:rPr>
           <w:noProof/>
         </w:rPr>
-        <w:t>8</w:t>
+        <w:t>9</w:t>
       </w:r>
       <w:r>
         <w:fldChar w:fldCharType="end"/>
@@ -4220,7 +4096,7 @@
                     <pic:cNvPicPr/>
                   </pic:nvPicPr>
                   <pic:blipFill>
-                    <a:blip r:embed="rId26"/>
+                    <a:blip r:embed="rId25"/>
                     <a:stretch>
                       <a:fillRect/>
                     </a:stretch>
@@ -4324,6 +4200,1109 @@
     <w:p>
       <w:pPr>
         <w:jc w:val="left"/>
+      </w:pPr>
+      <w:r>
+        <w:br w:type="page"/>
+      </w:r>
+    </w:p>
+    <w:p>
+      <w:pPr>
+        <w:pStyle w:val="Nagwek2"/>
+      </w:pPr>
+      <w:r>
+        <w:lastRenderedPageBreak/>
+        <w:t>Zestawienie wyników</w:t>
+      </w:r>
+    </w:p>
+    <w:tbl>
+      <w:tblPr>
+        <w:tblStyle w:val="Tabela-Siatka"/>
+        <w:tblW w:w="6262" w:type="dxa"/>
+        <w:jc w:val="center"/>
+        <w:tblLook w:val="04A0" w:firstRow="1" w:lastRow="0" w:firstColumn="1" w:lastColumn="0" w:noHBand="0" w:noVBand="1"/>
+      </w:tblPr>
+      <w:tblGrid>
+        <w:gridCol w:w="3402"/>
+        <w:gridCol w:w="1468"/>
+        <w:gridCol w:w="1392"/>
+      </w:tblGrid>
+      <w:tr>
+        <w:trPr>
+          <w:trHeight w:val="488"/>
+          <w:jc w:val="center"/>
+        </w:trPr>
+        <w:tc>
+          <w:tcPr>
+            <w:tcW w:w="0" w:type="auto"/>
+            <w:vAlign w:val="center"/>
+          </w:tcPr>
+          <w:p>
+            <w:pPr>
+              <w:jc w:val="center"/>
+              <w:rPr>
+                <w:b/>
+                <w:bCs/>
+                <w:sz w:val="24"/>
+                <w:szCs w:val="24"/>
+              </w:rPr>
+            </w:pPr>
+            <w:r>
+              <w:rPr>
+                <w:b/>
+                <w:bCs/>
+                <w:sz w:val="24"/>
+                <w:szCs w:val="24"/>
+              </w:rPr>
+              <w:t>Rok</w:t>
+            </w:r>
+          </w:p>
+        </w:tc>
+        <w:tc>
+          <w:tcPr>
+            <w:tcW w:w="0" w:type="auto"/>
+            <w:vAlign w:val="center"/>
+          </w:tcPr>
+          <w:p>
+            <w:pPr>
+              <w:jc w:val="center"/>
+              <w:rPr>
+                <w:b/>
+                <w:bCs/>
+                <w:sz w:val="24"/>
+                <w:szCs w:val="24"/>
+              </w:rPr>
+            </w:pPr>
+            <w:r>
+              <w:rPr>
+                <w:b/>
+                <w:bCs/>
+                <w:sz w:val="24"/>
+                <w:szCs w:val="24"/>
+              </w:rPr>
+              <w:t>2014</w:t>
+            </w:r>
+          </w:p>
+        </w:tc>
+        <w:tc>
+          <w:tcPr>
+            <w:tcW w:w="0" w:type="auto"/>
+            <w:vAlign w:val="center"/>
+          </w:tcPr>
+          <w:p>
+            <w:pPr>
+              <w:jc w:val="center"/>
+              <w:rPr>
+                <w:b/>
+                <w:bCs/>
+                <w:sz w:val="24"/>
+                <w:szCs w:val="24"/>
+              </w:rPr>
+            </w:pPr>
+            <w:r>
+              <w:rPr>
+                <w:b/>
+                <w:bCs/>
+                <w:sz w:val="24"/>
+                <w:szCs w:val="24"/>
+              </w:rPr>
+              <w:t>2024</w:t>
+            </w:r>
+          </w:p>
+        </w:tc>
+      </w:tr>
+      <w:tr>
+        <w:trPr>
+          <w:trHeight w:val="488"/>
+          <w:jc w:val="center"/>
+        </w:trPr>
+        <w:tc>
+          <w:tcPr>
+            <w:tcW w:w="0" w:type="auto"/>
+            <w:vAlign w:val="center"/>
+          </w:tcPr>
+          <w:p>
+            <w:pPr>
+              <w:jc w:val="center"/>
+              <w:rPr>
+                <w:b/>
+                <w:bCs/>
+                <w:sz w:val="24"/>
+                <w:szCs w:val="24"/>
+              </w:rPr>
+            </w:pPr>
+            <w:r>
+              <w:rPr>
+                <w:b/>
+                <w:bCs/>
+                <w:sz w:val="24"/>
+                <w:szCs w:val="24"/>
+              </w:rPr>
+              <w:t>Średnia</w:t>
+            </w:r>
+          </w:p>
+        </w:tc>
+        <w:tc>
+          <w:tcPr>
+            <w:tcW w:w="0" w:type="auto"/>
+            <w:vAlign w:val="center"/>
+          </w:tcPr>
+          <w:p>
+            <w:pPr>
+              <w:jc w:val="center"/>
+              <w:rPr>
+                <w:sz w:val="24"/>
+                <w:szCs w:val="24"/>
+              </w:rPr>
+            </w:pPr>
+            <w:r>
+              <w:rPr>
+                <w:sz w:val="24"/>
+                <w:szCs w:val="24"/>
+              </w:rPr>
+              <w:t>4892,547</w:t>
+            </w:r>
+          </w:p>
+        </w:tc>
+        <w:tc>
+          <w:tcPr>
+            <w:tcW w:w="0" w:type="auto"/>
+            <w:vAlign w:val="center"/>
+          </w:tcPr>
+          <w:p>
+            <w:pPr>
+              <w:jc w:val="center"/>
+              <w:rPr>
+                <w:sz w:val="24"/>
+                <w:szCs w:val="24"/>
+              </w:rPr>
+            </w:pPr>
+            <w:r>
+              <w:rPr>
+                <w:sz w:val="24"/>
+                <w:szCs w:val="24"/>
+              </w:rPr>
+              <w:t>1933,742</w:t>
+            </w:r>
+          </w:p>
+        </w:tc>
+      </w:tr>
+      <w:tr>
+        <w:trPr>
+          <w:trHeight w:val="488"/>
+          <w:jc w:val="center"/>
+        </w:trPr>
+        <w:tc>
+          <w:tcPr>
+            <w:tcW w:w="0" w:type="auto"/>
+            <w:vAlign w:val="center"/>
+          </w:tcPr>
+          <w:p>
+            <w:pPr>
+              <w:jc w:val="center"/>
+              <w:rPr>
+                <w:b/>
+                <w:bCs/>
+                <w:sz w:val="24"/>
+                <w:szCs w:val="24"/>
+              </w:rPr>
+            </w:pPr>
+            <w:r>
+              <w:rPr>
+                <w:b/>
+                <w:bCs/>
+                <w:sz w:val="24"/>
+                <w:szCs w:val="24"/>
+              </w:rPr>
+              <w:t>Wariancja</w:t>
+            </w:r>
+          </w:p>
+        </w:tc>
+        <w:tc>
+          <w:tcPr>
+            <w:tcW w:w="0" w:type="auto"/>
+            <w:vAlign w:val="center"/>
+          </w:tcPr>
+          <w:p>
+            <w:pPr>
+              <w:jc w:val="center"/>
+              <w:rPr>
+                <w:sz w:val="24"/>
+                <w:szCs w:val="24"/>
+              </w:rPr>
+            </w:pPr>
+            <w:r>
+              <w:rPr>
+                <w:sz w:val="24"/>
+                <w:szCs w:val="24"/>
+              </w:rPr>
+              <w:t>16064535</w:t>
+            </w:r>
+          </w:p>
+        </w:tc>
+        <w:tc>
+          <w:tcPr>
+            <w:tcW w:w="0" w:type="auto"/>
+            <w:vAlign w:val="center"/>
+          </w:tcPr>
+          <w:p>
+            <w:pPr>
+              <w:jc w:val="center"/>
+              <w:rPr>
+                <w:sz w:val="24"/>
+                <w:szCs w:val="24"/>
+              </w:rPr>
+            </w:pPr>
+            <w:r>
+              <w:rPr>
+                <w:sz w:val="24"/>
+                <w:szCs w:val="24"/>
+              </w:rPr>
+              <w:t>2260744</w:t>
+            </w:r>
+          </w:p>
+        </w:tc>
+      </w:tr>
+      <w:tr>
+        <w:trPr>
+          <w:trHeight w:val="488"/>
+          <w:jc w:val="center"/>
+        </w:trPr>
+        <w:tc>
+          <w:tcPr>
+            <w:tcW w:w="0" w:type="auto"/>
+            <w:vAlign w:val="center"/>
+          </w:tcPr>
+          <w:p>
+            <w:pPr>
+              <w:jc w:val="center"/>
+              <w:rPr>
+                <w:b/>
+                <w:bCs/>
+                <w:sz w:val="24"/>
+                <w:szCs w:val="24"/>
+              </w:rPr>
+            </w:pPr>
+            <w:r>
+              <w:rPr>
+                <w:b/>
+                <w:bCs/>
+                <w:sz w:val="24"/>
+                <w:szCs w:val="24"/>
+              </w:rPr>
+              <w:t>Odchylenie standardowe</w:t>
+            </w:r>
+          </w:p>
+        </w:tc>
+        <w:tc>
+          <w:tcPr>
+            <w:tcW w:w="0" w:type="auto"/>
+            <w:vAlign w:val="center"/>
+          </w:tcPr>
+          <w:p>
+            <w:pPr>
+              <w:jc w:val="center"/>
+              <w:rPr>
+                <w:sz w:val="24"/>
+                <w:szCs w:val="24"/>
+              </w:rPr>
+            </w:pPr>
+            <w:r>
+              <w:rPr>
+                <w:sz w:val="24"/>
+                <w:szCs w:val="24"/>
+              </w:rPr>
+              <w:t>4008,059</w:t>
+            </w:r>
+          </w:p>
+        </w:tc>
+        <w:tc>
+          <w:tcPr>
+            <w:tcW w:w="0" w:type="auto"/>
+            <w:vAlign w:val="center"/>
+          </w:tcPr>
+          <w:p>
+            <w:pPr>
+              <w:jc w:val="center"/>
+              <w:rPr>
+                <w:sz w:val="24"/>
+                <w:szCs w:val="24"/>
+              </w:rPr>
+            </w:pPr>
+            <w:r>
+              <w:rPr>
+                <w:sz w:val="24"/>
+                <w:szCs w:val="24"/>
+              </w:rPr>
+              <w:t>1503,577</w:t>
+            </w:r>
+          </w:p>
+        </w:tc>
+      </w:tr>
+      <w:tr>
+        <w:trPr>
+          <w:trHeight w:val="488"/>
+          <w:jc w:val="center"/>
+        </w:trPr>
+        <w:tc>
+          <w:tcPr>
+            <w:tcW w:w="0" w:type="auto"/>
+            <w:vAlign w:val="center"/>
+          </w:tcPr>
+          <w:p>
+            <w:pPr>
+              <w:jc w:val="center"/>
+              <w:rPr>
+                <w:b/>
+                <w:bCs/>
+                <w:sz w:val="24"/>
+                <w:szCs w:val="24"/>
+              </w:rPr>
+            </w:pPr>
+            <w:r>
+              <w:rPr>
+                <w:b/>
+                <w:bCs/>
+                <w:sz w:val="24"/>
+                <w:szCs w:val="24"/>
+              </w:rPr>
+              <w:t>Współczynnik zmienności</w:t>
+            </w:r>
+          </w:p>
+        </w:tc>
+        <w:tc>
+          <w:tcPr>
+            <w:tcW w:w="0" w:type="auto"/>
+            <w:vAlign w:val="center"/>
+          </w:tcPr>
+          <w:p>
+            <w:pPr>
+              <w:jc w:val="center"/>
+              <w:rPr>
+                <w:sz w:val="24"/>
+                <w:szCs w:val="24"/>
+              </w:rPr>
+            </w:pPr>
+            <w:r>
+              <w:rPr>
+                <w:sz w:val="24"/>
+                <w:szCs w:val="24"/>
+              </w:rPr>
+              <w:t>81,922 %</w:t>
+            </w:r>
+          </w:p>
+        </w:tc>
+        <w:tc>
+          <w:tcPr>
+            <w:tcW w:w="0" w:type="auto"/>
+            <w:vAlign w:val="center"/>
+          </w:tcPr>
+          <w:p>
+            <w:pPr>
+              <w:jc w:val="center"/>
+              <w:rPr>
+                <w:sz w:val="24"/>
+                <w:szCs w:val="24"/>
+              </w:rPr>
+            </w:pPr>
+            <w:r>
+              <w:rPr>
+                <w:sz w:val="24"/>
+                <w:szCs w:val="24"/>
+              </w:rPr>
+              <w:t>77,755 %</w:t>
+            </w:r>
+          </w:p>
+        </w:tc>
+      </w:tr>
+      <w:tr>
+        <w:trPr>
+          <w:trHeight w:val="488"/>
+          <w:jc w:val="center"/>
+        </w:trPr>
+        <w:tc>
+          <w:tcPr>
+            <w:tcW w:w="0" w:type="auto"/>
+            <w:vAlign w:val="center"/>
+          </w:tcPr>
+          <w:p>
+            <w:pPr>
+              <w:jc w:val="center"/>
+              <w:rPr>
+                <w:b/>
+                <w:bCs/>
+                <w:sz w:val="24"/>
+                <w:szCs w:val="24"/>
+              </w:rPr>
+            </w:pPr>
+            <w:r>
+              <w:rPr>
+                <w:b/>
+                <w:bCs/>
+                <w:sz w:val="24"/>
+                <w:szCs w:val="24"/>
+              </w:rPr>
+              <w:t>Kwartyl 1. rzedu</w:t>
+            </w:r>
+          </w:p>
+        </w:tc>
+        <w:tc>
+          <w:tcPr>
+            <w:tcW w:w="0" w:type="auto"/>
+            <w:vAlign w:val="center"/>
+          </w:tcPr>
+          <w:p>
+            <w:pPr>
+              <w:jc w:val="center"/>
+              <w:rPr>
+                <w:sz w:val="24"/>
+                <w:szCs w:val="24"/>
+              </w:rPr>
+            </w:pPr>
+            <w:r>
+              <w:rPr>
+                <w:sz w:val="24"/>
+                <w:szCs w:val="24"/>
+              </w:rPr>
+              <w:t>2963</w:t>
+            </w:r>
+          </w:p>
+        </w:tc>
+        <w:tc>
+          <w:tcPr>
+            <w:tcW w:w="0" w:type="auto"/>
+            <w:vAlign w:val="center"/>
+          </w:tcPr>
+          <w:p>
+            <w:pPr>
+              <w:jc w:val="center"/>
+              <w:rPr>
+                <w:sz w:val="24"/>
+                <w:szCs w:val="24"/>
+              </w:rPr>
+            </w:pPr>
+            <w:r>
+              <w:rPr>
+                <w:sz w:val="24"/>
+                <w:szCs w:val="24"/>
+              </w:rPr>
+              <w:t>1179,75</w:t>
+            </w:r>
+          </w:p>
+        </w:tc>
+      </w:tr>
+      <w:tr>
+        <w:trPr>
+          <w:trHeight w:val="488"/>
+          <w:jc w:val="center"/>
+        </w:trPr>
+        <w:tc>
+          <w:tcPr>
+            <w:tcW w:w="0" w:type="auto"/>
+            <w:vAlign w:val="center"/>
+          </w:tcPr>
+          <w:p>
+            <w:pPr>
+              <w:jc w:val="center"/>
+              <w:rPr>
+                <w:b/>
+                <w:bCs/>
+                <w:sz w:val="24"/>
+                <w:szCs w:val="24"/>
+              </w:rPr>
+            </w:pPr>
+            <w:r>
+              <w:rPr>
+                <w:b/>
+                <w:bCs/>
+                <w:sz w:val="24"/>
+                <w:szCs w:val="24"/>
+              </w:rPr>
+              <w:t>mediana</w:t>
+            </w:r>
+          </w:p>
+        </w:tc>
+        <w:tc>
+          <w:tcPr>
+            <w:tcW w:w="0" w:type="auto"/>
+            <w:vAlign w:val="center"/>
+          </w:tcPr>
+          <w:p>
+            <w:pPr>
+              <w:jc w:val="center"/>
+              <w:rPr>
+                <w:sz w:val="24"/>
+                <w:szCs w:val="24"/>
+              </w:rPr>
+            </w:pPr>
+            <w:r>
+              <w:rPr>
+                <w:sz w:val="24"/>
+                <w:szCs w:val="24"/>
+              </w:rPr>
+              <w:t>4003</w:t>
+            </w:r>
+          </w:p>
+        </w:tc>
+        <w:tc>
+          <w:tcPr>
+            <w:tcW w:w="0" w:type="auto"/>
+            <w:vAlign w:val="center"/>
+          </w:tcPr>
+          <w:p>
+            <w:pPr>
+              <w:jc w:val="center"/>
+              <w:rPr>
+                <w:sz w:val="24"/>
+                <w:szCs w:val="24"/>
+              </w:rPr>
+            </w:pPr>
+            <w:r>
+              <w:rPr>
+                <w:sz w:val="24"/>
+                <w:szCs w:val="24"/>
+              </w:rPr>
+              <w:t>1611</w:t>
+            </w:r>
+          </w:p>
+        </w:tc>
+      </w:tr>
+      <w:tr>
+        <w:trPr>
+          <w:trHeight w:val="488"/>
+          <w:jc w:val="center"/>
+        </w:trPr>
+        <w:tc>
+          <w:tcPr>
+            <w:tcW w:w="0" w:type="auto"/>
+            <w:vAlign w:val="center"/>
+          </w:tcPr>
+          <w:p>
+            <w:pPr>
+              <w:jc w:val="center"/>
+              <w:rPr>
+                <w:b/>
+                <w:bCs/>
+                <w:sz w:val="24"/>
+                <w:szCs w:val="24"/>
+              </w:rPr>
+            </w:pPr>
+            <w:r>
+              <w:rPr>
+                <w:b/>
+                <w:bCs/>
+                <w:sz w:val="24"/>
+                <w:szCs w:val="24"/>
+              </w:rPr>
+              <w:t>Kwartyl 3. rzędu</w:t>
+            </w:r>
+          </w:p>
+        </w:tc>
+        <w:tc>
+          <w:tcPr>
+            <w:tcW w:w="0" w:type="auto"/>
+            <w:vAlign w:val="center"/>
+          </w:tcPr>
+          <w:p>
+            <w:pPr>
+              <w:jc w:val="center"/>
+              <w:rPr>
+                <w:sz w:val="24"/>
+                <w:szCs w:val="24"/>
+              </w:rPr>
+            </w:pPr>
+            <w:r>
+              <w:rPr>
+                <w:sz w:val="24"/>
+                <w:szCs w:val="24"/>
+              </w:rPr>
+              <w:t>5710,5</w:t>
+            </w:r>
+          </w:p>
+        </w:tc>
+        <w:tc>
+          <w:tcPr>
+            <w:tcW w:w="0" w:type="auto"/>
+            <w:vAlign w:val="center"/>
+          </w:tcPr>
+          <w:p>
+            <w:pPr>
+              <w:jc w:val="center"/>
+              <w:rPr>
+                <w:sz w:val="24"/>
+                <w:szCs w:val="24"/>
+              </w:rPr>
+            </w:pPr>
+            <w:r>
+              <w:rPr>
+                <w:sz w:val="24"/>
+                <w:szCs w:val="24"/>
+              </w:rPr>
+              <w:t>2279,25</w:t>
+            </w:r>
+          </w:p>
+        </w:tc>
+      </w:tr>
+      <w:tr>
+        <w:trPr>
+          <w:trHeight w:val="488"/>
+          <w:jc w:val="center"/>
+        </w:trPr>
+        <w:tc>
+          <w:tcPr>
+            <w:tcW w:w="0" w:type="auto"/>
+            <w:vAlign w:val="center"/>
+          </w:tcPr>
+          <w:p>
+            <w:pPr>
+              <w:jc w:val="center"/>
+              <w:rPr>
+                <w:b/>
+                <w:bCs/>
+                <w:sz w:val="24"/>
+                <w:szCs w:val="24"/>
+              </w:rPr>
+            </w:pPr>
+            <w:r>
+              <w:rPr>
+                <w:b/>
+                <w:bCs/>
+                <w:sz w:val="24"/>
+                <w:szCs w:val="24"/>
+              </w:rPr>
+              <w:t>Minimum</w:t>
+            </w:r>
+          </w:p>
+        </w:tc>
+        <w:tc>
+          <w:tcPr>
+            <w:tcW w:w="0" w:type="auto"/>
+            <w:vAlign w:val="center"/>
+          </w:tcPr>
+          <w:p>
+            <w:pPr>
+              <w:jc w:val="center"/>
+              <w:rPr>
+                <w:sz w:val="24"/>
+                <w:szCs w:val="24"/>
+              </w:rPr>
+            </w:pPr>
+            <w:r>
+              <w:rPr>
+                <w:sz w:val="24"/>
+                <w:szCs w:val="24"/>
+              </w:rPr>
+              <w:t>830</w:t>
+            </w:r>
+          </w:p>
+        </w:tc>
+        <w:tc>
+          <w:tcPr>
+            <w:tcW w:w="0" w:type="auto"/>
+            <w:vAlign w:val="center"/>
+          </w:tcPr>
+          <w:p>
+            <w:pPr>
+              <w:jc w:val="center"/>
+              <w:rPr>
+                <w:sz w:val="24"/>
+                <w:szCs w:val="24"/>
+              </w:rPr>
+            </w:pPr>
+            <w:r>
+              <w:rPr>
+                <w:sz w:val="24"/>
+                <w:szCs w:val="24"/>
+              </w:rPr>
+              <w:t>306</w:t>
+            </w:r>
+          </w:p>
+        </w:tc>
+      </w:tr>
+      <w:tr>
+        <w:trPr>
+          <w:trHeight w:val="488"/>
+          <w:jc w:val="center"/>
+        </w:trPr>
+        <w:tc>
+          <w:tcPr>
+            <w:tcW w:w="0" w:type="auto"/>
+            <w:vAlign w:val="center"/>
+          </w:tcPr>
+          <w:p>
+            <w:pPr>
+              <w:jc w:val="center"/>
+              <w:rPr>
+                <w:b/>
+                <w:bCs/>
+                <w:sz w:val="24"/>
+                <w:szCs w:val="24"/>
+              </w:rPr>
+            </w:pPr>
+            <w:r>
+              <w:rPr>
+                <w:b/>
+                <w:bCs/>
+                <w:sz w:val="24"/>
+                <w:szCs w:val="24"/>
+              </w:rPr>
+              <w:t>Maksymum</w:t>
+            </w:r>
+          </w:p>
+        </w:tc>
+        <w:tc>
+          <w:tcPr>
+            <w:tcW w:w="0" w:type="auto"/>
+            <w:vAlign w:val="center"/>
+          </w:tcPr>
+          <w:p>
+            <w:pPr>
+              <w:jc w:val="center"/>
+              <w:rPr>
+                <w:sz w:val="24"/>
+                <w:szCs w:val="24"/>
+              </w:rPr>
+            </w:pPr>
+            <w:r>
+              <w:rPr>
+                <w:sz w:val="24"/>
+                <w:szCs w:val="24"/>
+              </w:rPr>
+              <w:t>49190</w:t>
+            </w:r>
+          </w:p>
+        </w:tc>
+        <w:tc>
+          <w:tcPr>
+            <w:tcW w:w="0" w:type="auto"/>
+            <w:vAlign w:val="center"/>
+          </w:tcPr>
+          <w:p>
+            <w:pPr>
+              <w:jc w:val="center"/>
+              <w:rPr>
+                <w:sz w:val="24"/>
+                <w:szCs w:val="24"/>
+              </w:rPr>
+            </w:pPr>
+            <w:r>
+              <w:rPr>
+                <w:sz w:val="24"/>
+                <w:szCs w:val="24"/>
+              </w:rPr>
+              <w:t>16961</w:t>
+            </w:r>
+          </w:p>
+        </w:tc>
+      </w:tr>
+      <w:tr>
+        <w:trPr>
+          <w:trHeight w:val="488"/>
+          <w:jc w:val="center"/>
+        </w:trPr>
+        <w:tc>
+          <w:tcPr>
+            <w:tcW w:w="0" w:type="auto"/>
+            <w:vAlign w:val="center"/>
+          </w:tcPr>
+          <w:p>
+            <w:pPr>
+              <w:jc w:val="center"/>
+              <w:rPr>
+                <w:b/>
+                <w:bCs/>
+                <w:sz w:val="24"/>
+                <w:szCs w:val="24"/>
+              </w:rPr>
+            </w:pPr>
+            <w:r>
+              <w:rPr>
+                <w:b/>
+                <w:bCs/>
+                <w:sz w:val="24"/>
+                <w:szCs w:val="24"/>
+              </w:rPr>
+              <w:t>Dominanta</w:t>
+            </w:r>
+          </w:p>
+        </w:tc>
+        <w:tc>
+          <w:tcPr>
+            <w:tcW w:w="0" w:type="auto"/>
+            <w:vAlign w:val="center"/>
+          </w:tcPr>
+          <w:p>
+            <w:pPr>
+              <w:jc w:val="center"/>
+              <w:rPr>
+                <w:sz w:val="24"/>
+                <w:szCs w:val="24"/>
+              </w:rPr>
+            </w:pPr>
+            <w:r>
+              <w:rPr>
+                <w:sz w:val="24"/>
+                <w:szCs w:val="24"/>
+              </w:rPr>
+              <w:t>2963</w:t>
+            </w:r>
+          </w:p>
+        </w:tc>
+        <w:tc>
+          <w:tcPr>
+            <w:tcW w:w="0" w:type="auto"/>
+            <w:vAlign w:val="center"/>
+          </w:tcPr>
+          <w:p>
+            <w:pPr>
+              <w:jc w:val="center"/>
+              <w:rPr>
+                <w:sz w:val="24"/>
+                <w:szCs w:val="24"/>
+              </w:rPr>
+            </w:pPr>
+            <w:r>
+              <w:rPr>
+                <w:sz w:val="24"/>
+                <w:szCs w:val="24"/>
+              </w:rPr>
+              <w:t>768</w:t>
+            </w:r>
+          </w:p>
+        </w:tc>
+      </w:tr>
+      <w:tr>
+        <w:trPr>
+          <w:trHeight w:val="488"/>
+          <w:jc w:val="center"/>
+        </w:trPr>
+        <w:tc>
+          <w:tcPr>
+            <w:tcW w:w="0" w:type="auto"/>
+            <w:vAlign w:val="center"/>
+          </w:tcPr>
+          <w:p>
+            <w:pPr>
+              <w:jc w:val="center"/>
+              <w:rPr>
+                <w:b/>
+                <w:bCs/>
+                <w:sz w:val="24"/>
+                <w:szCs w:val="24"/>
+              </w:rPr>
+            </w:pPr>
+            <w:r>
+              <w:rPr>
+                <w:b/>
+                <w:bCs/>
+                <w:sz w:val="24"/>
+                <w:szCs w:val="24"/>
+              </w:rPr>
+              <w:t>Rozstęp</w:t>
+            </w:r>
+          </w:p>
+        </w:tc>
+        <w:tc>
+          <w:tcPr>
+            <w:tcW w:w="0" w:type="auto"/>
+            <w:vAlign w:val="center"/>
+          </w:tcPr>
+          <w:p>
+            <w:pPr>
+              <w:jc w:val="center"/>
+              <w:rPr>
+                <w:sz w:val="24"/>
+                <w:szCs w:val="24"/>
+              </w:rPr>
+            </w:pPr>
+            <w:r>
+              <w:rPr>
+                <w:sz w:val="24"/>
+                <w:szCs w:val="24"/>
+              </w:rPr>
+              <w:t>48360</w:t>
+            </w:r>
+          </w:p>
+        </w:tc>
+        <w:tc>
+          <w:tcPr>
+            <w:tcW w:w="0" w:type="auto"/>
+            <w:vAlign w:val="center"/>
+          </w:tcPr>
+          <w:p>
+            <w:pPr>
+              <w:jc w:val="center"/>
+              <w:rPr>
+                <w:sz w:val="24"/>
+                <w:szCs w:val="24"/>
+              </w:rPr>
+            </w:pPr>
+            <w:r>
+              <w:rPr>
+                <w:sz w:val="24"/>
+                <w:szCs w:val="24"/>
+              </w:rPr>
+              <w:t>16655</w:t>
+            </w:r>
+          </w:p>
+        </w:tc>
+      </w:tr>
+      <w:tr>
+        <w:trPr>
+          <w:trHeight w:val="488"/>
+          <w:jc w:val="center"/>
+        </w:trPr>
+        <w:tc>
+          <w:tcPr>
+            <w:tcW w:w="0" w:type="auto"/>
+            <w:vAlign w:val="center"/>
+          </w:tcPr>
+          <w:p>
+            <w:pPr>
+              <w:jc w:val="center"/>
+              <w:rPr>
+                <w:b/>
+                <w:bCs/>
+                <w:sz w:val="24"/>
+                <w:szCs w:val="24"/>
+              </w:rPr>
+            </w:pPr>
+            <w:r>
+              <w:rPr>
+                <w:b/>
+                <w:bCs/>
+                <w:sz w:val="24"/>
+                <w:szCs w:val="24"/>
+              </w:rPr>
+              <w:t>Skośność</w:t>
+            </w:r>
+          </w:p>
+        </w:tc>
+        <w:tc>
+          <w:tcPr>
+            <w:tcW w:w="0" w:type="auto"/>
+            <w:vAlign w:val="center"/>
+          </w:tcPr>
+          <w:p>
+            <w:pPr>
+              <w:jc w:val="center"/>
+              <w:rPr>
+                <w:sz w:val="24"/>
+                <w:szCs w:val="24"/>
+              </w:rPr>
+            </w:pPr>
+            <w:r>
+              <w:rPr>
+                <w:sz w:val="24"/>
+                <w:szCs w:val="24"/>
+              </w:rPr>
+              <w:t>5,843</w:t>
+            </w:r>
+          </w:p>
+        </w:tc>
+        <w:tc>
+          <w:tcPr>
+            <w:tcW w:w="0" w:type="auto"/>
+            <w:vAlign w:val="center"/>
+          </w:tcPr>
+          <w:p>
+            <w:pPr>
+              <w:jc w:val="center"/>
+              <w:rPr>
+                <w:sz w:val="24"/>
+                <w:szCs w:val="24"/>
+              </w:rPr>
+            </w:pPr>
+            <w:r>
+              <w:rPr>
+                <w:sz w:val="24"/>
+                <w:szCs w:val="24"/>
+              </w:rPr>
+              <w:t>4,877</w:t>
+            </w:r>
+          </w:p>
+        </w:tc>
+      </w:tr>
+      <w:tr>
+        <w:trPr>
+          <w:trHeight w:val="488"/>
+          <w:jc w:val="center"/>
+        </w:trPr>
+        <w:tc>
+          <w:tcPr>
+            <w:tcW w:w="0" w:type="auto"/>
+            <w:vAlign w:val="center"/>
+          </w:tcPr>
+          <w:p>
+            <w:pPr>
+              <w:jc w:val="center"/>
+              <w:rPr>
+                <w:b/>
+                <w:bCs/>
+                <w:sz w:val="24"/>
+                <w:szCs w:val="24"/>
+              </w:rPr>
+            </w:pPr>
+            <w:r>
+              <w:rPr>
+                <w:b/>
+                <w:bCs/>
+                <w:sz w:val="24"/>
+                <w:szCs w:val="24"/>
+              </w:rPr>
+              <w:t>Kurtoza</w:t>
+            </w:r>
+          </w:p>
+        </w:tc>
+        <w:tc>
+          <w:tcPr>
+            <w:tcW w:w="0" w:type="auto"/>
+            <w:vAlign w:val="center"/>
+          </w:tcPr>
+          <w:p>
+            <w:pPr>
+              <w:jc w:val="center"/>
+              <w:rPr>
+                <w:sz w:val="24"/>
+                <w:szCs w:val="24"/>
+              </w:rPr>
+            </w:pPr>
+            <w:r>
+              <w:rPr>
+                <w:sz w:val="24"/>
+                <w:szCs w:val="24"/>
+              </w:rPr>
+              <w:t>52,44169</w:t>
+            </w:r>
+          </w:p>
+        </w:tc>
+        <w:tc>
+          <w:tcPr>
+            <w:tcW w:w="0" w:type="auto"/>
+            <w:vAlign w:val="center"/>
+          </w:tcPr>
+          <w:p>
+            <w:pPr>
+              <w:jc w:val="center"/>
+              <w:rPr>
+                <w:sz w:val="24"/>
+                <w:szCs w:val="24"/>
+              </w:rPr>
+            </w:pPr>
+            <w:r>
+              <w:rPr>
+                <w:sz w:val="24"/>
+                <w:szCs w:val="24"/>
+              </w:rPr>
+              <w:t>38,12006</w:t>
+            </w:r>
+          </w:p>
+        </w:tc>
+      </w:tr>
+    </w:tbl>
+    <w:p/>
+    <w:p>
+      <w:pPr>
+        <w:jc w:val="left"/>
         <w:rPr>
           <w:rFonts w:ascii="Times New Roman" w:eastAsiaTheme="majorEastAsia" w:hAnsi="Times New Roman" w:cstheme="majorBidi"/>
           <w:b/>
@@ -4368,14 +5347,15 @@
     <w:p>
       <w:pPr>
         <w:keepNext/>
+        <w:jc w:val="center"/>
       </w:pPr>
       <w:r>
         <w:rPr>
           <w:noProof/>
         </w:rPr>
         <w:drawing>
-          <wp:inline distT="0" distB="0" distL="0" distR="0" wp14:anchorId="0EFB0A51" wp14:editId="5BE5CC87">
-            <wp:extent cx="5760720" cy="1555115"/>
+          <wp:inline distT="0" distB="0" distL="0" distR="0" wp14:anchorId="0EFB0A51" wp14:editId="37D5F766">
+            <wp:extent cx="5390707" cy="1455229"/>
             <wp:effectExtent l="0" t="0" r="0" b="0"/>
             <wp:docPr id="1161031330" name="Obraz 1"/>
             <wp:cNvGraphicFramePr>
@@ -4389,7 +5369,7 @@
                     <pic:cNvPicPr/>
                   </pic:nvPicPr>
                   <pic:blipFill>
-                    <a:blip r:embed="rId27"/>
+                    <a:blip r:embed="rId26"/>
                     <a:stretch>
                       <a:fillRect/>
                     </a:stretch>
@@ -4397,7 +5377,7 @@
                   <pic:spPr>
                     <a:xfrm>
                       <a:off x="0" y="0"/>
-                      <a:ext cx="5760720" cy="1555115"/>
+                      <a:ext cx="5397733" cy="1457126"/>
                     </a:xfrm>
                     <a:prstGeom prst="rect">
                       <a:avLst/>
@@ -4461,7 +5441,23 @@
         <w:t xml:space="preserve"> Kod tworzenia wykresu pudełkowego</w:t>
       </w:r>
     </w:p>
-    <w:p/>
+    <w:p>
+      <w:r>
+        <w:t>Na wykresach są bardzo duże wartości odstające.</w:t>
+      </w:r>
+      <w:r>
+        <w:t xml:space="preserve"> Tam</w:t>
+      </w:r>
+      <w:r>
+        <w:t>,</w:t>
+      </w:r>
+      <w:r>
+        <w:t xml:space="preserve"> gdzie jest dolna część pudełka to jest to pierwszy kwartyl, a górna to trzeci kwartyl. Pozioma linia w pudełku to mediana</w:t>
+      </w:r>
+      <w:r>
+        <w:t>. Wąsy to linie poza pudełkiem i ich końce mogą oznaczać od dołu wartość minimalna i od góry wartość maksymalną. W tym wypadku w górnej części wykresu są wartości odstające.</w:t>
+      </w:r>
+    </w:p>
     <w:p>
       <w:pPr>
         <w:jc w:val="center"/>
@@ -4471,8 +5467,8 @@
           <w:noProof/>
         </w:rPr>
         <w:drawing>
-          <wp:inline distT="0" distB="0" distL="0" distR="0" wp14:anchorId="60138E19" wp14:editId="693F42A0">
-            <wp:extent cx="3909060" cy="3902075"/>
+          <wp:inline distT="0" distB="0" distL="0" distR="0" wp14:anchorId="60138E19" wp14:editId="5ECE6ACF">
+            <wp:extent cx="3625702" cy="3619224"/>
             <wp:effectExtent l="0" t="0" r="0" b="0"/>
             <wp:docPr id="1647409981" name="Obraz 1"/>
             <wp:cNvGraphicFramePr>
@@ -4488,7 +5484,7 @@
                     </pic:cNvPicPr>
                   </pic:nvPicPr>
                   <pic:blipFill>
-                    <a:blip r:embed="rId28">
+                    <a:blip r:embed="rId27">
                       <a:extLst>
                         <a:ext uri="{28A0092B-C50C-407E-A947-70E740481C1C}">
                           <a14:useLocalDpi xmlns:a14="http://schemas.microsoft.com/office/drawing/2010/main" val="0"/>
@@ -4503,7 +5499,7 @@
                   <pic:spPr bwMode="auto">
                     <a:xfrm>
                       <a:off x="0" y="0"/>
-                      <a:ext cx="3909060" cy="3902075"/>
+                      <a:ext cx="3633509" cy="3627017"/>
                     </a:xfrm>
                     <a:prstGeom prst="rect">
                       <a:avLst/>
@@ -4529,7 +5525,7 @@
           <w:noProof/>
         </w:rPr>
         <w:pict w14:anchorId="3816BB37">
-          <v:shape id="_x0000_s2054" type="#_x0000_t202" style="position:absolute;margin-left:62.4pt;margin-top:7pt;width:327.95pt;height:21pt;z-index:251662336;mso-position-horizontal-relative:text;mso-position-vertical-relative:text" stroked="f">
+          <v:shape id="_x0000_s2054" type="#_x0000_t202" style="position:absolute;margin-left:44.85pt;margin-top:2pt;width:327.95pt;height:21pt;z-index:251662336;mso-position-horizontal-relative:text;mso-position-vertical-relative:text" stroked="f">
             <v:textbox style="mso-next-textbox:#_x0000_s2054;mso-fit-shape-to-text:t" inset="0,0,0,0">
               <w:txbxContent>
                 <w:p>
@@ -4609,6 +5605,9 @@
       <w:bookmarkEnd w:id="14"/>
     </w:p>
     <w:p>
+      <w:pPr>
+        <w:ind w:firstLine="360"/>
+      </w:pPr>
       <w:r>
         <w:t>Histogram to wykres przedstawiający rozkładu empirycznego cechy</w:t>
       </w:r>
@@ -4620,6 +5619,21 @@
       </w:r>
       <w:r>
         <w:t xml:space="preserve"> wykresu słupkowego.</w:t>
+      </w:r>
+      <w:r>
+        <w:t xml:space="preserve"> </w:t>
+      </w:r>
+      <w:r>
+        <w:t>W</w:t>
+      </w:r>
+      <w:r>
+        <w:t>ysokość</w:t>
+      </w:r>
+      <w:r>
+        <w:t xml:space="preserve"> słupków,</w:t>
+      </w:r>
+      <w:r>
+        <w:t xml:space="preserve"> to ile elementów znajduje się w przedziale a szerokość słupków to przedział, w którym mieszczą się elementy.</w:t>
       </w:r>
     </w:p>
     <w:p>
@@ -4647,7 +5661,7 @@
                     <pic:cNvPicPr/>
                   </pic:nvPicPr>
                   <pic:blipFill>
-                    <a:blip r:embed="rId29"/>
+                    <a:blip r:embed="rId28"/>
                     <a:stretch>
                       <a:fillRect/>
                     </a:stretch>
@@ -4720,6 +5734,9 @@
       </w:r>
     </w:p>
     <w:p>
+      <w:pPr>
+        <w:ind w:firstLine="708"/>
+      </w:pPr>
       <w:r>
         <w:t xml:space="preserve">W kodzie ustawiono </w:t>
       </w:r>
@@ -4766,7 +5783,7 @@
                     </pic:cNvPicPr>
                   </pic:nvPicPr>
                   <pic:blipFill>
-                    <a:blip r:embed="rId30">
+                    <a:blip r:embed="rId29">
                       <a:extLst>
                         <a:ext uri="{28A0092B-C50C-407E-A947-70E740481C1C}">
                           <a14:useLocalDpi xmlns:a14="http://schemas.microsoft.com/office/drawing/2010/main" val="0"/>
@@ -4877,7 +5894,13 @@
         <w:ind w:firstLine="360"/>
       </w:pPr>
       <w:r>
-        <w:t>Wykres dystrybuanty przedstawia rozkład prawdopodobieństwa występowania określonej wartości</w:t>
+        <w:t>Wykres dystrybuanty przedstawia rozkład prawdopodobieństwa występowania określon</w:t>
+      </w:r>
+      <w:r>
+        <w:t>ych</w:t>
+      </w:r>
+      <w:r>
+        <w:t xml:space="preserve"> wartości</w:t>
       </w:r>
       <w:r>
         <w:t>.</w:t>
@@ -4886,17 +5909,16 @@
     <w:p>
       <w:pPr>
         <w:keepNext/>
-        <w:jc w:val="center"/>
       </w:pPr>
       <w:r>
         <w:rPr>
           <w:noProof/>
         </w:rPr>
         <w:drawing>
-          <wp:inline distT="0" distB="0" distL="0" distR="0" wp14:anchorId="1ADBFB59" wp14:editId="78CAABAA">
-            <wp:extent cx="5760720" cy="1313815"/>
+          <wp:inline distT="0" distB="0" distL="0" distR="0" wp14:anchorId="18A5076C" wp14:editId="05F0DD1E">
+            <wp:extent cx="5760720" cy="1793240"/>
             <wp:effectExtent l="0" t="0" r="0" b="0"/>
-            <wp:docPr id="1233589400" name="Obraz 1"/>
+            <wp:docPr id="307623191" name="Obraz 1"/>
             <wp:cNvGraphicFramePr>
               <a:graphicFrameLocks xmlns:a="http://schemas.openxmlformats.org/drawingml/2006/main" noChangeAspect="1"/>
             </wp:cNvGraphicFramePr>
@@ -4904,11 +5926,11 @@
               <a:graphicData uri="http://schemas.openxmlformats.org/drawingml/2006/picture">
                 <pic:pic xmlns:pic="http://schemas.openxmlformats.org/drawingml/2006/picture">
                   <pic:nvPicPr>
-                    <pic:cNvPr id="1233589400" name=""/>
+                    <pic:cNvPr id="307623191" name=""/>
                     <pic:cNvPicPr/>
                   </pic:nvPicPr>
                   <pic:blipFill>
-                    <a:blip r:embed="rId31"/>
+                    <a:blip r:embed="rId30"/>
                     <a:stretch>
                       <a:fillRect/>
                     </a:stretch>
@@ -4916,7 +5938,7 @@
                   <pic:spPr>
                     <a:xfrm>
                       <a:off x="0" y="0"/>
-                      <a:ext cx="5760720" cy="1313815"/>
+                      <a:ext cx="5760720" cy="1793240"/>
                     </a:xfrm>
                     <a:prstGeom prst="rect">
                       <a:avLst/>
@@ -4991,10 +6013,10 @@
           <w:noProof/>
         </w:rPr>
         <w:drawing>
-          <wp:inline distT="0" distB="0" distL="0" distR="0" wp14:anchorId="0E5FDB7B" wp14:editId="199B068A">
-            <wp:extent cx="4833950" cy="4094329"/>
+          <wp:inline distT="0" distB="0" distL="0" distR="0" wp14:anchorId="19EB9F73" wp14:editId="00AD49CB">
+            <wp:extent cx="4678325" cy="3965548"/>
             <wp:effectExtent l="0" t="0" r="0" b="0"/>
-            <wp:docPr id="847067142" name="Obraz 1"/>
+            <wp:docPr id="204320496" name="Obraz 4"/>
             <wp:cNvGraphicFramePr>
               <a:graphicFrameLocks xmlns:a="http://schemas.openxmlformats.org/drawingml/2006/main" noChangeAspect="1"/>
             </wp:cNvGraphicFramePr>
@@ -5002,13 +6024,13 @@
               <a:graphicData uri="http://schemas.openxmlformats.org/drawingml/2006/picture">
                 <pic:pic xmlns:pic="http://schemas.openxmlformats.org/drawingml/2006/picture">
                   <pic:nvPicPr>
-                    <pic:cNvPr id="0" name="Picture 1"/>
+                    <pic:cNvPr id="0" name="Picture 4"/>
                     <pic:cNvPicPr>
                       <a:picLocks noChangeAspect="1" noChangeArrowheads="1"/>
                     </pic:cNvPicPr>
                   </pic:nvPicPr>
                   <pic:blipFill>
-                    <a:blip r:embed="rId32">
+                    <a:blip r:embed="rId31">
                       <a:extLst>
                         <a:ext uri="{28A0092B-C50C-407E-A947-70E740481C1C}">
                           <a14:useLocalDpi xmlns:a14="http://schemas.microsoft.com/office/drawing/2010/main" val="0"/>
@@ -5023,7 +6045,7 @@
                   <pic:spPr bwMode="auto">
                     <a:xfrm>
                       <a:off x="0" y="0"/>
-                      <a:ext cx="4844755" cy="4103481"/>
+                      <a:ext cx="4682005" cy="3968667"/>
                     </a:xfrm>
                     <a:prstGeom prst="rect">
                       <a:avLst/>
@@ -5091,6 +6113,1467 @@
         <w:t xml:space="preserve"> Wykres dystrybuanty</w:t>
       </w:r>
     </w:p>
+    <w:p>
+      <w:pPr>
+        <w:jc w:val="left"/>
+      </w:pPr>
+      <w:r>
+        <w:br w:type="page"/>
+      </w:r>
+    </w:p>
+    <w:p>
+      <w:pPr>
+        <w:pStyle w:val="Nagwek2"/>
+      </w:pPr>
+      <w:r>
+        <w:lastRenderedPageBreak/>
+        <w:t>Wykres kwantyl-kwantyl</w:t>
+      </w:r>
+    </w:p>
+    <w:p>
+      <w:r>
+        <w:t>Wykres kwantyl-kwantyl</w:t>
+      </w:r>
+      <w:r>
+        <w:t xml:space="preserve"> można użyć do porównania danych z jakimś teoretycznym rozkładem. Służy do przedstawienia porównania kwantyli dwóch prób danych.</w:t>
+      </w:r>
+      <w:r>
+        <w:t xml:space="preserve"> </w:t>
+      </w:r>
+      <w:r>
+        <w:t>W</w:t>
+      </w:r>
+      <w:r>
+        <w:t xml:space="preserve"> tym przypadku użyto do porównania obu prób danych</w:t>
+      </w:r>
+      <w:r>
+        <w:t xml:space="preserve"> </w:t>
+      </w:r>
+      <w:r>
+        <w:t>i wizualizacji podobieństwa ich rozkładów</w:t>
+      </w:r>
+      <w:r>
+        <w:t xml:space="preserve"> co pozwala na ich ocenę.</w:t>
+      </w:r>
+    </w:p>
+    <w:p>
+      <w:pPr>
+        <w:keepNext/>
+        <w:jc w:val="center"/>
+      </w:pPr>
+      <w:r>
+        <w:drawing>
+          <wp:inline distT="0" distB="0" distL="0" distR="0" wp14:anchorId="16C3DDB5" wp14:editId="148382FE">
+            <wp:extent cx="5760720" cy="1330960"/>
+            <wp:effectExtent l="0" t="0" r="0" b="0"/>
+            <wp:docPr id="487446617" name="Obraz 1"/>
+            <wp:cNvGraphicFramePr>
+              <a:graphicFrameLocks xmlns:a="http://schemas.openxmlformats.org/drawingml/2006/main" noChangeAspect="1"/>
+            </wp:cNvGraphicFramePr>
+            <a:graphic xmlns:a="http://schemas.openxmlformats.org/drawingml/2006/main">
+              <a:graphicData uri="http://schemas.openxmlformats.org/drawingml/2006/picture">
+                <pic:pic xmlns:pic="http://schemas.openxmlformats.org/drawingml/2006/picture">
+                  <pic:nvPicPr>
+                    <pic:cNvPr id="487446617" name=""/>
+                    <pic:cNvPicPr/>
+                  </pic:nvPicPr>
+                  <pic:blipFill>
+                    <a:blip r:embed="rId32"/>
+                    <a:stretch>
+                      <a:fillRect/>
+                    </a:stretch>
+                  </pic:blipFill>
+                  <pic:spPr>
+                    <a:xfrm>
+                      <a:off x="0" y="0"/>
+                      <a:ext cx="5760720" cy="1330960"/>
+                    </a:xfrm>
+                    <a:prstGeom prst="rect">
+                      <a:avLst/>
+                    </a:prstGeom>
+                  </pic:spPr>
+                </pic:pic>
+              </a:graphicData>
+            </a:graphic>
+          </wp:inline>
+        </w:drawing>
+      </w:r>
+    </w:p>
+    <w:p>
+      <w:pPr>
+        <w:pStyle w:val="Legenda"/>
+        <w:jc w:val="center"/>
+      </w:pPr>
+      <w:r>
+        <w:t xml:space="preserve">Zrzut ekranu </w:t>
+      </w:r>
+      <w:r>
+        <w:fldChar w:fldCharType="begin"/>
+      </w:r>
+      <w:r>
+        <w:instrText xml:space="preserve"> STYLEREF 1 \s </w:instrText>
+      </w:r>
+      <w:r>
+        <w:fldChar w:fldCharType="separate"/>
+      </w:r>
+      <w:r>
+        <w:rPr>
+          <w:noProof/>
+        </w:rPr>
+        <w:t>4</w:t>
+      </w:r>
+      <w:r>
+        <w:fldChar w:fldCharType="end"/>
+      </w:r>
+      <w:r>
+        <w:t>.</w:t>
+      </w:r>
+      <w:r>
+        <w:fldChar w:fldCharType="begin"/>
+      </w:r>
+      <w:r>
+        <w:instrText xml:space="preserve"> SEQ Zrzut_ekranu \* ARABIC \s 1 </w:instrText>
+      </w:r>
+      <w:r>
+        <w:fldChar w:fldCharType="separate"/>
+      </w:r>
+      <w:r>
+        <w:rPr>
+          <w:noProof/>
+        </w:rPr>
+        <w:t>4</w:t>
+      </w:r>
+      <w:r>
+        <w:fldChar w:fldCharType="end"/>
+      </w:r>
+      <w:r>
+        <w:t xml:space="preserve"> Kod tworzenia wykresu kwantyl-kwantyl</w:t>
+      </w:r>
+    </w:p>
+    <w:p>
+      <w:pPr>
+        <w:keepNext/>
+        <w:jc w:val="center"/>
+      </w:pPr>
+      <w:r>
+        <w:rPr>
+          <w:noProof/>
+        </w:rPr>
+        <w:drawing>
+          <wp:inline distT="0" distB="0" distL="0" distR="0" wp14:anchorId="6476591D" wp14:editId="6A095DC3">
+            <wp:extent cx="3415846" cy="4108862"/>
+            <wp:effectExtent l="0" t="0" r="0" b="0"/>
+            <wp:docPr id="1076707336" name="Obraz 2"/>
+            <wp:cNvGraphicFramePr>
+              <a:graphicFrameLocks xmlns:a="http://schemas.openxmlformats.org/drawingml/2006/main" noChangeAspect="1"/>
+            </wp:cNvGraphicFramePr>
+            <a:graphic xmlns:a="http://schemas.openxmlformats.org/drawingml/2006/main">
+              <a:graphicData uri="http://schemas.openxmlformats.org/drawingml/2006/picture">
+                <pic:pic xmlns:pic="http://schemas.openxmlformats.org/drawingml/2006/picture">
+                  <pic:nvPicPr>
+                    <pic:cNvPr id="0" name="Picture 6"/>
+                    <pic:cNvPicPr>
+                      <a:picLocks noChangeAspect="1" noChangeArrowheads="1"/>
+                    </pic:cNvPicPr>
+                  </pic:nvPicPr>
+                  <pic:blipFill>
+                    <a:blip r:embed="rId33">
+                      <a:extLst>
+                        <a:ext uri="{28A0092B-C50C-407E-A947-70E740481C1C}">
+                          <a14:useLocalDpi xmlns:a14="http://schemas.microsoft.com/office/drawing/2010/main" val="0"/>
+                        </a:ext>
+                      </a:extLst>
+                    </a:blip>
+                    <a:srcRect/>
+                    <a:stretch>
+                      <a:fillRect/>
+                    </a:stretch>
+                  </pic:blipFill>
+                  <pic:spPr bwMode="auto">
+                    <a:xfrm>
+                      <a:off x="0" y="0"/>
+                      <a:ext cx="3423167" cy="4117669"/>
+                    </a:xfrm>
+                    <a:prstGeom prst="rect">
+                      <a:avLst/>
+                    </a:prstGeom>
+                    <a:noFill/>
+                    <a:ln>
+                      <a:noFill/>
+                    </a:ln>
+                  </pic:spPr>
+                </pic:pic>
+              </a:graphicData>
+            </a:graphic>
+          </wp:inline>
+        </w:drawing>
+      </w:r>
+    </w:p>
+    <w:p>
+      <w:pPr>
+        <w:pStyle w:val="Legenda"/>
+        <w:jc w:val="center"/>
+      </w:pPr>
+      <w:r>
+        <w:t xml:space="preserve">Rysunek </w:t>
+      </w:r>
+      <w:r>
+        <w:fldChar w:fldCharType="begin"/>
+      </w:r>
+      <w:r>
+        <w:instrText xml:space="preserve"> STYLEREF 1 \s </w:instrText>
+      </w:r>
+      <w:r>
+        <w:fldChar w:fldCharType="separate"/>
+      </w:r>
+      <w:r>
+        <w:rPr>
+          <w:noProof/>
+        </w:rPr>
+        <w:t>4</w:t>
+      </w:r>
+      <w:r>
+        <w:fldChar w:fldCharType="end"/>
+      </w:r>
+      <w:r>
+        <w:noBreakHyphen/>
+      </w:r>
+      <w:r>
+        <w:fldChar w:fldCharType="begin"/>
+      </w:r>
+      <w:r>
+        <w:instrText xml:space="preserve"> SEQ Rysunek \* ARABIC \s 1 </w:instrText>
+      </w:r>
+      <w:r>
+        <w:fldChar w:fldCharType="separate"/>
+      </w:r>
+      <w:r>
+        <w:rPr>
+          <w:noProof/>
+        </w:rPr>
+        <w:t>4</w:t>
+      </w:r>
+      <w:r>
+        <w:fldChar w:fldCharType="end"/>
+      </w:r>
+      <w:r>
+        <w:t xml:space="preserve"> Wykres kwantyl-kwantyl</w:t>
+      </w:r>
+    </w:p>
+    <w:p>
+      <w:pPr>
+        <w:ind w:firstLine="360"/>
+      </w:pPr>
+      <w:r>
+        <w:t xml:space="preserve">Czerwona linia to linia referencyjna o równaniu </w:t>
+      </w:r>
+      <m:oMath>
+        <m:r>
+          <w:rPr>
+            <w:rFonts w:ascii="Cambria Math" w:hAnsi="Cambria Math"/>
+          </w:rPr>
+          <m:t>y=x</m:t>
+        </m:r>
+      </m:oMath>
+      <w:r>
+        <w:t>. Służy jako odniesienie do porównania rozkładów, pokazuje, gdzie leżałyby punkty, jeśli oba rozkłady były identyczne.</w:t>
+      </w:r>
+    </w:p>
+    <w:p>
+      <w:pPr>
+        <w:ind w:firstLine="360"/>
+      </w:pPr>
+      <w:r>
+        <w:t xml:space="preserve">Na powyższym wykresie punkty leżą poniżej tej linii, co wskazuje, że wartości z roku 2024 są </w:t>
+      </w:r>
+      <w:r>
+        <w:t xml:space="preserve">z reguły </w:t>
+      </w:r>
+      <w:r>
+        <w:t>mniejsze niż te z roku 2014</w:t>
+      </w:r>
+      <w:r>
+        <w:t xml:space="preserve"> dla odpowiadających kwantyli</w:t>
+      </w:r>
+      <w:r>
+        <w:t>.</w:t>
+      </w:r>
+      <w:r>
+        <w:br w:type="page"/>
+      </w:r>
+    </w:p>
+    <w:p>
+      <w:pPr>
+        <w:pStyle w:val="Nagwek1"/>
+      </w:pPr>
+      <w:bookmarkStart w:id="16" w:name="_Toc167659387"/>
+      <w:r>
+        <w:lastRenderedPageBreak/>
+        <w:t>Hipotezy statystyczne</w:t>
+      </w:r>
+      <w:bookmarkEnd w:id="16"/>
+    </w:p>
+    <w:p>
+      <w:pPr>
+        <w:pStyle w:val="Nagwek2"/>
+      </w:pPr>
+      <w:bookmarkStart w:id="17" w:name="_Toc167659388"/>
+      <w:r>
+        <w:t>Hipoteza dotycząca rozkładu bezrobotnych</w:t>
+      </w:r>
+    </w:p>
+    <w:p>
+      <w:r>
+        <w:t>Drugą, poddaną testowi, zostaje hipoteza dotyczy tego czy dane posiadają rozkład normalny.  Został do tego wykorzystany test Shapiro-Wilka.</w:t>
+      </w:r>
+    </w:p>
+    <w:p>
+      <w:r>
+        <w:rPr>
+          <w:b/>
+          <w:bCs/>
+        </w:rPr>
+        <w:t>H0:</w:t>
+      </w:r>
+      <w:r>
+        <w:t xml:space="preserve"> Dane pochodzą z rozkładu normalnego.</w:t>
+      </w:r>
+    </w:p>
+    <w:p>
+      <w:r>
+        <w:rPr>
+          <w:b/>
+          <w:bCs/>
+        </w:rPr>
+        <w:t>H1:</w:t>
+      </w:r>
+      <w:r>
+        <w:t xml:space="preserve"> </w:t>
+      </w:r>
+      <w:r>
+        <w:t>Dane nie pochodzą z rozkładu normalnego.</w:t>
+      </w:r>
+    </w:p>
+    <w:p>
+      <w:pPr>
+        <w:keepNext/>
+        <w:jc w:val="center"/>
+      </w:pPr>
+      <w:r>
+        <w:drawing>
+          <wp:inline distT="0" distB="0" distL="0" distR="0" wp14:anchorId="23530A93" wp14:editId="43C9674B">
+            <wp:extent cx="5020376" cy="3620005"/>
+            <wp:effectExtent l="0" t="0" r="8890" b="0"/>
+            <wp:docPr id="20939881" name="Obraz 1"/>
+            <wp:cNvGraphicFramePr>
+              <a:graphicFrameLocks xmlns:a="http://schemas.openxmlformats.org/drawingml/2006/main" noChangeAspect="1"/>
+            </wp:cNvGraphicFramePr>
+            <a:graphic xmlns:a="http://schemas.openxmlformats.org/drawingml/2006/main">
+              <a:graphicData uri="http://schemas.openxmlformats.org/drawingml/2006/picture">
+                <pic:pic xmlns:pic="http://schemas.openxmlformats.org/drawingml/2006/picture">
+                  <pic:nvPicPr>
+                    <pic:cNvPr id="20939881" name=""/>
+                    <pic:cNvPicPr/>
+                  </pic:nvPicPr>
+                  <pic:blipFill>
+                    <a:blip r:embed="rId34"/>
+                    <a:stretch>
+                      <a:fillRect/>
+                    </a:stretch>
+                  </pic:blipFill>
+                  <pic:spPr>
+                    <a:xfrm>
+                      <a:off x="0" y="0"/>
+                      <a:ext cx="5020376" cy="3620005"/>
+                    </a:xfrm>
+                    <a:prstGeom prst="rect">
+                      <a:avLst/>
+                    </a:prstGeom>
+                  </pic:spPr>
+                </pic:pic>
+              </a:graphicData>
+            </a:graphic>
+          </wp:inline>
+        </w:drawing>
+      </w:r>
+    </w:p>
+    <w:p>
+      <w:pPr>
+        <w:pStyle w:val="Legenda"/>
+        <w:jc w:val="center"/>
+      </w:pPr>
+      <w:r>
+        <w:t xml:space="preserve">Zrzut ekranu </w:t>
+      </w:r>
+      <w:r>
+        <w:fldChar w:fldCharType="begin"/>
+      </w:r>
+      <w:r>
+        <w:instrText xml:space="preserve"> STYLEREF 1 \s </w:instrText>
+      </w:r>
+      <w:r>
+        <w:fldChar w:fldCharType="separate"/>
+      </w:r>
+      <w:r>
+        <w:rPr>
+          <w:noProof/>
+        </w:rPr>
+        <w:t>5</w:t>
+      </w:r>
+      <w:r>
+        <w:fldChar w:fldCharType="end"/>
+      </w:r>
+      <w:r>
+        <w:t>.</w:t>
+      </w:r>
+      <w:r>
+        <w:fldChar w:fldCharType="begin"/>
+      </w:r>
+      <w:r>
+        <w:instrText xml:space="preserve"> SEQ Zrzut_ekranu \* ARABIC \s 1 </w:instrText>
+      </w:r>
+      <w:r>
+        <w:fldChar w:fldCharType="separate"/>
+      </w:r>
+      <w:r>
+        <w:rPr>
+          <w:noProof/>
+        </w:rPr>
+        <w:t>1</w:t>
+      </w:r>
+      <w:r>
+        <w:fldChar w:fldCharType="end"/>
+      </w:r>
+      <w:r>
+        <w:t xml:space="preserve"> Test Shapiro-Wilka</w:t>
+      </w:r>
+    </w:p>
+    <w:p>
+      <w:r>
+        <w:t>Wartość p wynosi 4.525356e-10 co znaczy ze jest bardzo bliskie 0 i jest znacznie mniejsze niż poziom istotności 0.05. Na tej podstawie odrzucamy hipotezę zerową i przyjmujemy hipotezę alternatywną, która przyjmuje, że dane nie pochodzą z rozkładu normalnego.</w:t>
+      </w:r>
+    </w:p>
+    <w:p>
+      <w:pPr>
+        <w:jc w:val="left"/>
+      </w:pPr>
+      <w:r>
+        <w:br w:type="page"/>
+      </w:r>
+    </w:p>
+    <w:p>
+      <w:pPr>
+        <w:pStyle w:val="Nagwek2"/>
+      </w:pPr>
+      <w:r>
+        <w:lastRenderedPageBreak/>
+        <w:t xml:space="preserve">Hipoteza dotycząca </w:t>
+      </w:r>
+      <w:r>
+        <w:t>mediany</w:t>
+      </w:r>
+      <w:r>
+        <w:t xml:space="preserve"> liczby bezrobotnych</w:t>
+      </w:r>
+      <w:bookmarkEnd w:id="17"/>
+    </w:p>
+    <w:p>
+      <w:r>
+        <w:t>Do sprawdzenia hipotezy użyto nieparametrycznego testu Wilcoxona, który sprawdza,</w:t>
+      </w:r>
+      <w:r>
+        <w:t xml:space="preserve"> czy różnica pomiędzy medianami w dwóch próbach jest taka sama. Nasze dane są zależne, ponieważ zostały wykonane w tych samych powiatach, tyle że w odstępie czasowym 10 lat.</w:t>
+      </w:r>
+    </w:p>
+    <w:p>
+      <w:r>
+        <w:rPr>
+          <w:b/>
+          <w:bCs/>
+        </w:rPr>
+        <w:t>H0:</w:t>
+      </w:r>
+      <w:r>
+        <w:t xml:space="preserve"> </w:t>
+      </w:r>
+      <w:r>
+        <w:t xml:space="preserve">Mediana </w:t>
+      </w:r>
+      <w:r>
+        <w:t>ludzi bezrobotnych</w:t>
+      </w:r>
+      <w:r>
+        <w:t xml:space="preserve"> w powiatach</w:t>
+      </w:r>
+      <w:r>
+        <w:t xml:space="preserve"> </w:t>
+      </w:r>
+      <w:r>
+        <w:t xml:space="preserve">nie </w:t>
+      </w:r>
+      <w:r>
+        <w:t>różni się istotnie po 10 latach.</w:t>
+      </w:r>
+    </w:p>
+    <w:tbl>
+      <w:tblPr>
+        <w:tblpPr w:leftFromText="141" w:rightFromText="141" w:vertAnchor="text" w:horzAnchor="margin" w:tblpY="26"/>
+        <w:tblW w:w="0" w:type="auto"/>
+        <w:tblLayout w:type="fixed"/>
+        <w:tblCellMar>
+          <w:left w:w="70" w:type="dxa"/>
+          <w:right w:w="70" w:type="dxa"/>
+        </w:tblCellMar>
+        <w:tblLook w:val="0000" w:firstRow="0" w:lastRow="0" w:firstColumn="0" w:lastColumn="0" w:noHBand="0" w:noVBand="0"/>
+      </w:tblPr>
+      <w:tblGrid>
+        <w:gridCol w:w="7441"/>
+        <w:gridCol w:w="1560"/>
+      </w:tblGrid>
+      <w:tr>
+        <w:trPr>
+          <w:trHeight w:val="699"/>
+        </w:trPr>
+        <w:tc>
+          <w:tcPr>
+            <w:tcW w:w="7441" w:type="dxa"/>
+            <w:shd w:val="clear" w:color="auto" w:fill="auto"/>
+          </w:tcPr>
+          <w:p>
+            <w:pPr>
+              <w:keepNext/>
+              <w:spacing w:line="360" w:lineRule="auto"/>
+              <w:rPr>
+                <w:i/>
+                <w:iCs/>
+              </w:rPr>
+            </w:pPr>
+            <m:oMathPara>
+              <m:oMath>
+                <m:sSub>
+                  <m:sSubPr>
+                    <m:ctrlPr>
+                      <w:rPr>
+                        <w:rFonts w:ascii="Cambria Math" w:hAnsi="Cambria Math"/>
+                        <w:i/>
+                        <w:iCs/>
+                      </w:rPr>
+                    </m:ctrlPr>
+                  </m:sSubPr>
+                  <m:e>
+                    <m:r>
+                      <w:rPr>
+                        <w:rFonts w:ascii="Cambria Math" w:hAnsi="Cambria Math"/>
+                      </w:rPr>
+                      <m:t>m</m:t>
+                    </m:r>
+                  </m:e>
+                  <m:sub>
+                    <m:r>
+                      <w:rPr>
+                        <w:rFonts w:ascii="Cambria Math" w:hAnsi="Cambria Math"/>
+                      </w:rPr>
+                      <m:t>0</m:t>
+                    </m:r>
+                  </m:sub>
+                </m:sSub>
+                <m:r>
+                  <w:rPr>
+                    <w:rFonts w:ascii="Cambria Math" w:hAnsi="Cambria Math"/>
+                  </w:rPr>
+                  <m:t>=</m:t>
+                </m:r>
+                <m:sSub>
+                  <m:sSubPr>
+                    <m:ctrlPr>
+                      <w:rPr>
+                        <w:rFonts w:ascii="Cambria Math" w:hAnsi="Cambria Math"/>
+                        <w:i/>
+                        <w:iCs/>
+                      </w:rPr>
+                    </m:ctrlPr>
+                  </m:sSubPr>
+                  <m:e>
+                    <m:r>
+                      <w:rPr>
+                        <w:rFonts w:ascii="Cambria Math" w:hAnsi="Cambria Math"/>
+                      </w:rPr>
+                      <m:t>m</m:t>
+                    </m:r>
+                  </m:e>
+                  <m:sub>
+                    <m:r>
+                      <w:rPr>
+                        <w:rFonts w:ascii="Cambria Math" w:hAnsi="Cambria Math"/>
+                      </w:rPr>
+                      <m:t>1</m:t>
+                    </m:r>
+                  </m:sub>
+                </m:sSub>
+              </m:oMath>
+            </m:oMathPara>
+          </w:p>
+        </w:tc>
+        <w:tc>
+          <w:tcPr>
+            <w:tcW w:w="1560" w:type="dxa"/>
+            <w:shd w:val="clear" w:color="auto" w:fill="auto"/>
+            <w:vAlign w:val="center"/>
+          </w:tcPr>
+          <w:p>
+            <w:pPr>
+              <w:spacing w:line="360" w:lineRule="auto"/>
+            </w:pPr>
+            <w:r>
+              <w:t xml:space="preserve">        Wzór </w:t>
+            </w:r>
+            <w:r>
+              <w:fldChar w:fldCharType="begin"/>
+            </w:r>
+            <w:r>
+              <w:instrText xml:space="preserve"> SEQ "Równanie" \* ARABIC </w:instrText>
+            </w:r>
+            <w:r>
+              <w:fldChar w:fldCharType="separate"/>
+            </w:r>
+            <w:r>
+              <w:rPr>
+                <w:noProof/>
+              </w:rPr>
+              <w:t>1</w:t>
+            </w:r>
+            <w:r>
+              <w:rPr>
+                <w:noProof/>
+              </w:rPr>
+              <w:fldChar w:fldCharType="end"/>
+            </w:r>
+          </w:p>
+        </w:tc>
+      </w:tr>
+    </w:tbl>
+    <w:p/>
+    <w:p>
+      <w:r>
+        <w:rPr>
+          <w:b/>
+          <w:bCs/>
+        </w:rPr>
+        <w:t>H1:</w:t>
+      </w:r>
+      <w:r>
+        <w:t xml:space="preserve"> </w:t>
+      </w:r>
+      <w:r>
+        <w:t>Mediana</w:t>
+      </w:r>
+      <w:r>
+        <w:t xml:space="preserve"> </w:t>
+      </w:r>
+      <w:r>
+        <w:t>ludzi bezrobotnych</w:t>
+      </w:r>
+      <w:r>
+        <w:t xml:space="preserve"> w powiatach</w:t>
+      </w:r>
+      <w:r>
+        <w:t xml:space="preserve"> </w:t>
+      </w:r>
+      <w:r>
+        <w:t>różni się istotnie po 10 latach.</w:t>
+      </w:r>
+    </w:p>
+    <w:tbl>
+      <w:tblPr>
+        <w:tblW w:w="0" w:type="auto"/>
+        <w:tblInd w:w="70" w:type="dxa"/>
+        <w:tblLayout w:type="fixed"/>
+        <w:tblCellMar>
+          <w:left w:w="70" w:type="dxa"/>
+          <w:right w:w="70" w:type="dxa"/>
+        </w:tblCellMar>
+        <w:tblLook w:val="0000" w:firstRow="0" w:lastRow="0" w:firstColumn="0" w:lastColumn="0" w:noHBand="0" w:noVBand="0"/>
+      </w:tblPr>
+      <w:tblGrid>
+        <w:gridCol w:w="7441"/>
+        <w:gridCol w:w="1560"/>
+      </w:tblGrid>
+      <w:tr>
+        <w:trPr>
+          <w:trHeight w:val="699"/>
+        </w:trPr>
+        <w:tc>
+          <w:tcPr>
+            <w:tcW w:w="7441" w:type="dxa"/>
+            <w:shd w:val="clear" w:color="auto" w:fill="auto"/>
+          </w:tcPr>
+          <w:p>
+            <w:pPr>
+              <w:keepNext/>
+              <w:spacing w:line="360" w:lineRule="auto"/>
+              <w:rPr>
+                <w:i/>
+                <w:iCs/>
+              </w:rPr>
+            </w:pPr>
+            <m:oMathPara>
+              <m:oMath>
+                <m:sSub>
+                  <m:sSubPr>
+                    <m:ctrlPr>
+                      <w:rPr>
+                        <w:rFonts w:ascii="Cambria Math" w:hAnsi="Cambria Math"/>
+                        <w:i/>
+                        <w:iCs/>
+                      </w:rPr>
+                    </m:ctrlPr>
+                  </m:sSubPr>
+                  <m:e>
+                    <m:r>
+                      <w:rPr>
+                        <w:rFonts w:ascii="Cambria Math" w:hAnsi="Cambria Math"/>
+                      </w:rPr>
+                      <m:t>m</m:t>
+                    </m:r>
+                  </m:e>
+                  <m:sub>
+                    <m:r>
+                      <w:rPr>
+                        <w:rFonts w:ascii="Cambria Math" w:hAnsi="Cambria Math"/>
+                      </w:rPr>
+                      <m:t>0</m:t>
+                    </m:r>
+                  </m:sub>
+                </m:sSub>
+                <m:r>
+                  <w:rPr>
+                    <w:rFonts w:ascii="Cambria Math" w:hAnsi="Cambria Math"/>
+                  </w:rPr>
+                  <m:t>≠</m:t>
+                </m:r>
+                <m:sSub>
+                  <m:sSubPr>
+                    <m:ctrlPr>
+                      <w:rPr>
+                        <w:rFonts w:ascii="Cambria Math" w:hAnsi="Cambria Math"/>
+                        <w:i/>
+                        <w:iCs/>
+                      </w:rPr>
+                    </m:ctrlPr>
+                  </m:sSubPr>
+                  <m:e>
+                    <m:r>
+                      <w:rPr>
+                        <w:rFonts w:ascii="Cambria Math" w:hAnsi="Cambria Math"/>
+                      </w:rPr>
+                      <m:t>m</m:t>
+                    </m:r>
+                  </m:e>
+                  <m:sub>
+                    <m:r>
+                      <w:rPr>
+                        <w:rFonts w:ascii="Cambria Math" w:hAnsi="Cambria Math"/>
+                      </w:rPr>
+                      <m:t>1</m:t>
+                    </m:r>
+                  </m:sub>
+                </m:sSub>
+              </m:oMath>
+            </m:oMathPara>
+          </w:p>
+        </w:tc>
+        <w:tc>
+          <w:tcPr>
+            <w:tcW w:w="1560" w:type="dxa"/>
+            <w:shd w:val="clear" w:color="auto" w:fill="auto"/>
+            <w:vAlign w:val="center"/>
+          </w:tcPr>
+          <w:p>
+            <w:pPr>
+              <w:spacing w:line="360" w:lineRule="auto"/>
+            </w:pPr>
+            <w:r>
+              <w:t xml:space="preserve">        Wzór </w:t>
+            </w:r>
+            <w:r>
+              <w:fldChar w:fldCharType="begin"/>
+            </w:r>
+            <w:r>
+              <w:instrText xml:space="preserve"> SEQ "Równanie" \* ARABIC </w:instrText>
+            </w:r>
+            <w:r>
+              <w:fldChar w:fldCharType="separate"/>
+            </w:r>
+            <w:r>
+              <w:rPr>
+                <w:noProof/>
+              </w:rPr>
+              <w:t>2</w:t>
+            </w:r>
+            <w:r>
+              <w:rPr>
+                <w:noProof/>
+              </w:rPr>
+              <w:fldChar w:fldCharType="end"/>
+            </w:r>
+          </w:p>
+        </w:tc>
+      </w:tr>
+    </w:tbl>
+    <w:p/>
+    <w:p>
+      <w:pPr>
+        <w:keepNext/>
+        <w:jc w:val="center"/>
+      </w:pPr>
+      <w:r>
+        <w:drawing>
+          <wp:inline distT="0" distB="0" distL="0" distR="0" wp14:anchorId="31EAE768" wp14:editId="1BBC5634">
+            <wp:extent cx="5668166" cy="2181529"/>
+            <wp:effectExtent l="0" t="0" r="8890" b="9525"/>
+            <wp:docPr id="1282660693" name="Obraz 1"/>
+            <wp:cNvGraphicFramePr>
+              <a:graphicFrameLocks xmlns:a="http://schemas.openxmlformats.org/drawingml/2006/main" noChangeAspect="1"/>
+            </wp:cNvGraphicFramePr>
+            <a:graphic xmlns:a="http://schemas.openxmlformats.org/drawingml/2006/main">
+              <a:graphicData uri="http://schemas.openxmlformats.org/drawingml/2006/picture">
+                <pic:pic xmlns:pic="http://schemas.openxmlformats.org/drawingml/2006/picture">
+                  <pic:nvPicPr>
+                    <pic:cNvPr id="1282660693" name=""/>
+                    <pic:cNvPicPr/>
+                  </pic:nvPicPr>
+                  <pic:blipFill>
+                    <a:blip r:embed="rId35"/>
+                    <a:stretch>
+                      <a:fillRect/>
+                    </a:stretch>
+                  </pic:blipFill>
+                  <pic:spPr>
+                    <a:xfrm>
+                      <a:off x="0" y="0"/>
+                      <a:ext cx="5668166" cy="2181529"/>
+                    </a:xfrm>
+                    <a:prstGeom prst="rect">
+                      <a:avLst/>
+                    </a:prstGeom>
+                  </pic:spPr>
+                </pic:pic>
+              </a:graphicData>
+            </a:graphic>
+          </wp:inline>
+        </w:drawing>
+      </w:r>
+    </w:p>
+    <w:p>
+      <w:pPr>
+        <w:pStyle w:val="Legenda"/>
+        <w:jc w:val="center"/>
+      </w:pPr>
+      <w:r>
+        <w:t xml:space="preserve">Zrzut ekranu </w:t>
+      </w:r>
+      <w:r>
+        <w:fldChar w:fldCharType="begin"/>
+      </w:r>
+      <w:r>
+        <w:instrText xml:space="preserve"> STYLEREF 1 \s </w:instrText>
+      </w:r>
+      <w:r>
+        <w:fldChar w:fldCharType="separate"/>
+      </w:r>
+      <w:r>
+        <w:rPr>
+          <w:noProof/>
+        </w:rPr>
+        <w:t>5</w:t>
+      </w:r>
+      <w:r>
+        <w:fldChar w:fldCharType="end"/>
+      </w:r>
+      <w:r>
+        <w:t>.</w:t>
+      </w:r>
+      <w:r>
+        <w:fldChar w:fldCharType="begin"/>
+      </w:r>
+      <w:r>
+        <w:instrText xml:space="preserve"> SEQ Zrzut_ekranu \* ARABIC \s 1 </w:instrText>
+      </w:r>
+      <w:r>
+        <w:fldChar w:fldCharType="separate"/>
+      </w:r>
+      <w:r>
+        <w:rPr>
+          <w:noProof/>
+        </w:rPr>
+        <w:t>2</w:t>
+      </w:r>
+      <w:r>
+        <w:fldChar w:fldCharType="end"/>
+      </w:r>
+      <w:r>
+        <w:t xml:space="preserve"> Test </w:t>
+      </w:r>
+      <w:r>
+        <w:t>Wilcoxona</w:t>
+      </w:r>
+    </w:p>
+    <w:p>
+      <w:r>
+        <w:t xml:space="preserve">Wartość p </w:t>
+      </w:r>
+      <w:r>
+        <w:t xml:space="preserve">jest bardzo bliska zeru i </w:t>
+      </w:r>
+      <w:r>
+        <w:t xml:space="preserve">jest mniejsza niż </w:t>
+      </w:r>
+      <w:r>
+        <w:t xml:space="preserve">poziom istotności </w:t>
+      </w:r>
+      <w:r>
+        <w:t>0,05</w:t>
+      </w:r>
+      <w:r>
+        <w:t>. Na tej podstawie odrzucamy</w:t>
+      </w:r>
+      <w:r>
+        <w:t xml:space="preserve"> hipotez</w:t>
+      </w:r>
+      <w:r>
+        <w:t>ę</w:t>
+      </w:r>
+      <w:r>
+        <w:t xml:space="preserve"> zerow</w:t>
+      </w:r>
+      <w:r>
+        <w:t>ą</w:t>
+      </w:r>
+      <w:r>
+        <w:t xml:space="preserve"> i </w:t>
+      </w:r>
+      <w:r>
+        <w:t>możemy uznać</w:t>
+      </w:r>
+      <w:r>
+        <w:t xml:space="preserve"> hipotezę alternatywną</w:t>
+      </w:r>
+      <w:r>
+        <w:t xml:space="preserve"> za prawdziwą.</w:t>
+      </w:r>
+    </w:p>
+    <w:p>
+      <w:pPr>
+        <w:jc w:val="left"/>
+        <w:rPr>
+          <w:rFonts w:ascii="Times New Roman" w:eastAsiaTheme="majorEastAsia" w:hAnsi="Times New Roman" w:cstheme="majorBidi"/>
+          <w:b/>
+          <w:bCs/>
+          <w:sz w:val="28"/>
+          <w:szCs w:val="28"/>
+        </w:rPr>
+      </w:pPr>
+      <w:bookmarkStart w:id="18" w:name="_Toc167659389"/>
+      <w:r>
+        <w:br w:type="page"/>
+      </w:r>
+      <w:bookmarkEnd w:id="18"/>
+    </w:p>
+    <w:p>
+      <w:pPr>
+        <w:pStyle w:val="Nagwek1"/>
+      </w:pPr>
+      <w:bookmarkStart w:id="19" w:name="_Toc167659390"/>
+      <w:r>
+        <w:lastRenderedPageBreak/>
+        <w:t>Użyte biblioteki i polecenia</w:t>
+      </w:r>
+      <w:bookmarkEnd w:id="19"/>
+    </w:p>
+    <w:p>
+      <w:pPr>
+        <w:pStyle w:val="Nagwek2"/>
+      </w:pPr>
+      <w:r>
+        <w:t>Do wczytania danych</w:t>
+      </w:r>
+    </w:p>
+    <w:p>
+      <w:pPr>
+        <w:ind w:firstLine="360"/>
+      </w:pPr>
+      <w:r>
+        <w:t xml:space="preserve">Do wczytania danych użyto biblioteki </w:t>
+      </w:r>
+      <w:r>
+        <w:t>„</w:t>
+      </w:r>
+      <w:r>
+        <w:t>readxl</w:t>
+      </w:r>
+      <w:r>
+        <w:t>”</w:t>
+      </w:r>
+      <w:r>
+        <w:t>, dzięki której łatwiej wyciągnąć dane z Excela do R.</w:t>
+      </w:r>
+      <w:r>
+        <w:t xml:space="preserve"> Przy pomocy polecenia </w:t>
+      </w:r>
+      <w:r>
+        <w:rPr>
+          <w:b/>
+          <w:bCs/>
+        </w:rPr>
+        <w:t>read_excel</w:t>
+      </w:r>
+      <w:r>
+        <w:rPr>
+          <w:b/>
+          <w:bCs/>
+        </w:rPr>
+        <w:t>()</w:t>
+      </w:r>
+      <w:r>
+        <w:t xml:space="preserve"> można odcztać pliki o rozszerzeniu .xls, .xlsx.</w:t>
+      </w:r>
+    </w:p>
+    <w:p>
+      <w:pPr>
+        <w:ind w:firstLine="360"/>
+      </w:pPr>
+      <w:r>
+        <w:t xml:space="preserve">Przy obróbce danych wykorzystano bibliotekę </w:t>
+      </w:r>
+      <w:r>
+        <w:t>„</w:t>
+      </w:r>
+      <w:r>
+        <w:t>dplyr</w:t>
+      </w:r>
+      <w:r>
+        <w:t>”</w:t>
+      </w:r>
+      <w:r>
+        <w:t xml:space="preserve">, by skorzystać z operatora </w:t>
+      </w:r>
+      <w:r>
+        <w:rPr>
+          <w:b/>
+          <w:bCs/>
+        </w:rPr>
+        <w:t>%&gt;%</w:t>
+      </w:r>
+      <w:r>
+        <w:t>, by łatwiej było odcinać niepotrzebne kolumny i wiersze.</w:t>
+      </w:r>
+    </w:p>
+    <w:p>
+      <w:r>
+        <w:rPr>
+          <w:b/>
+          <w:bCs/>
+        </w:rPr>
+        <w:t>As.numeric</w:t>
+      </w:r>
+      <w:r>
+        <w:rPr>
+          <w:b/>
+          <w:bCs/>
+        </w:rPr>
+        <w:t xml:space="preserve">() </w:t>
+      </w:r>
+      <w:r>
+        <w:t>– zamienia dane na typ liczbowy</w:t>
+      </w:r>
+    </w:p>
+    <w:p>
+      <w:pPr>
+        <w:pStyle w:val="Nagwek2"/>
+      </w:pPr>
+      <w:r>
+        <w:t>Do obliczeń</w:t>
+      </w:r>
+      <w:r>
+        <w:t xml:space="preserve"> parametrów</w:t>
+      </w:r>
+    </w:p>
+    <w:p>
+      <w:r>
+        <w:rPr>
+          <w:b/>
+          <w:bCs/>
+        </w:rPr>
+        <w:t>mean()</w:t>
+      </w:r>
+      <w:r>
+        <w:t xml:space="preserve"> – oblicza średnią arytmetyczną</w:t>
+      </w:r>
+    </w:p>
+    <w:p>
+      <w:r>
+        <w:rPr>
+          <w:b/>
+          <w:bCs/>
+        </w:rPr>
+        <w:t>var()</w:t>
+      </w:r>
+      <w:r>
+        <w:t xml:space="preserve"> – oblicza wariancję</w:t>
+      </w:r>
+    </w:p>
+    <w:p>
+      <w:r>
+        <w:rPr>
+          <w:b/>
+          <w:bCs/>
+        </w:rPr>
+        <w:t>sd()</w:t>
+      </w:r>
+      <w:r>
+        <w:t xml:space="preserve"> – oblicza odchylenie standardowe</w:t>
+      </w:r>
+    </w:p>
+    <w:p>
+      <w:r>
+        <w:rPr>
+          <w:b/>
+          <w:bCs/>
+        </w:rPr>
+        <w:t>quantile()</w:t>
+      </w:r>
+      <w:r>
+        <w:t xml:space="preserve"> – oblicza kwantyle</w:t>
+      </w:r>
+      <w:r>
+        <w:t xml:space="preserve">, dzięki </w:t>
+      </w:r>
+      <w:r>
+        <w:rPr>
+          <w:b/>
+          <w:bCs/>
+        </w:rPr>
+        <w:t>probs</w:t>
+      </w:r>
+      <w:r>
+        <w:t xml:space="preserve"> określa, jak mają zostać podzielone dane</w:t>
+      </w:r>
+    </w:p>
+    <w:p>
+      <w:r>
+        <w:rPr>
+          <w:b/>
+          <w:bCs/>
+        </w:rPr>
+        <w:t>mediane()</w:t>
+      </w:r>
+      <w:r>
+        <w:t xml:space="preserve"> – znajduje </w:t>
+      </w:r>
+      <w:r>
+        <w:t>medianę</w:t>
+      </w:r>
+    </w:p>
+    <w:p>
+      <w:r>
+        <w:rPr>
+          <w:b/>
+          <w:bCs/>
+        </w:rPr>
+        <w:t>sapply(dane, min/max)</w:t>
+      </w:r>
+      <w:r>
+        <w:t xml:space="preserve"> – znajduje wartości minimalne lub maksymalne</w:t>
+      </w:r>
+    </w:p>
+    <w:p>
+      <w:r>
+        <w:rPr>
+          <w:b/>
+          <w:bCs/>
+        </w:rPr>
+        <w:t>skewness()</w:t>
+      </w:r>
+      <w:r>
+        <w:t xml:space="preserve"> – oblicza skośność</w:t>
+      </w:r>
+      <w:r>
+        <w:t>, pochodzi z biblioteki „e1071”</w:t>
+      </w:r>
+    </w:p>
+    <w:p>
+      <w:r>
+        <w:rPr>
+          <w:b/>
+          <w:bCs/>
+        </w:rPr>
+        <w:t>kurtosis()</w:t>
+      </w:r>
+      <w:r>
+        <w:t xml:space="preserve"> – oblicza kurtozę</w:t>
+      </w:r>
+      <w:r>
+        <w:t>, również z biblioteki „e1071”</w:t>
+      </w:r>
+    </w:p>
+    <w:p>
+      <w:r>
+        <w:t xml:space="preserve">Dzięki </w:t>
+      </w:r>
+      <w:r>
+        <w:rPr>
+          <w:b/>
+          <w:bCs/>
+        </w:rPr>
+        <w:t>which.max()</w:t>
+      </w:r>
+      <w:r>
+        <w:t xml:space="preserve"> znaleziono dominantę.</w:t>
+      </w:r>
+    </w:p>
+    <w:p>
+      <w:pPr>
+        <w:pStyle w:val="Nagwek2"/>
+      </w:pPr>
+      <w:r>
+        <w:t>Do wykresów</w:t>
+      </w:r>
+    </w:p>
+    <w:p>
+      <w:r>
+        <w:t>Użyto</w:t>
+      </w:r>
+      <w:r>
+        <w:t xml:space="preserve"> bibliotekę „reshape2”, by przy pomocy polecenia melt()</w:t>
+      </w:r>
+      <w:r>
+        <w:t xml:space="preserve"> móc</w:t>
+      </w:r>
+      <w:r>
+        <w:t xml:space="preserve"> przekształcić dane</w:t>
+      </w:r>
+      <w:r>
+        <w:t xml:space="preserve">, dzięki czemu łatwiej </w:t>
+      </w:r>
+      <w:r>
+        <w:t>można było zaimplementować je do wykresów</w:t>
+      </w:r>
+      <w:r>
+        <w:t>.</w:t>
+      </w:r>
+    </w:p>
+    <w:p>
+      <w:r>
+        <w:t>Aby utworzyć wykresy wykorzystano bibliotekę „ggplot2”.</w:t>
+      </w:r>
+    </w:p>
+    <w:p>
+      <w:r>
+        <w:rPr>
+          <w:b/>
+          <w:bCs/>
+        </w:rPr>
+        <w:t>ggplot(</w:t>
+      </w:r>
+      <w:r>
+        <w:rPr>
+          <w:rStyle w:val="HTML-kod"/>
+          <w:rFonts w:eastAsiaTheme="minorEastAsia"/>
+          <w:b/>
+          <w:bCs/>
+        </w:rPr>
+        <w:t>data = df, mapping = aes(x, y, other aesthetics</w:t>
+      </w:r>
+      <w:r>
+        <w:rPr>
+          <w:b/>
+          <w:bCs/>
+        </w:rPr>
+        <w:t>)</w:t>
+      </w:r>
+      <w:r>
+        <w:t xml:space="preserve"> – inicjuje obiekt wykres</w:t>
+      </w:r>
+      <w:r>
+        <w:t>,</w:t>
+      </w:r>
+      <w:r>
+        <w:t xml:space="preserve"> </w:t>
+      </w:r>
+    </w:p>
+    <w:p>
+      <w:r>
+        <w:rPr>
+          <w:b/>
+          <w:bCs/>
+        </w:rPr>
+        <w:t>aes()</w:t>
+      </w:r>
+      <w:r>
+        <w:rPr>
+          <w:b/>
+          <w:bCs/>
+        </w:rPr>
+        <w:t xml:space="preserve"> –</w:t>
+      </w:r>
+      <w:r>
+        <w:t xml:space="preserve"> określa co jest jako x i co jako y</w:t>
+      </w:r>
+    </w:p>
+    <w:p>
+      <w:r>
+        <w:rPr>
+          <w:b/>
+          <w:bCs/>
+        </w:rPr>
+        <w:t>geom_boxplot()</w:t>
+      </w:r>
+      <w:r>
+        <w:t xml:space="preserve"> </w:t>
+      </w:r>
+      <w:r>
+        <w:t>–</w:t>
+      </w:r>
+      <w:r>
+        <w:t xml:space="preserve"> </w:t>
+      </w:r>
+      <w:r>
+        <w:t>tworzy wykres pudełkowy</w:t>
+      </w:r>
+    </w:p>
+    <w:p>
+      <w:r>
+        <w:rPr>
+          <w:b/>
+          <w:bCs/>
+        </w:rPr>
+        <w:t>geom_histogram()</w:t>
+      </w:r>
+      <w:r>
+        <w:t xml:space="preserve"> </w:t>
+      </w:r>
+      <w:r>
+        <w:t>–</w:t>
+      </w:r>
+      <w:r>
+        <w:t xml:space="preserve"> </w:t>
+      </w:r>
+      <w:r>
+        <w:t>nakłada warstwę z histogramem</w:t>
+      </w:r>
+    </w:p>
+    <w:p>
+      <w:r>
+        <w:rPr>
+          <w:b/>
+          <w:bCs/>
+        </w:rPr>
+        <w:lastRenderedPageBreak/>
+        <w:t>stat_ecdf()</w:t>
+      </w:r>
+      <w:r>
+        <w:rPr>
+          <w:b/>
+          <w:bCs/>
+        </w:rPr>
+        <w:t xml:space="preserve"> </w:t>
+      </w:r>
+      <w:r>
+        <w:t>– tworzy wykres dystrybuanty</w:t>
+      </w:r>
+    </w:p>
+    <w:p>
+      <w:pPr>
+        <w:rPr>
+          <w:b/>
+          <w:bCs/>
+        </w:rPr>
+      </w:pPr>
+      <w:r>
+        <w:rPr>
+          <w:b/>
+          <w:bCs/>
+        </w:rPr>
+        <w:t>labs()</w:t>
+      </w:r>
+      <w:r>
+        <w:t xml:space="preserve"> – tworzy etykiety do legend</w:t>
+      </w:r>
+    </w:p>
+    <w:p>
+      <w:pPr>
+        <w:spacing w:before="240"/>
+      </w:pPr>
+      <w:r>
+        <w:rPr>
+          <w:b/>
+          <w:bCs/>
+        </w:rPr>
+        <w:t>theme_minimal()</w:t>
+      </w:r>
+      <w:r>
+        <w:t xml:space="preserve"> – ustawia minimalny styl wykresu</w:t>
+      </w:r>
+    </w:p>
+    <w:p>
+      <w:pPr>
+        <w:pStyle w:val="Nagwek2"/>
+      </w:pPr>
+      <w:r>
+        <w:t>Do hipotez</w:t>
+      </w:r>
+    </w:p>
+    <w:p>
+      <w:r>
+        <w:rPr>
+          <w:b/>
+          <w:bCs/>
+        </w:rPr>
+        <w:t>wilcox.test</w:t>
+      </w:r>
+      <w:r>
+        <w:rPr>
+          <w:b/>
+          <w:bCs/>
+        </w:rPr>
+        <w:t>()</w:t>
+      </w:r>
+      <w:r>
+        <w:t xml:space="preserve"> – wykonuje test Wilcoxona, parametr paired = TRUE dla danych sparowanych</w:t>
+      </w:r>
+    </w:p>
+    <w:p>
+      <w:r>
+        <w:rPr>
+          <w:b/>
+          <w:bCs/>
+        </w:rPr>
+        <w:t>shapiro.test</w:t>
+      </w:r>
+      <w:r>
+        <w:rPr>
+          <w:b/>
+          <w:bCs/>
+        </w:rPr>
+        <w:t>()</w:t>
+      </w:r>
+      <w:r>
+        <w:t xml:space="preserve"> – wykonuje test </w:t>
+      </w:r>
+      <w:r>
+        <w:t>S</w:t>
+      </w:r>
+      <w:r>
+        <w:t>hapiro-Wilka, by zbadać</w:t>
+      </w:r>
+      <w:r>
+        <w:t>,</w:t>
+      </w:r>
+      <w:r>
+        <w:t xml:space="preserve"> czy dane mają rozkład normalny</w:t>
+      </w:r>
+    </w:p>
+    <w:p/>
     <w:p/>
     <w:p>
       <w:pPr>
@@ -5111,117 +7594,6 @@
       <w:pPr>
         <w:pStyle w:val="Nagwek1"/>
       </w:pPr>
-      <w:bookmarkStart w:id="16" w:name="_Toc167659387"/>
-      <w:r>
-        <w:lastRenderedPageBreak/>
-        <w:t>Hipotezy statystyczne</w:t>
-      </w:r>
-      <w:bookmarkEnd w:id="16"/>
-    </w:p>
-    <w:p>
-      <w:pPr>
-        <w:pStyle w:val="Nagwek2"/>
-      </w:pPr>
-      <w:bookmarkStart w:id="17" w:name="_Toc167659388"/>
-      <w:r>
-        <w:t xml:space="preserve">Hipoteza dotycząca </w:t>
-      </w:r>
-      <w:r>
-        <w:t>mediany</w:t>
-      </w:r>
-      <w:r>
-        <w:t xml:space="preserve"> liczby bezrobotnych</w:t>
-      </w:r>
-      <w:bookmarkEnd w:id="17"/>
-    </w:p>
-    <w:p>
-      <w:r>
-        <w:t xml:space="preserve">H0: </w:t>
-      </w:r>
-      <w:r>
-        <w:t>Średnia ludzi bezrobotnych nie zmieniła się</w:t>
-      </w:r>
-    </w:p>
-    <w:p>
-      <w:r>
-        <w:t>H1:</w:t>
-      </w:r>
-      <w:r>
-        <w:t xml:space="preserve"> Średnia ludzi bezrobotnych zm</w:t>
-      </w:r>
-      <w:r>
-        <w:t>niejszyła</w:t>
-      </w:r>
-      <w:r>
-        <w:t xml:space="preserve"> się</w:t>
-      </w:r>
-    </w:p>
-    <w:p/>
-    <w:p/>
-    <w:p/>
-    <w:p>
-      <w:r>
-        <w:t>Wartość p jest mniejsza niż 0,05 co oznacza, że hipoteza zerowa jest nieprawdziwa</w:t>
-      </w:r>
-    </w:p>
-    <w:p>
-      <w:pPr>
-        <w:pStyle w:val="Nagwek2"/>
-      </w:pPr>
-      <w:bookmarkStart w:id="18" w:name="_Toc167659389"/>
-      <w:r>
-        <w:t>Hipoteza dotycząca wariancji liczby bezrobotnych</w:t>
-      </w:r>
-      <w:bookmarkEnd w:id="18"/>
-    </w:p>
-    <w:p/>
-    <w:p>
-      <w:pPr>
-        <w:jc w:val="left"/>
-        <w:rPr>
-          <w:rFonts w:ascii="Times New Roman" w:eastAsiaTheme="majorEastAsia" w:hAnsi="Times New Roman" w:cstheme="majorBidi"/>
-          <w:b/>
-          <w:bCs/>
-          <w:sz w:val="32"/>
-          <w:szCs w:val="28"/>
-        </w:rPr>
-      </w:pPr>
-      <w:r>
-        <w:br w:type="page"/>
-      </w:r>
-    </w:p>
-    <w:p>
-      <w:pPr>
-        <w:pStyle w:val="Nagwek1"/>
-      </w:pPr>
-      <w:bookmarkStart w:id="19" w:name="_Toc167659390"/>
-      <w:r>
-        <w:lastRenderedPageBreak/>
-        <w:t>Użyte biblioteki i polecenia</w:t>
-      </w:r>
-      <w:bookmarkEnd w:id="19"/>
-    </w:p>
-    <w:p/>
-    <w:p/>
-    <w:p>
-      <w:pPr>
-        <w:jc w:val="left"/>
-        <w:rPr>
-          <w:rFonts w:ascii="Times New Roman" w:eastAsiaTheme="majorEastAsia" w:hAnsi="Times New Roman" w:cstheme="majorBidi"/>
-          <w:b/>
-          <w:bCs/>
-          <w:sz w:val="32"/>
-          <w:szCs w:val="28"/>
-        </w:rPr>
-      </w:pPr>
-      <w:r>
-        <w:br w:type="page"/>
-      </w:r>
-    </w:p>
-    <w:p>
-      <w:pPr>
-        <w:pStyle w:val="Nagwek1"/>
-      </w:pPr>
       <w:bookmarkStart w:id="20" w:name="_Toc167659391"/>
       <w:r>
         <w:lastRenderedPageBreak/>
@@ -5229,9 +7601,76 @@
       </w:r>
       <w:bookmarkEnd w:id="20"/>
     </w:p>
+    <w:p>
+      <w:pPr>
+        <w:ind w:firstLine="360"/>
+      </w:pPr>
+      <w:r>
+        <w:t>Analizując dane o bezrobotnych, którzy uprzednio pracowali po odstępie 10 lat, pomi</w:t>
+      </w:r>
+      <w:r>
+        <w:t>ę</w:t>
+      </w:r>
+      <w:r>
+        <w:t>dzy rokiem 2014 a 2024 w miesi</w:t>
+      </w:r>
+      <w:r>
+        <w:t>ą</w:t>
+      </w:r>
+      <w:r>
+        <w:t>cu styczeń, można wyciągnąć pewne wnioski.</w:t>
+      </w:r>
+    </w:p>
+    <w:p>
+      <w:pPr>
+        <w:ind w:firstLine="360"/>
+      </w:pPr>
+      <w:r>
+        <w:t>Rynek pracy się zmienił na tyle, by o wiele mniej ludzi traciło pracę lub ludzie o wiele chętniej zostają w swojej pracy.</w:t>
+      </w:r>
+      <w:r>
+        <w:t xml:space="preserve"> Po wszelkich parametrach było widać, że te </w:t>
+      </w:r>
+      <w:r>
+        <w:t>dane są znacząco mniejsze, bo nawet ponad dwukrotnie</w:t>
+      </w:r>
+      <w:r>
+        <w:t>. Średnie po takim odstępie czasu znacząco się różniły.</w:t>
+      </w:r>
+    </w:p>
+    <w:p>
+      <w:pPr>
+        <w:ind w:firstLine="360"/>
+      </w:pPr>
+      <w:r>
+        <w:t>Po graficznym przedstawieniu danych poprzez histogram czy wykres pudełkowy można zaobserwować  asymetrie lewostronną, która na przestrzeni lat jeszcze bardziej się zmieniła.</w:t>
+      </w:r>
+      <w:r>
+        <w:t xml:space="preserve"> </w:t>
+      </w:r>
+      <w:r>
+        <w:t>Można również stwierdzić</w:t>
+      </w:r>
+      <w:r>
+        <w:t>, że rozrzut danych się istotnie zmniejszył.</w:t>
+      </w:r>
+    </w:p>
+    <w:p>
+      <w:pPr>
+        <w:ind w:firstLine="360"/>
+      </w:pPr>
+      <w:r>
+        <w:t>Analiza ta pomaga w dostrzeżeniu zmian na polskim rynku pracy.</w:t>
+      </w:r>
+    </w:p>
+    <w:p>
+      <w:pPr>
+        <w:ind w:left="360"/>
+      </w:pPr>
+    </w:p>
     <w:p/>
     <w:sectPr>
-      <w:footerReference w:type="first" r:id="rId33"/>
+      <w:footerReference w:type="first" r:id="rId36"/>
       <w:pgSz w:w="11906" w:h="16838" w:code="9"/>
       <w:pgMar w:top="1417" w:right="1417" w:bottom="1417" w:left="1417" w:header="709" w:footer="709" w:gutter="0"/>
       <w:cols w:space="708"/>
@@ -10079,6 +12518,19 @@
       <w:szCs w:val="20"/>
     </w:rPr>
   </w:style>
+  <w:style w:type="character" w:styleId="HTML-kod">
+    <w:name w:val="HTML Code"/>
+    <w:basedOn w:val="Domylnaczcionkaakapitu"/>
+    <w:uiPriority w:val="99"/>
+    <w:semiHidden/>
+    <w:unhideWhenUsed/>
+    <w:rsid w:val="00B21917"/>
+    <w:rPr>
+      <w:rFonts w:ascii="Courier New" w:eastAsia="Times New Roman" w:hAnsi="Courier New" w:cs="Courier New"/>
+      <w:sz w:val="20"/>
+      <w:szCs w:val="20"/>
+    </w:rPr>
+  </w:style>
 </w:styles>
 </file>
 
@@ -10176,6 +12628,13 @@
     <w:pitch w:val="fixed"/>
     <w:sig w:usb0="E00006FF" w:usb1="0000FCFF" w:usb2="00000001" w:usb3="00000000" w:csb0="0000019F" w:csb1="00000000"/>
   </w:font>
+  <w:font w:name="Cambria Math">
+    <w:panose1 w:val="02040503050406030204"/>
+    <w:charset w:val="EE"/>
+    <w:family w:val="roman"/>
+    <w:pitch w:val="variable"/>
+    <w:sig w:usb0="E00006FF" w:usb1="420024FF" w:usb2="02000000" w:usb3="00000000" w:csb0="0000019F" w:csb1="00000000"/>
+  </w:font>
   <w:font w:name="Calibri Light">
     <w:panose1 w:val="020F0302020204030204"/>
     <w:charset w:val="EE"/>
@@ -10210,19 +12669,24 @@
     <w:rsid w:val="00186AD8"/>
     <w:rsid w:val="001C393C"/>
     <w:rsid w:val="00242582"/>
+    <w:rsid w:val="0026145B"/>
     <w:rsid w:val="00280E66"/>
     <w:rsid w:val="002861F2"/>
     <w:rsid w:val="00291DA0"/>
+    <w:rsid w:val="00293FE9"/>
+    <w:rsid w:val="002A514D"/>
     <w:rsid w:val="00345591"/>
     <w:rsid w:val="003809DC"/>
     <w:rsid w:val="003866B7"/>
     <w:rsid w:val="003871C2"/>
     <w:rsid w:val="004228DD"/>
     <w:rsid w:val="00444404"/>
+    <w:rsid w:val="00446793"/>
     <w:rsid w:val="00470626"/>
     <w:rsid w:val="004D2C3C"/>
     <w:rsid w:val="004E574F"/>
     <w:rsid w:val="0053134B"/>
+    <w:rsid w:val="005536B9"/>
     <w:rsid w:val="005B497F"/>
     <w:rsid w:val="005C144E"/>
     <w:rsid w:val="00682B33"/>
@@ -10238,16 +12702,17 @@
     <w:rsid w:val="008E4FBD"/>
     <w:rsid w:val="009B4870"/>
     <w:rsid w:val="009C249D"/>
+    <w:rsid w:val="009C4C51"/>
     <w:rsid w:val="009E141B"/>
     <w:rsid w:val="009F55BA"/>
     <w:rsid w:val="00A0086D"/>
     <w:rsid w:val="00AE7A2F"/>
     <w:rsid w:val="00B60134"/>
-    <w:rsid w:val="00C01CB6"/>
     <w:rsid w:val="00C4183F"/>
     <w:rsid w:val="00C877AE"/>
     <w:rsid w:val="00CA4ED7"/>
     <w:rsid w:val="00CC5FD4"/>
+    <w:rsid w:val="00CF664F"/>
     <w:rsid w:val="00D0598F"/>
     <w:rsid w:val="00D4600B"/>
     <w:rsid w:val="00DF08FB"/>
@@ -10712,7 +13177,7 @@
     <w:basedOn w:val="Domylnaczcionkaakapitu"/>
     <w:uiPriority w:val="99"/>
     <w:semiHidden/>
-    <w:rsid w:val="00345591"/>
+    <w:rsid w:val="00293FE9"/>
     <w:rPr>
       <w:color w:val="808080"/>
     </w:rPr>

</xml_diff>